<commit_message>
working sign up work on login, and add data to user
</commit_message>
<xml_diff>
--- a/documentation/ERD for sce room .docx
+++ b/documentation/ERD for sce room .docx
@@ -1,11 +1,11 @@
 
 <file path=word/document.xml><?xml version="1.0" encoding="utf-8"?>
-<w:document xmlns:wpc="http://schemas.microsoft.com/office/word/2010/wordprocessingCanvas" xmlns:cx="http://schemas.microsoft.com/office/drawing/2014/chartex" xmlns:cx1="http://schemas.microsoft.com/office/drawing/2015/9/8/chartex" xmlns:cx2="http://schemas.microsoft.com/office/drawing/2015/10/21/chartex" xmlns:cx3="http://schemas.microsoft.com/office/drawing/2016/5/9/chartex" xmlns:cx4="http://schemas.microsoft.com/office/drawing/2016/5/10/chartex" xmlns:cx5="http://schemas.microsoft.com/office/drawing/2016/5/11/chartex" xmlns:cx6="http://schemas.microsoft.com/office/drawing/2016/5/12/chartex" xmlns:cx7="http://schemas.microsoft.com/office/drawing/2016/5/13/chartex" xmlns:cx8="http://schemas.microsoft.com/office/drawing/2016/5/14/chartex" xmlns:mc="http://schemas.openxmlformats.org/markup-compatibility/2006" xmlns:aink="http://schemas.microsoft.com/office/drawing/2016/ink" xmlns:am3d="http://schemas.microsoft.com/office/drawing/2017/model3d" xmlns:o="urn:schemas-microsoft-com:office:office" xmlns:r="http://schemas.openxmlformats.org/officeDocument/2006/relationships" xmlns:m="http://schemas.openxmlformats.org/officeDocument/2006/math" xmlns:v="urn:schemas-microsoft-com:vml" xmlns:wp14="http://schemas.microsoft.com/office/word/2010/wordprocessingDrawing" xmlns:wp="http://schemas.openxmlformats.org/drawingml/2006/wordprocessingDrawing" xmlns:w10="urn:schemas-microsoft-com:office:word" xmlns:w="http://schemas.openxmlformats.org/wordprocessingml/2006/main" xmlns:w14="http://schemas.microsoft.com/office/word/2010/wordml" xmlns:w15="http://schemas.microsoft.com/office/word/2012/wordml" xmlns:w16cex="http://schemas.microsoft.com/office/word/2018/wordml/cex" xmlns:w16cid="http://schemas.microsoft.com/office/word/2016/wordml/cid" xmlns:w16="http://schemas.microsoft.com/office/word/2018/wordml" xmlns:w16se="http://schemas.microsoft.com/office/word/2015/wordml/symex" xmlns:wpg="http://schemas.microsoft.com/office/word/2010/wordprocessingGroup" xmlns:wpi="http://schemas.microsoft.com/office/word/2010/wordprocessingInk" xmlns:wne="http://schemas.microsoft.com/office/word/2006/wordml" xmlns:wps="http://schemas.microsoft.com/office/word/2010/wordprocessingShape" mc:Ignorable="w14 w15 w16se w16cid w16 w16cex wp14">
+<w:document xmlns:wpc="http://schemas.microsoft.com/office/word/2010/wordprocessingCanvas" xmlns:mc="http://schemas.openxmlformats.org/markup-compatibility/2006" xmlns:o="urn:schemas-microsoft-com:office:office" xmlns:r="http://schemas.openxmlformats.org/officeDocument/2006/relationships" xmlns:m="http://schemas.openxmlformats.org/officeDocument/2006/math" xmlns:v="urn:schemas-microsoft-com:vml" xmlns:wp14="http://schemas.microsoft.com/office/word/2010/wordprocessingDrawing" xmlns:wp="http://schemas.openxmlformats.org/drawingml/2006/wordprocessingDrawing" xmlns:w10="urn:schemas-microsoft-com:office:word" xmlns:w="http://schemas.openxmlformats.org/wordprocessingml/2006/main" xmlns:w14="http://schemas.microsoft.com/office/word/2010/wordml" xmlns:w15="http://schemas.microsoft.com/office/word/2012/wordml" xmlns:wpg="http://schemas.microsoft.com/office/word/2010/wordprocessingGroup" xmlns:wpi="http://schemas.microsoft.com/office/word/2010/wordprocessingInk" xmlns:wne="http://schemas.microsoft.com/office/word/2006/wordml" xmlns:wps="http://schemas.microsoft.com/office/word/2010/wordprocessingShape" mc:Ignorable="w14 w15 wp14">
   <w:body>
+    <w:bookmarkStart w:id="0" w:name="_GoBack"/>
     <w:p>
       <w:pPr>
         <w:rPr>
-          <w:rFonts w:hint="cs"/>
           <w:rtl/>
         </w:rPr>
       </w:pPr>
@@ -14,12 +14,11 @@
           <w:rFonts w:hint="cs"/>
           <w:noProof/>
           <w:rtl/>
-          <w:lang w:val="he-IL"/>
         </w:rPr>
         <mc:AlternateContent>
           <mc:Choice Requires="wpc">
             <w:drawing>
-              <wp:anchor distT="0" distB="0" distL="114300" distR="114300" simplePos="0" relativeHeight="251658240" behindDoc="1" locked="0" layoutInCell="1" allowOverlap="1" wp14:anchorId="61EB8439" wp14:editId="1E3FCC7F">
+              <wp:anchor distT="0" distB="0" distL="114300" distR="114300" simplePos="0" relativeHeight="251658240" behindDoc="1" locked="0" layoutInCell="1" allowOverlap="1" wp14:anchorId="61EB8439" wp14:editId="311B8986">
                 <wp:simplePos x="0" y="0"/>
                 <wp:positionH relativeFrom="page">
                   <wp:posOffset>139700</wp:posOffset>
@@ -32,9 +31,9 @@
                 <wp:wrapTight wrapText="bothSides">
                   <wp:wrapPolygon edited="0">
                     <wp:start x="0" y="0"/>
-                    <wp:lineTo x="0" y="21562"/>
-                    <wp:lineTo x="21569" y="21562"/>
-                    <wp:lineTo x="21569" y="0"/>
+                    <wp:lineTo x="0" y="21578"/>
+                    <wp:lineTo x="21582" y="21578"/>
+                    <wp:lineTo x="21582" y="0"/>
                     <wp:lineTo x="0" y="0"/>
                   </wp:wrapPolygon>
                 </wp:wrapTight>
@@ -52,6 +51,41 @@
                       </wpc:bg>
                       <wpc:whole/>
                       <wps:wsp>
+                        <wps:cNvPr id="9" name="Diamond 9"/>
+                        <wps:cNvSpPr/>
+                        <wps:spPr>
+                          <a:xfrm>
+                            <a:off x="3127248" y="3880715"/>
+                            <a:ext cx="1330234" cy="962779"/>
+                          </a:xfrm>
+                          <a:prstGeom prst="diamond">
+                            <a:avLst/>
+                          </a:prstGeom>
+                        </wps:spPr>
+                        <wps:style>
+                          <a:lnRef idx="2">
+                            <a:schemeClr val="accent1">
+                              <a:shade val="50000"/>
+                            </a:schemeClr>
+                          </a:lnRef>
+                          <a:fillRef idx="1">
+                            <a:schemeClr val="accent1"/>
+                          </a:fillRef>
+                          <a:effectRef idx="0">
+                            <a:schemeClr val="accent1"/>
+                          </a:effectRef>
+                          <a:fontRef idx="minor">
+                            <a:schemeClr val="lt1"/>
+                          </a:fontRef>
+                        </wps:style>
+                        <wps:bodyPr rot="0" spcFirstLastPara="0" vertOverflow="overflow" horzOverflow="overflow" vert="horz" wrap="square" lIns="91440" tIns="45720" rIns="91440" bIns="45720" numCol="1" spcCol="0" rtlCol="0" fromWordArt="0" anchor="ctr" anchorCtr="0" forceAA="0" compatLnSpc="1">
+                          <a:prstTxWarp prst="textNoShape">
+                            <a:avLst/>
+                          </a:prstTxWarp>
+                          <a:noAutofit/>
+                        </wps:bodyPr>
+                      </wps:wsp>
+                      <wps:wsp>
                         <wps:cNvPr id="11" name="Oval 11"/>
                         <wps:cNvSpPr/>
                         <wps:spPr>
@@ -139,7 +173,6 @@
                                 <w:spacing w:line="256" w:lineRule="auto"/>
                                 <w:jc w:val="center"/>
                                 <w:rPr>
-                                  <w:rFonts w:hint="cs"/>
                                   <w:sz w:val="24"/>
                                   <w:szCs w:val="24"/>
                                   <w:u w:val="single"/>
@@ -331,7 +364,6 @@
                                   <w:szCs w:val="24"/>
                                 </w:rPr>
                               </w:pPr>
-                              <w:proofErr w:type="gramStart"/>
                               <w:r>
                                 <w:rPr>
                                   <w:rFonts w:eastAsia="Calibri" w:cs="Arial" w:hint="cs"/>
@@ -344,7 +376,6 @@
                                 </w:rPr>
                                 <w:t>ser Name</w:t>
                               </w:r>
-                              <w:proofErr w:type="gramEnd"/>
                             </w:p>
                           </w:txbxContent>
                         </wps:txbx>
@@ -770,11 +801,6 @@
                         <wps:txbx>
                           <w:txbxContent>
                             <w:p>
-                              <w:pPr>
-                                <w:rPr>
-                                  <w:rFonts w:hint="cs"/>
-                                </w:rPr>
-                              </w:pPr>
                               <w:r>
                                 <w:t>manages</w:t>
                               </w:r>
@@ -1451,9 +1477,6 @@
                             <w:p>
                               <w:pPr>
                                 <w:jc w:val="center"/>
-                                <w:rPr>
-                                  <w:rFonts w:hint="cs"/>
-                                </w:rPr>
                               </w:pPr>
                               <w:r>
                                 <w:t>Price</w:t>
@@ -1639,7 +1662,6 @@
                               <w:pPr>
                                 <w:jc w:val="center"/>
                                 <w:rPr>
-                                  <w:rFonts w:hint="cs"/>
                                   <w:rtl/>
                                 </w:rPr>
                               </w:pPr>
@@ -1718,7 +1740,6 @@
                               <w:pPr>
                                 <w:jc w:val="center"/>
                                 <w:rPr>
-                                  <w:rFonts w:hint="cs"/>
                                   <w:rtl/>
                                 </w:rPr>
                               </w:pPr>
@@ -1946,7 +1967,6 @@
                               <w:pPr>
                                 <w:jc w:val="center"/>
                                 <w:rPr>
-                                  <w:rFonts w:hint="cs"/>
                                   <w:rtl/>
                                 </w:rPr>
                               </w:pPr>
@@ -2098,7 +2118,6 @@
                                 <w:spacing w:line="256" w:lineRule="auto"/>
                                 <w:jc w:val="center"/>
                                 <w:rPr>
-                                  <w:rFonts w:hint="cs"/>
                                   <w:sz w:val="24"/>
                                   <w:szCs w:val="24"/>
                                   <w:u w:val="single"/>
@@ -2291,7 +2310,6 @@
                                 <w:spacing w:line="254" w:lineRule="auto"/>
                                 <w:jc w:val="center"/>
                                 <w:rPr>
-                                  <w:rFonts w:hint="cs"/>
                                   <w:sz w:val="24"/>
                                   <w:szCs w:val="24"/>
                                   <w:rtl/>
@@ -2586,7 +2604,6 @@
                                 <w:spacing w:line="252" w:lineRule="auto"/>
                                 <w:jc w:val="center"/>
                                 <w:rPr>
-                                  <w:rFonts w:hint="cs"/>
                                   <w:sz w:val="24"/>
                                   <w:szCs w:val="24"/>
                                   <w:u w:val="single"/>
@@ -2846,7 +2863,6 @@
                                 <w:spacing w:line="256" w:lineRule="auto"/>
                                 <w:jc w:val="center"/>
                                 <w:rPr>
-                                  <w:rFonts w:hint="cs"/>
                                   <w:sz w:val="24"/>
                                   <w:szCs w:val="24"/>
                                   <w:rtl/>
@@ -2981,6 +2997,379 @@
                           <a:prstGeom prst="line">
                             <a:avLst/>
                           </a:prstGeom>
+                        </wps:spPr>
+                        <wps:style>
+                          <a:lnRef idx="1">
+                            <a:schemeClr val="accent1"/>
+                          </a:lnRef>
+                          <a:fillRef idx="0">
+                            <a:schemeClr val="accent1"/>
+                          </a:fillRef>
+                          <a:effectRef idx="0">
+                            <a:schemeClr val="accent1"/>
+                          </a:effectRef>
+                          <a:fontRef idx="minor">
+                            <a:schemeClr val="tx1"/>
+                          </a:fontRef>
+                        </wps:style>
+                        <wps:bodyPr/>
+                      </wps:wsp>
+                      <wps:wsp>
+                        <wps:cNvPr id="2" name="Straight Arrow Connector 2"/>
+                        <wps:cNvCnPr/>
+                        <wps:spPr>
+                          <a:xfrm flipH="1">
+                            <a:off x="3099882" y="4843494"/>
+                            <a:ext cx="700593" cy="1098142"/>
+                          </a:xfrm>
+                          <a:prstGeom prst="straightConnector1">
+                            <a:avLst/>
+                          </a:prstGeom>
+                          <a:ln>
+                            <a:tailEnd type="triangle"/>
+                          </a:ln>
+                        </wps:spPr>
+                        <wps:style>
+                          <a:lnRef idx="1">
+                            <a:schemeClr val="accent1"/>
+                          </a:lnRef>
+                          <a:fillRef idx="0">
+                            <a:schemeClr val="accent1"/>
+                          </a:fillRef>
+                          <a:effectRef idx="0">
+                            <a:schemeClr val="accent1"/>
+                          </a:effectRef>
+                          <a:fontRef idx="minor">
+                            <a:schemeClr val="tx1"/>
+                          </a:fontRef>
+                        </wps:style>
+                        <wps:bodyPr/>
+                      </wps:wsp>
+                      <wps:wsp>
+                        <wps:cNvPr id="3" name="Straight Arrow Connector 3"/>
+                        <wps:cNvCnPr>
+                          <a:endCxn id="4" idx="6"/>
+                        </wps:cNvCnPr>
+                        <wps:spPr>
+                          <a:xfrm flipH="1" flipV="1">
+                            <a:off x="1698497" y="5985680"/>
+                            <a:ext cx="1098989" cy="192870"/>
+                          </a:xfrm>
+                          <a:prstGeom prst="straightConnector1">
+                            <a:avLst/>
+                          </a:prstGeom>
+                          <a:ln>
+                            <a:tailEnd type="triangle"/>
+                          </a:ln>
+                        </wps:spPr>
+                        <wps:style>
+                          <a:lnRef idx="1">
+                            <a:schemeClr val="accent1"/>
+                          </a:lnRef>
+                          <a:fillRef idx="0">
+                            <a:schemeClr val="accent1"/>
+                          </a:fillRef>
+                          <a:effectRef idx="0">
+                            <a:schemeClr val="accent1"/>
+                          </a:effectRef>
+                          <a:fontRef idx="minor">
+                            <a:schemeClr val="tx1"/>
+                          </a:fontRef>
+                        </wps:style>
+                        <wps:bodyPr/>
+                      </wps:wsp>
+                      <wps:wsp>
+                        <wps:cNvPr id="4" name="Oval 4"/>
+                        <wps:cNvSpPr/>
+                        <wps:spPr>
+                          <a:xfrm>
+                            <a:off x="607990" y="5663946"/>
+                            <a:ext cx="1090507" cy="643467"/>
+                          </a:xfrm>
+                          <a:prstGeom prst="ellipse">
+                            <a:avLst/>
+                          </a:prstGeom>
+                        </wps:spPr>
+                        <wps:style>
+                          <a:lnRef idx="2">
+                            <a:schemeClr val="accent1">
+                              <a:shade val="50000"/>
+                            </a:schemeClr>
+                          </a:lnRef>
+                          <a:fillRef idx="1">
+                            <a:schemeClr val="accent1"/>
+                          </a:fillRef>
+                          <a:effectRef idx="0">
+                            <a:schemeClr val="accent1"/>
+                          </a:effectRef>
+                          <a:fontRef idx="minor">
+                            <a:schemeClr val="lt1"/>
+                          </a:fontRef>
+                        </wps:style>
+                        <wps:txbx>
+                          <w:txbxContent>
+                            <w:p>
+                              <w:pPr>
+                                <w:jc w:val="center"/>
+                                <w:rPr>
+                                  <w:u w:val="single"/>
+                                </w:rPr>
+                              </w:pPr>
+                              <w:r>
+                                <w:rPr>
+                                  <w:u w:val="single"/>
+                                </w:rPr>
+                                <w:t>Order ID</w:t>
+                              </w:r>
+                            </w:p>
+                          </w:txbxContent>
+                        </wps:txbx>
+                        <wps:bodyPr rot="0" spcFirstLastPara="0" vertOverflow="overflow" horzOverflow="overflow" vert="horz" wrap="square" lIns="91440" tIns="45720" rIns="91440" bIns="45720" numCol="1" spcCol="0" rtlCol="0" fromWordArt="0" anchor="ctr" anchorCtr="0" forceAA="0" compatLnSpc="1">
+                          <a:prstTxWarp prst="textNoShape">
+                            <a:avLst/>
+                          </a:prstTxWarp>
+                          <a:noAutofit/>
+                        </wps:bodyPr>
+                      </wps:wsp>
+                      <wps:wsp>
+                        <wps:cNvPr id="73" name="Rectangle 73"/>
+                        <wps:cNvSpPr/>
+                        <wps:spPr>
+                          <a:xfrm>
+                            <a:off x="2326538" y="5905607"/>
+                            <a:ext cx="1073150" cy="431800"/>
+                          </a:xfrm>
+                          <a:prstGeom prst="rect">
+                            <a:avLst/>
+                          </a:prstGeom>
+                        </wps:spPr>
+                        <wps:style>
+                          <a:lnRef idx="2">
+                            <a:schemeClr val="accent1">
+                              <a:shade val="50000"/>
+                            </a:schemeClr>
+                          </a:lnRef>
+                          <a:fillRef idx="1">
+                            <a:schemeClr val="accent1"/>
+                          </a:fillRef>
+                          <a:effectRef idx="0">
+                            <a:schemeClr val="accent1"/>
+                          </a:effectRef>
+                          <a:fontRef idx="minor">
+                            <a:schemeClr val="lt1"/>
+                          </a:fontRef>
+                        </wps:style>
+                        <wps:txbx>
+                          <w:txbxContent>
+                            <w:p>
+                              <w:pPr>
+                                <w:spacing w:line="254" w:lineRule="auto"/>
+                                <w:jc w:val="center"/>
+                                <w:rPr>
+                                  <w:sz w:val="24"/>
+                                  <w:szCs w:val="24"/>
+                                </w:rPr>
+                              </w:pPr>
+                            </w:p>
+                          </w:txbxContent>
+                        </wps:txbx>
+                        <wps:bodyPr rot="0" spcFirstLastPara="0" vert="horz" wrap="square" lIns="91440" tIns="45720" rIns="91440" bIns="45720" numCol="1" spcCol="0" rtlCol="1" fromWordArt="0" anchor="ctr" anchorCtr="0" forceAA="0" compatLnSpc="1">
+                          <a:prstTxWarp prst="textNoShape">
+                            <a:avLst/>
+                          </a:prstTxWarp>
+                          <a:noAutofit/>
+                        </wps:bodyPr>
+                      </wps:wsp>
+                      <wps:wsp>
+                        <wps:cNvPr id="8" name="Rectangle 8"/>
+                        <wps:cNvSpPr/>
+                        <wps:spPr>
+                          <a:xfrm>
+                            <a:off x="2453538" y="5966737"/>
+                            <a:ext cx="799617" cy="287613"/>
+                          </a:xfrm>
+                          <a:prstGeom prst="rect">
+                            <a:avLst/>
+                          </a:prstGeom>
+                        </wps:spPr>
+                        <wps:style>
+                          <a:lnRef idx="2">
+                            <a:schemeClr val="accent1">
+                              <a:shade val="50000"/>
+                            </a:schemeClr>
+                          </a:lnRef>
+                          <a:fillRef idx="1">
+                            <a:schemeClr val="accent1"/>
+                          </a:fillRef>
+                          <a:effectRef idx="0">
+                            <a:schemeClr val="accent1"/>
+                          </a:effectRef>
+                          <a:fontRef idx="minor">
+                            <a:schemeClr val="lt1"/>
+                          </a:fontRef>
+                        </wps:style>
+                        <wps:txbx>
+                          <w:txbxContent>
+                            <w:p>
+                              <w:pPr>
+                                <w:jc w:val="center"/>
+                              </w:pPr>
+                              <w:r>
+                                <w:t>Order</w:t>
+                              </w:r>
+                            </w:p>
+                          </w:txbxContent>
+                        </wps:txbx>
+                        <wps:bodyPr rot="0" spcFirstLastPara="0" vertOverflow="overflow" horzOverflow="overflow" vert="horz" wrap="square" lIns="91440" tIns="45720" rIns="91440" bIns="45720" numCol="1" spcCol="0" rtlCol="0" fromWordArt="0" anchor="ctr" anchorCtr="0" forceAA="0" compatLnSpc="1">
+                          <a:prstTxWarp prst="textNoShape">
+                            <a:avLst/>
+                          </a:prstTxWarp>
+                          <a:noAutofit/>
+                        </wps:bodyPr>
+                      </wps:wsp>
+                      <wps:wsp>
+                        <wps:cNvPr id="10" name="Straight Arrow Connector 10"/>
+                        <wps:cNvCnPr>
+                          <a:stCxn id="73" idx="2"/>
+                        </wps:cNvCnPr>
+                        <wps:spPr>
+                          <a:xfrm flipH="1">
+                            <a:off x="2651760" y="6337407"/>
+                            <a:ext cx="211353" cy="443513"/>
+                          </a:xfrm>
+                          <a:prstGeom prst="straightConnector1">
+                            <a:avLst/>
+                          </a:prstGeom>
+                          <a:ln>
+                            <a:tailEnd type="triangle"/>
+                          </a:ln>
+                        </wps:spPr>
+                        <wps:style>
+                          <a:lnRef idx="1">
+                            <a:schemeClr val="accent1"/>
+                          </a:lnRef>
+                          <a:fillRef idx="0">
+                            <a:schemeClr val="accent1"/>
+                          </a:fillRef>
+                          <a:effectRef idx="0">
+                            <a:schemeClr val="accent1"/>
+                          </a:effectRef>
+                          <a:fontRef idx="minor">
+                            <a:schemeClr val="tx1"/>
+                          </a:fontRef>
+                        </wps:style>
+                        <wps:bodyPr/>
+                      </wps:wsp>
+                      <wps:wsp>
+                        <wps:cNvPr id="12" name="Oval 12"/>
+                        <wps:cNvSpPr/>
+                        <wps:spPr>
+                          <a:xfrm>
+                            <a:off x="1993163" y="6780920"/>
+                            <a:ext cx="1259992" cy="701580"/>
+                          </a:xfrm>
+                          <a:prstGeom prst="ellipse">
+                            <a:avLst/>
+                          </a:prstGeom>
+                        </wps:spPr>
+                        <wps:style>
+                          <a:lnRef idx="2">
+                            <a:schemeClr val="accent1">
+                              <a:shade val="50000"/>
+                            </a:schemeClr>
+                          </a:lnRef>
+                          <a:fillRef idx="1">
+                            <a:schemeClr val="accent1"/>
+                          </a:fillRef>
+                          <a:effectRef idx="0">
+                            <a:schemeClr val="accent1"/>
+                          </a:effectRef>
+                          <a:fontRef idx="minor">
+                            <a:schemeClr val="lt1"/>
+                          </a:fontRef>
+                        </wps:style>
+                        <wps:txbx>
+                          <w:txbxContent>
+                            <w:p>
+                              <w:pPr>
+                                <w:jc w:val="center"/>
+                              </w:pPr>
+                              <w:r>
+                                <w:t>Payment method</w:t>
+                              </w:r>
+                            </w:p>
+                          </w:txbxContent>
+                        </wps:txbx>
+                        <wps:bodyPr rot="0" spcFirstLastPara="0" vertOverflow="overflow" horzOverflow="overflow" vert="horz" wrap="square" lIns="91440" tIns="45720" rIns="91440" bIns="45720" numCol="1" spcCol="0" rtlCol="0" fromWordArt="0" anchor="ctr" anchorCtr="0" forceAA="0" compatLnSpc="1">
+                          <a:prstTxWarp prst="textNoShape">
+                            <a:avLst/>
+                          </a:prstTxWarp>
+                          <a:noAutofit/>
+                        </wps:bodyPr>
+                      </wps:wsp>
+                      <wps:wsp>
+                        <wps:cNvPr id="13" name="Oval 13"/>
+                        <wps:cNvSpPr/>
+                        <wps:spPr>
+                          <a:xfrm>
+                            <a:off x="903975" y="4747260"/>
+                            <a:ext cx="1089188" cy="612988"/>
+                          </a:xfrm>
+                          <a:prstGeom prst="ellipse">
+                            <a:avLst/>
+                          </a:prstGeom>
+                        </wps:spPr>
+                        <wps:style>
+                          <a:lnRef idx="2">
+                            <a:schemeClr val="accent1">
+                              <a:shade val="50000"/>
+                            </a:schemeClr>
+                          </a:lnRef>
+                          <a:fillRef idx="1">
+                            <a:schemeClr val="accent1"/>
+                          </a:fillRef>
+                          <a:effectRef idx="0">
+                            <a:schemeClr val="accent1"/>
+                          </a:effectRef>
+                          <a:fontRef idx="minor">
+                            <a:schemeClr val="lt1"/>
+                          </a:fontRef>
+                        </wps:style>
+                        <wps:txbx>
+                          <w:txbxContent>
+                            <w:p>
+                              <w:pPr>
+                                <w:jc w:val="center"/>
+                              </w:pPr>
+                              <w:r>
+                                <w:t>Total price</w:t>
+                              </w:r>
+                            </w:p>
+                          </w:txbxContent>
+                        </wps:txbx>
+                        <wps:bodyPr rot="0" spcFirstLastPara="0" vertOverflow="overflow" horzOverflow="overflow" vert="horz" wrap="square" lIns="91440" tIns="45720" rIns="91440" bIns="45720" numCol="1" spcCol="0" rtlCol="0" fromWordArt="0" anchor="ctr" anchorCtr="0" forceAA="0" compatLnSpc="1">
+                          <a:prstTxWarp prst="textNoShape">
+                            <a:avLst/>
+                          </a:prstTxWarp>
+                          <a:noAutofit/>
+                        </wps:bodyPr>
+                      </wps:wsp>
+                      <wps:wsp>
+                        <wps:cNvPr id="15" name="Straight Arrow Connector 15"/>
+                        <wps:cNvCnPr>
+                          <a:stCxn id="73" idx="0"/>
+                        </wps:cNvCnPr>
+                        <wps:spPr>
+                          <a:xfrm flipH="1" flipV="1">
+                            <a:off x="1871413" y="5270500"/>
+                            <a:ext cx="991700" cy="635107"/>
+                          </a:xfrm>
+                          <a:prstGeom prst="straightConnector1">
+                            <a:avLst/>
+                          </a:prstGeom>
+                          <a:ln>
+                            <a:tailEnd type="triangle"/>
+                          </a:ln>
                         </wps:spPr>
                         <wps:style>
                           <a:lnRef idx="1">
@@ -3010,9 +3399,9 @@
               </wp:anchor>
             </w:drawing>
           </mc:Choice>
-          <mc:Fallback>
+          <mc:Fallback xmlns:w16se="http://schemas.microsoft.com/office/word/2015/wordml/symex" xmlns:w16cid="http://schemas.microsoft.com/office/word/2016/wordml/cid" xmlns:am3d="http://schemas.microsoft.com/office/drawing/2017/model3d" xmlns:aink="http://schemas.microsoft.com/office/drawing/2016/ink" xmlns:cx8="http://schemas.microsoft.com/office/drawing/2016/5/14/chartex" xmlns:cx7="http://schemas.microsoft.com/office/drawing/2016/5/13/chartex" xmlns:cx6="http://schemas.microsoft.com/office/drawing/2016/5/12/chartex" xmlns:cx5="http://schemas.microsoft.com/office/drawing/2016/5/11/chartex" xmlns:cx4="http://schemas.microsoft.com/office/drawing/2016/5/10/chartex" xmlns:cx3="http://schemas.microsoft.com/office/drawing/2016/5/9/chartex" xmlns:cx2="http://schemas.microsoft.com/office/drawing/2015/10/21/chartex" xmlns:cx1="http://schemas.microsoft.com/office/drawing/2015/9/8/chartex" xmlns:cx="http://schemas.microsoft.com/office/drawing/2014/chartex">
             <w:pict>
-              <v:group w14:anchorId="61EB8439" id="Canvas 1" o:spid="_x0000_s1026" editas="canvas" style="position:absolute;left:0;text-align:left;margin-left:11pt;margin-top:0;width:830.7pt;height:650.65pt;z-index:-251658240;mso-position-horizontal-relative:page;mso-position-vertical:top;mso-position-vertical-relative:page;mso-width-relative:margin;mso-height-relative:margin" coordsize="105498,82632" o:gfxdata="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">
+              <v:group w14:anchorId="61EB8439" id="Canvas 1" o:spid="_x0000_s1026" editas="canvas" style="position:absolute;left:0;text-align:left;margin-left:11pt;margin-top:0;width:830.7pt;height:650.65pt;z-index:-251658240;mso-position-horizontal-relative:page;mso-position-vertical:top;mso-position-vertical-relative:page;mso-width-relative:margin;mso-height-relative:margin" coordsize="105498,82632" o:gfxdata="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">
                 <v:shapetype id="_x0000_t75" coordsize="21600,21600" o:spt="75" o:preferrelative="t" path="m@4@5l@4@11@9@11@9@5xe" filled="f" stroked="f">
                   <v:stroke joinstyle="miter"/>
                   <v:formulas>
@@ -3036,7 +3425,12 @@
                   <v:fill o:detectmouseclick="t"/>
                   <v:path o:connecttype="none"/>
                 </v:shape>
-                <v:oval id="Oval 11" o:spid="_x0000_s1028" style="position:absolute;left:4850;top:3714;width:10712;height:6389;visibility:visible;mso-wrap-style:square;v-text-anchor:middle" o:gfxdata="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" fillcolor="#4472c4 [3204]" strokecolor="#1f3763 [1604]" strokeweight="1pt">
+                <v:shapetype id="_x0000_t4" coordsize="21600,21600" o:spt="4" path="m10800,l,10800,10800,21600,21600,10800xe">
+                  <v:stroke joinstyle="miter"/>
+                  <v:path gradientshapeok="t" o:connecttype="rect" textboxrect="5400,5400,16200,16200"/>
+                </v:shapetype>
+                <v:shape id="Diamond 9" o:spid="_x0000_s1028" type="#_x0000_t4" style="position:absolute;left:31272;top:38807;width:13302;height:9627;visibility:visible;mso-wrap-style:square;v-text-anchor:middle" o:gfxdata="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" fillcolor="#4472c4 [3204]" strokecolor="#1f3763 [1604]" strokeweight="1pt"/>
+                <v:oval id="Oval 11" o:spid="_x0000_s1029" style="position:absolute;left:4850;top:3714;width:10712;height:6389;visibility:visible;mso-wrap-style:square;v-text-anchor:middle" o:gfxdata="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" fillcolor="#4472c4 [3204]" strokecolor="#1f3763 [1604]" strokeweight="1pt">
                   <v:stroke joinstyle="miter"/>
                   <v:textbox>
                     <w:txbxContent>
@@ -3057,7 +3451,7 @@
                     </w:txbxContent>
                   </v:textbox>
                 </v:oval>
-                <v:oval id="Oval 14" o:spid="_x0000_s1029" style="position:absolute;left:18714;top:937;width:7325;height:6389;visibility:visible;mso-wrap-style:square;v-text-anchor:middle" o:gfxdata="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" fillcolor="#4472c4 [3204]" strokecolor="#1f3763 [1604]" strokeweight="1pt">
+                <v:oval id="Oval 14" o:spid="_x0000_s1030" style="position:absolute;left:18714;top:937;width:7325;height:6389;visibility:visible;mso-wrap-style:square;v-text-anchor:middle" o:gfxdata="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" fillcolor="#4472c4 [3204]" strokecolor="#1f3763 [1604]" strokeweight="1pt">
                   <v:stroke joinstyle="miter"/>
                   <v:textbox>
                     <w:txbxContent>
@@ -3066,7 +3460,6 @@
                           <w:spacing w:line="256" w:lineRule="auto"/>
                           <w:jc w:val="center"/>
                           <w:rPr>
-                            <w:rFonts w:hint="cs"/>
                             <w:sz w:val="24"/>
                             <w:szCs w:val="24"/>
                             <w:u w:val="single"/>
@@ -3091,7 +3484,7 @@
                     </w:txbxContent>
                   </v:textbox>
                 </v:oval>
-                <v:oval id="Oval 17" o:spid="_x0000_s1030" style="position:absolute;left:28960;top:3922;width:9786;height:6388;visibility:visible;mso-wrap-style:square;v-text-anchor:middle" o:gfxdata="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" fillcolor="#4472c4 [3204]" strokecolor="#1f3763 [1604]" strokeweight="1pt">
+                <v:oval id="Oval 17" o:spid="_x0000_s1031" style="position:absolute;left:28960;top:3922;width:9786;height:6388;visibility:visible;mso-wrap-style:square;v-text-anchor:middle" o:gfxdata="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" fillcolor="#4472c4 [3204]" strokecolor="#1f3763 [1604]" strokeweight="1pt">
                   <v:stroke joinstyle="miter"/>
                   <v:textbox>
                     <w:txbxContent>
@@ -3120,7 +3513,7 @@
                     </w:txbxContent>
                   </v:textbox>
                 </v:oval>
-                <v:oval id="Oval 23" o:spid="_x0000_s1031" style="position:absolute;left:30677;top:11268;width:9786;height:6382;visibility:visible;mso-wrap-style:square;v-text-anchor:middle" o:gfxdata="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" fillcolor="#4472c4 [3204]" strokecolor="#1f3763 [1604]" strokeweight="1pt">
+                <v:oval id="Oval 23" o:spid="_x0000_s1032" style="position:absolute;left:30677;top:11268;width:9786;height:6382;visibility:visible;mso-wrap-style:square;v-text-anchor:middle" o:gfxdata="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" fillcolor="#4472c4 [3204]" strokecolor="#1f3763 [1604]" strokeweight="1pt">
                   <v:stroke joinstyle="miter"/>
                   <v:textbox>
                     <w:txbxContent>
@@ -3149,7 +3542,7 @@
                     </w:txbxContent>
                   </v:textbox>
                 </v:oval>
-                <v:oval id="Oval 26" o:spid="_x0000_s1032" style="position:absolute;left:5231;top:11389;width:9786;height:6388;visibility:visible;mso-wrap-style:square;v-text-anchor:middle" o:gfxdata="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" fillcolor="#4472c4 [3204]" strokecolor="#1f3763 [1604]" strokeweight="1pt">
+                <v:oval id="Oval 26" o:spid="_x0000_s1033" style="position:absolute;left:5231;top:11389;width:9786;height:6388;visibility:visible;mso-wrap-style:square;v-text-anchor:middle" o:gfxdata="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" fillcolor="#4472c4 [3204]" strokecolor="#1f3763 [1604]" strokeweight="1pt">
                   <v:stroke joinstyle="miter"/>
                   <v:textbox>
                     <w:txbxContent>
@@ -3192,7 +3585,7 @@
                     <v:h position="#0,topLeft" xrange="0,21600"/>
                   </v:handles>
                 </v:shapetype>
-                <v:shape id="Isosceles Triangle 29" o:spid="_x0000_s1033" type="#_x0000_t5" style="position:absolute;left:16725;top:18412;width:10880;height:8675;visibility:visible;mso-wrap-style:square;v-text-anchor:middle" o:gfxdata="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" fillcolor="#4472c4 [3204]" strokecolor="#1f3763 [1604]" strokeweight="1pt">
+                <v:shape id="Isosceles Triangle 29" o:spid="_x0000_s1034" type="#_x0000_t5" style="position:absolute;left:16725;top:18412;width:10880;height:8675;visibility:visible;mso-wrap-style:square;v-text-anchor:middle" o:gfxdata="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" fillcolor="#4472c4 [3204]" strokecolor="#1f3763 [1604]" strokeweight="1pt">
                   <v:textbox>
                     <w:txbxContent>
                       <w:p>
@@ -3206,7 +3599,7 @@
                     </w:txbxContent>
                   </v:textbox>
                 </v:shape>
-                <v:rect id="Rectangle 36" o:spid="_x0000_s1034" style="position:absolute;left:16800;top:9846;width:10624;height:5728;visibility:visible;mso-wrap-style:square;v-text-anchor:middle" o:gfxdata="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" fillcolor="#4472c4 [3204]" strokecolor="#1f3763 [1604]" strokeweight="1pt">
+                <v:rect id="Rectangle 36" o:spid="_x0000_s1035" style="position:absolute;left:16800;top:9846;width:10624;height:5728;visibility:visible;mso-wrap-style:square;v-text-anchor:middle" o:gfxdata="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" fillcolor="#4472c4 [3204]" strokecolor="#1f3763 [1604]" strokeweight="1pt">
                   <v:textbox>
                     <w:txbxContent>
                       <w:p>
@@ -3220,7 +3613,7 @@
                     </w:txbxContent>
                   </v:textbox>
                 </v:rect>
-                <v:rect id="Rectangle 55" o:spid="_x0000_s1035" style="position:absolute;left:4723;top:30193;width:10731;height:4318;visibility:visible;mso-wrap-style:square;v-text-anchor:middle" o:gfxdata="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" fillcolor="#4472c4 [3204]" strokecolor="#1f3763 [1604]" strokeweight="1pt">
+                <v:rect id="Rectangle 55" o:spid="_x0000_s1036" style="position:absolute;left:4723;top:30193;width:10731;height:4318;visibility:visible;mso-wrap-style:square;v-text-anchor:middle" o:gfxdata="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" fillcolor="#4472c4 [3204]" strokecolor="#1f3763 [1604]" strokeweight="1pt">
                   <v:textbox>
                     <w:txbxContent>
                       <w:p>
@@ -3234,7 +3627,7 @@
                     </w:txbxContent>
                   </v:textbox>
                 </v:rect>
-                <v:rect id="Rectangle 56" o:spid="_x0000_s1036" style="position:absolute;left:16873;top:30257;width:10732;height:4318;visibility:visible;mso-wrap-style:square;v-text-anchor:middle" o:gfxdata="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" fillcolor="#4472c4 [3204]" strokecolor="#1f3763 [1604]" strokeweight="1pt">
+                <v:rect id="Rectangle 56" o:spid="_x0000_s1037" style="position:absolute;left:16873;top:30257;width:10732;height:4318;visibility:visible;mso-wrap-style:square;v-text-anchor:middle" o:gfxdata="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" fillcolor="#4472c4 [3204]" strokecolor="#1f3763 [1604]" strokeweight="1pt">
                   <v:textbox>
                     <w:txbxContent>
                       <w:p>
@@ -3264,7 +3657,7 @@
                     </w:txbxContent>
                   </v:textbox>
                 </v:rect>
-                <v:rect id="Rectangle 57" o:spid="_x0000_s1037" style="position:absolute;left:28875;top:30257;width:10731;height:4318;visibility:visible;mso-wrap-style:square;v-text-anchor:middle" o:gfxdata="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" fillcolor="#4472c4 [3204]" strokecolor="#1f3763 [1604]" strokeweight="1pt">
+                <v:rect id="Rectangle 57" o:spid="_x0000_s1038" style="position:absolute;left:28875;top:30257;width:10731;height:4318;visibility:visible;mso-wrap-style:square;v-text-anchor:middle" o:gfxdata="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" fillcolor="#4472c4 [3204]" strokecolor="#1f3763 [1604]" strokeweight="1pt">
                   <v:textbox>
                     <w:txbxContent>
                       <w:p>
@@ -3286,31 +3679,22 @@
                     </w:txbxContent>
                   </v:textbox>
                 </v:rect>
-                <v:line id="Straight Connector 59" o:spid="_x0000_s1038" style="position:absolute;visibility:visible;mso-wrap-style:square" from="22165,27087" to="22239,30257" o:connectortype="straight" o:gfxdata="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" strokecolor="#4472c4 [3204]" strokeweight=".5pt">
+                <v:line id="Straight Connector 59" o:spid="_x0000_s1039" style="position:absolute;visibility:visible;mso-wrap-style:square" from="22165,27087" to="22239,30257" o:connectortype="straight" o:gfxdata="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" strokecolor="#4472c4 [3204]" strokeweight=".5pt">
                   <v:stroke joinstyle="miter"/>
                 </v:line>
-                <v:line id="Straight Connector 62" o:spid="_x0000_s1039" style="position:absolute;flip:x;visibility:visible;mso-wrap-style:square" from="10089,27087" to="22165,30193" o:connectortype="straight" o:gfxdata="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" strokecolor="#4472c4 [3204]" strokeweight=".5pt">
+                <v:line id="Straight Connector 62" o:spid="_x0000_s1040" style="position:absolute;flip:x;visibility:visible;mso-wrap-style:square" from="10089,27087" to="22165,30193" o:connectortype="straight" o:gfxdata="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" strokecolor="#4472c4 [3204]" strokeweight=".5pt">
                   <v:stroke joinstyle="miter"/>
                 </v:line>
-                <v:line id="Straight Connector 63" o:spid="_x0000_s1040" style="position:absolute;visibility:visible;mso-wrap-style:square" from="22165,27087" to="34241,30257" o:connectortype="straight" o:gfxdata="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" strokecolor="#4472c4 [3204]" strokeweight=".5pt">
+                <v:line id="Straight Connector 63" o:spid="_x0000_s1041" style="position:absolute;visibility:visible;mso-wrap-style:square" from="22165,27087" to="34241,30257" o:connectortype="straight" o:gfxdata="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" strokecolor="#4472c4 [3204]" strokeweight=".5pt">
                   <v:stroke joinstyle="miter"/>
                 </v:line>
-                <v:line id="Straight Connector 64" o:spid="_x0000_s1041" style="position:absolute;visibility:visible;mso-wrap-style:square" from="22112,15574" to="22165,18412" o:connectortype="straight" o:gfxdata="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" strokecolor="#4472c4 [3204]" strokeweight="6pt">
+                <v:line id="Straight Connector 64" o:spid="_x0000_s1042" style="position:absolute;visibility:visible;mso-wrap-style:square" from="22112,15574" to="22165,18412" o:connectortype="straight" o:gfxdata="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" strokecolor="#4472c4 [3204]" strokeweight="6pt">
                   <v:stroke joinstyle="miter"/>
                 </v:line>
-                <v:shapetype id="_x0000_t4" coordsize="21600,21600" o:spt="4" path="m10800,l,10800,10800,21600,21600,10800xe">
-                  <v:stroke joinstyle="miter"/>
-                  <v:path gradientshapeok="t" o:connecttype="rect" textboxrect="5400,5400,16200,16200"/>
-                </v:shapetype>
-                <v:shape id="Diamond 65" o:spid="_x0000_s1042" type="#_x0000_t4" style="position:absolute;left:8469;top:35704;width:14796;height:8128;visibility:visible;mso-wrap-style:square;v-text-anchor:middle" o:gfxdata="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" fillcolor="#4472c4 [3204]" strokecolor="#1f3763 [1604]" strokeweight="1pt">
+                <v:shape id="Diamond 65" o:spid="_x0000_s1043" type="#_x0000_t4" style="position:absolute;left:8469;top:35704;width:14796;height:8128;visibility:visible;mso-wrap-style:square;v-text-anchor:middle" o:gfxdata="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" fillcolor="#4472c4 [3204]" strokecolor="#1f3763 [1604]" strokeweight="1pt">
                   <v:textbox>
                     <w:txbxContent>
                       <w:p>
-                        <w:pPr>
-                          <w:rPr>
-                            <w:rFonts w:hint="cs"/>
-                          </w:rPr>
-                        </w:pPr>
                         <w:r>
                           <w:t>manages</w:t>
                         </w:r>
@@ -3318,13 +3702,13 @@
                     </w:txbxContent>
                   </v:textbox>
                 </v:shape>
-                <v:line id="Straight Connector 66" o:spid="_x0000_s1043" style="position:absolute;flip:x;visibility:visible;mso-wrap-style:square" from="8469,34511" to="10089,39768" o:connectortype="straight" o:gfxdata="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" strokecolor="#4472c4 [3204]" strokeweight=".5pt">
+                <v:line id="Straight Connector 66" o:spid="_x0000_s1044" style="position:absolute;flip:x;visibility:visible;mso-wrap-style:square" from="8469,34511" to="10089,39768" o:connectortype="straight" o:gfxdata="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" strokecolor="#4472c4 [3204]" strokeweight=".5pt">
                   <v:stroke joinstyle="miter"/>
                 </v:line>
-                <v:line id="Straight Connector 67" o:spid="_x0000_s1044" style="position:absolute;visibility:visible;mso-wrap-style:square" from="22239,34575" to="23265,39768" o:connectortype="straight" o:gfxdata="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" strokecolor="#4472c4 [3204]" strokeweight=".5pt">
+                <v:line id="Straight Connector 67" o:spid="_x0000_s1045" style="position:absolute;visibility:visible;mso-wrap-style:square" from="22239,34575" to="23265,39768" o:connectortype="straight" o:gfxdata="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" strokecolor="#4472c4 [3204]" strokeweight=".5pt">
                   <v:stroke joinstyle="miter"/>
                 </v:line>
-                <v:shape id="Diamond 70" o:spid="_x0000_s1045" type="#_x0000_t4" style="position:absolute;left:18397;top:42203;width:14796;height:8128;visibility:visible;mso-wrap-style:square;v-text-anchor:middle" o:gfxdata="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" fillcolor="#4472c4 [3204]" strokecolor="#1f3763 [1604]" strokeweight="1pt">
+                <v:shape id="Diamond 70" o:spid="_x0000_s1046" type="#_x0000_t4" style="position:absolute;left:18397;top:42203;width:14796;height:8128;visibility:visible;mso-wrap-style:square;v-text-anchor:middle" o:gfxdata="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" fillcolor="#4472c4 [3204]" strokecolor="#1f3763 [1604]" strokeweight="1pt">
                   <v:textbox>
                     <w:txbxContent>
                       <w:p>
@@ -3356,11 +3740,11 @@
                   </v:handles>
                   <o:lock v:ext="edit" shapetype="t"/>
                 </v:shapetype>
-                <v:shape id="Connector: Elbow 74" o:spid="_x0000_s1046" type="#_x0000_t34" style="position:absolute;left:4723;top:32352;width:13674;height:13915;rotation:180;flip:x y;visibility:visible;mso-wrap-style:square" o:connectortype="elbow" o:gfxdata="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" adj="-3611" strokecolor="#4472c4 [3204]" strokeweight=".5pt"/>
-                <v:line id="Straight Connector 76" o:spid="_x0000_s1047" style="position:absolute;flip:y;visibility:visible;mso-wrap-style:square" from="25795,34575" to="34241,42203" o:connectortype="straight" o:gfxdata="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" strokecolor="#4472c4 [3204]" strokeweight=".5pt">
+                <v:shape id="Connector: Elbow 74" o:spid="_x0000_s1047" type="#_x0000_t34" style="position:absolute;left:4723;top:32352;width:13674;height:13915;rotation:180;flip:x y;visibility:visible;mso-wrap-style:square" o:connectortype="elbow" o:gfxdata="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" adj="-3611" strokecolor="#4472c4 [3204]" strokeweight=".5pt"/>
+                <v:line id="Straight Connector 76" o:spid="_x0000_s1048" style="position:absolute;flip:y;visibility:visible;mso-wrap-style:square" from="25795,34575" to="34241,42203" o:connectortype="straight" o:gfxdata="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" strokecolor="#4472c4 [3204]" strokeweight=".5pt">
                   <v:stroke joinstyle="miter"/>
                 </v:line>
-                <v:rect id="Rectangle 79" o:spid="_x0000_s1048" style="position:absolute;left:49107;top:44599;width:10732;height:4318;visibility:visible;mso-wrap-style:square;v-text-anchor:middle" o:gfxdata="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" fillcolor="#4472c4 [3204]" strokecolor="#1f3763 [1604]" strokeweight="1pt">
+                <v:rect id="Rectangle 79" o:spid="_x0000_s1049" style="position:absolute;left:49107;top:44599;width:10732;height:4318;visibility:visible;mso-wrap-style:square;v-text-anchor:middle" o:gfxdata="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" fillcolor="#4472c4 [3204]" strokecolor="#1f3763 [1604]" strokeweight="1pt">
                   <v:textbox>
                     <w:txbxContent>
                       <w:p>
@@ -3382,7 +3766,7 @@
                     </w:txbxContent>
                   </v:textbox>
                 </v:rect>
-                <v:shape id="Diamond 80" o:spid="_x0000_s1049" type="#_x0000_t4" style="position:absolute;left:39433;top:34925;width:11875;height:7764;visibility:visible;mso-wrap-style:square;v-text-anchor:middle" o:gfxdata="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" fillcolor="#4472c4 [3204]" strokecolor="#1f3763 [1604]" strokeweight="1pt">
+                <v:shape id="Diamond 80" o:spid="_x0000_s1050" type="#_x0000_t4" style="position:absolute;left:39433;top:34925;width:11875;height:7764;visibility:visible;mso-wrap-style:square;v-text-anchor:middle" o:gfxdata="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" fillcolor="#4472c4 [3204]" strokecolor="#1f3763 [1604]" strokeweight="1pt">
                   <v:textbox>
                     <w:txbxContent>
                       <w:p>
@@ -3402,41 +3786,38 @@
                     </w:txbxContent>
                   </v:textbox>
                 </v:shape>
-                <v:line id="Straight Connector 83" o:spid="_x0000_s1050" style="position:absolute;visibility:visible;mso-wrap-style:square" from="51308,38807" to="54473,44599" o:connectortype="straight" o:gfxdata="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" strokecolor="#4472c4 [3204]" strokeweight=".5pt">
+                <v:line id="Straight Connector 83" o:spid="_x0000_s1051" style="position:absolute;visibility:visible;mso-wrap-style:square" from="51308,38807" to="54473,44599" o:connectortype="straight" o:gfxdata="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" strokecolor="#4472c4 [3204]" strokeweight=".5pt">
                   <v:stroke joinstyle="miter"/>
                 </v:line>
-                <v:shape id="Freeform: Shape 86" o:spid="_x0000_s1051" style="position:absolute;left:39721;top:32003;width:1680;height:1588;rotation:-1574773fd;visibility:visible;mso-wrap-style:square;v-text-anchor:middle" coordsize="168077,158750" o:gfxdata="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" path="m47427,158750c36844,152400,24404,148427,15677,139700,-13218,110805,6043,27480,9327,12700,10983,5250,22027,4233,28377,,62244,6350,96259,11952,129977,19050v6550,1379,13823,2169,19050,6350c154986,30168,157148,38345,161727,44450v1796,2395,4233,4233,6350,6350e" filled="f" strokecolor="#1f3763 [1604]" strokeweight="1.5pt">
+                <v:shape id="Freeform: Shape 86" o:spid="_x0000_s1052" style="position:absolute;left:39721;top:32003;width:1680;height:1588;rotation:-1574773fd;visibility:visible;mso-wrap-style:square;v-text-anchor:middle" coordsize="168077,158750" o:gfxdata="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" path="m47427,158750c36844,152400,24404,148427,15677,139700,-13218,110805,6043,27480,9327,12700,10983,5250,22027,4233,28377,,62244,6350,96259,11952,129977,19050v6550,1379,13823,2169,19050,6350c154986,30168,157148,38345,161727,44450v1796,2395,4233,4233,6350,6350e" filled="f" strokecolor="#1f3763 [1604]" strokeweight="1.5pt">
                   <v:stroke joinstyle="miter"/>
                   <v:path arrowok="t" o:connecttype="custom" o:connectlocs="47427,158750;15677,139700;9327,12700;28377,0;129977,19050;149027,25400;161727,44450;168077,50800" o:connectangles="0,0,0,0,0,0,0,0"/>
                 </v:shape>
-                <v:line id="Straight Connector 88" o:spid="_x0000_s1052" style="position:absolute;visibility:visible;mso-wrap-style:square" from="39606,32416" to="45370,34925" o:connectortype="straight" o:gfxdata="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" strokecolor="#4472c4 [3204]" strokeweight=".5pt">
+                <v:line id="Straight Connector 88" o:spid="_x0000_s1053" style="position:absolute;visibility:visible;mso-wrap-style:square" from="39606,32416" to="45370,34925" o:connectortype="straight" o:gfxdata="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" strokecolor="#4472c4 [3204]" strokeweight=".5pt">
                   <v:stroke joinstyle="miter"/>
                 </v:line>
-                <v:line id="Straight Connector 91" o:spid="_x0000_s1053" style="position:absolute;flip:x;visibility:visible;mso-wrap-style:square" from="15017,12710" to="16800,14583" o:connectortype="straight" o:gfxdata="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" strokecolor="#4472c4 [3204]" strokeweight=".5pt">
+                <v:line id="Straight Connector 91" o:spid="_x0000_s1054" style="position:absolute;flip:x;visibility:visible;mso-wrap-style:square" from="15017,12710" to="16800,14583" o:connectortype="straight" o:gfxdata="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" strokecolor="#4472c4 [3204]" strokeweight=".5pt">
                   <v:stroke joinstyle="miter"/>
                 </v:line>
-                <v:line id="Straight Connector 92" o:spid="_x0000_s1054" style="position:absolute;flip:x y;visibility:visible;mso-wrap-style:square" from="13994,9168" to="16800,12710" o:connectortype="straight" o:gfxdata="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" strokecolor="#4472c4 [3204]" strokeweight=".5pt">
+                <v:line id="Straight Connector 92" o:spid="_x0000_s1055" style="position:absolute;flip:x y;visibility:visible;mso-wrap-style:square" from="13994,9168" to="16800,12710" o:connectortype="straight" o:gfxdata="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" strokecolor="#4472c4 [3204]" strokeweight=".5pt">
                   <v:stroke joinstyle="miter"/>
                 </v:line>
-                <v:line id="Straight Connector 94" o:spid="_x0000_s1055" style="position:absolute;flip:y;visibility:visible;mso-wrap-style:square" from="22112,7326" to="22376,9846" o:connectortype="straight" o:gfxdata="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" strokecolor="#4472c4 [3204]" strokeweight=".5pt">
+                <v:line id="Straight Connector 94" o:spid="_x0000_s1056" style="position:absolute;flip:y;visibility:visible;mso-wrap-style:square" from="22112,7326" to="22376,9846" o:connectortype="straight" o:gfxdata="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" strokecolor="#4472c4 [3204]" strokeweight=".5pt">
                   <v:stroke joinstyle="miter"/>
                 </v:line>
-                <v:line id="Straight Connector 95" o:spid="_x0000_s1056" style="position:absolute;flip:y;visibility:visible;mso-wrap-style:square" from="27424,9375" to="30393,12710" o:connectortype="straight" o:gfxdata="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" strokecolor="#4472c4 [3204]" strokeweight=".5pt">
+                <v:line id="Straight Connector 95" o:spid="_x0000_s1057" style="position:absolute;flip:y;visibility:visible;mso-wrap-style:square" from="27424,9375" to="30393,12710" o:connectortype="straight" o:gfxdata="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" strokecolor="#4472c4 [3204]" strokeweight=".5pt">
                   <v:stroke joinstyle="miter"/>
                 </v:line>
-                <v:line id="Straight Connector 96" o:spid="_x0000_s1057" style="position:absolute;visibility:visible;mso-wrap-style:square" from="27424,12710" to="30677,14459" o:connectortype="straight" o:gfxdata="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" strokecolor="#4472c4 [3204]" strokeweight=".5pt">
+                <v:line id="Straight Connector 96" o:spid="_x0000_s1058" style="position:absolute;visibility:visible;mso-wrap-style:square" from="27424,12710" to="30677,14459" o:connectortype="straight" o:gfxdata="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" strokecolor="#4472c4 [3204]" strokeweight=".5pt">
                   <v:stroke joinstyle="miter"/>
                 </v:line>
-                <v:oval id="Oval 98" o:spid="_x0000_s1058" style="position:absolute;left:36957;top:53530;width:10033;height:6668;visibility:visible;mso-wrap-style:square;v-text-anchor:middle" o:gfxdata="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" fillcolor="#4472c4 [3204]" strokecolor="#1f3763 [1604]" strokeweight="1pt">
+                <v:oval id="Oval 98" o:spid="_x0000_s1059" style="position:absolute;left:36957;top:53530;width:10033;height:6668;visibility:visible;mso-wrap-style:square;v-text-anchor:middle" o:gfxdata="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" fillcolor="#4472c4 [3204]" strokecolor="#1f3763 [1604]" strokeweight="1pt">
                   <v:stroke joinstyle="miter"/>
                   <v:textbox>
                     <w:txbxContent>
                       <w:p>
                         <w:pPr>
                           <w:jc w:val="center"/>
-                          <w:rPr>
-                            <w:rFonts w:hint="cs"/>
-                          </w:rPr>
                         </w:pPr>
                         <w:r>
                           <w:t>Price</w:t>
@@ -3445,10 +3826,10 @@
                     </w:txbxContent>
                   </v:textbox>
                 </v:oval>
-                <v:line id="Straight Connector 99" o:spid="_x0000_s1059" style="position:absolute;flip:x;visibility:visible;mso-wrap-style:square" from="41973,46758" to="49107,53530" o:connectortype="straight" o:gfxdata="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" strokecolor="#4472c4 [3204]" strokeweight=".5pt">
+                <v:line id="Straight Connector 99" o:spid="_x0000_s1060" style="position:absolute;flip:x;visibility:visible;mso-wrap-style:square" from="41973,46758" to="49107,53530" o:connectortype="straight" o:gfxdata="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" strokecolor="#4472c4 [3204]" strokeweight=".5pt">
                   <v:stroke joinstyle="miter"/>
                 </v:line>
-                <v:oval id="Oval 102" o:spid="_x0000_s1060" style="position:absolute;left:60642;top:53108;width:11579;height:8677;visibility:visible;mso-wrap-style:square;v-text-anchor:middle" o:gfxdata="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" fillcolor="#4472c4 [3204]" strokecolor="#1f3763 [1604]" strokeweight="1pt">
+                <v:oval id="Oval 102" o:spid="_x0000_s1061" style="position:absolute;left:60642;top:53108;width:11579;height:8677;visibility:visible;mso-wrap-style:square;v-text-anchor:middle" o:gfxdata="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" fillcolor="#4472c4 [3204]" strokecolor="#1f3763 [1604]" strokeweight="1pt">
                   <v:stroke joinstyle="miter"/>
                   <v:textbox>
                     <w:txbxContent>
@@ -3491,10 +3872,10 @@
                     </w:txbxContent>
                   </v:textbox>
                 </v:oval>
-                <v:line id="Straight Connector 103" o:spid="_x0000_s1061" style="position:absolute;visibility:visible;mso-wrap-style:square" from="59839,46758" to="66432,53108" o:connectortype="straight" o:gfxdata="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" strokecolor="#4472c4 [3204]" strokeweight=".5pt">
+                <v:line id="Straight Connector 103" o:spid="_x0000_s1062" style="position:absolute;visibility:visible;mso-wrap-style:square" from="59839,46758" to="66432,53108" o:connectortype="straight" o:gfxdata="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" strokecolor="#4472c4 [3204]" strokeweight=".5pt">
                   <v:stroke joinstyle="miter"/>
                 </v:line>
-                <v:oval id="Oval 109" o:spid="_x0000_s1062" style="position:absolute;left:68072;top:44958;width:13525;height:7747;visibility:visible;mso-wrap-style:square;v-text-anchor:middle" o:gfxdata="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" fillcolor="#4472c4 [3204]" strokecolor="#1f3763 [1604]" strokeweight="1pt">
+                <v:oval id="Oval 109" o:spid="_x0000_s1063" style="position:absolute;left:68072;top:44958;width:13525;height:7747;visibility:visible;mso-wrap-style:square;v-text-anchor:middle" o:gfxdata="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" fillcolor="#4472c4 [3204]" strokecolor="#1f3763 [1604]" strokeweight="1pt">
                   <v:stroke joinstyle="miter"/>
                   <v:textbox>
                     <w:txbxContent>
@@ -3502,7 +3883,6 @@
                         <w:pPr>
                           <w:jc w:val="center"/>
                           <w:rPr>
-                            <w:rFonts w:hint="cs"/>
                             <w:rtl/>
                           </w:rPr>
                         </w:pPr>
@@ -3510,10 +3890,10 @@
                     </w:txbxContent>
                   </v:textbox>
                 </v:oval>
-                <v:line id="Straight Connector 110" o:spid="_x0000_s1063" style="position:absolute;flip:x y;visibility:visible;mso-wrap-style:square" from="59839,46758" to="68072,48831" o:connectortype="straight" o:gfxdata="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" strokecolor="#4472c4 [3204]" strokeweight=".5pt">
+                <v:line id="Straight Connector 110" o:spid="_x0000_s1064" style="position:absolute;flip:x y;visibility:visible;mso-wrap-style:square" from="59839,46758" to="68072,48831" o:connectortype="straight" o:gfxdata="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" strokecolor="#4472c4 [3204]" strokeweight=".5pt">
                   <v:stroke joinstyle="miter"/>
                 </v:line>
-                <v:oval id="Oval 111" o:spid="_x0000_s1064" style="position:absolute;left:69723;top:46584;width:10350;height:4636;visibility:visible;mso-wrap-style:square;v-text-anchor:middle" o:gfxdata="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" fillcolor="#4472c4 [3204]" strokecolor="#1f3763 [1604]" strokeweight="1pt">
+                <v:oval id="Oval 111" o:spid="_x0000_s1065" style="position:absolute;left:69723;top:46584;width:10350;height:4636;visibility:visible;mso-wrap-style:square;v-text-anchor:middle" o:gfxdata="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" fillcolor="#4472c4 [3204]" strokecolor="#1f3763 [1604]" strokeweight="1pt">
                   <v:stroke joinstyle="miter"/>
                   <v:textbox>
                     <w:txbxContent>
@@ -3521,7 +3901,6 @@
                         <w:pPr>
                           <w:jc w:val="center"/>
                           <w:rPr>
-                            <w:rFonts w:hint="cs"/>
                             <w:rtl/>
                           </w:rPr>
                         </w:pPr>
@@ -3537,7 +3916,7 @@
                     </w:txbxContent>
                   </v:textbox>
                 </v:oval>
-                <v:oval id="Oval 113" o:spid="_x0000_s1065" style="position:absolute;left:67395;top:34511;width:11576;height:8674;visibility:visible;mso-wrap-style:square;v-text-anchor:middle" o:gfxdata="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" fillcolor="#4472c4 [3204]" strokecolor="#1f3763 [1604]" strokeweight="1pt">
+                <v:oval id="Oval 113" o:spid="_x0000_s1066" style="position:absolute;left:67395;top:34511;width:11576;height:8674;visibility:visible;mso-wrap-style:square;v-text-anchor:middle" o:gfxdata="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" fillcolor="#4472c4 [3204]" strokecolor="#1f3763 [1604]" strokeweight="1pt">
                   <v:stroke joinstyle="miter"/>
                   <v:textbox>
                     <w:txbxContent>
@@ -3560,10 +3939,10 @@
                     </w:txbxContent>
                   </v:textbox>
                 </v:oval>
-                <v:line id="Straight Connector 115" o:spid="_x0000_s1066" style="position:absolute;flip:y;visibility:visible;mso-wrap-style:square" from="59839,38848" to="67395,46758" o:connectortype="straight" o:gfxdata="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" strokecolor="#4472c4 [3204]" strokeweight=".5pt">
+                <v:line id="Straight Connector 115" o:spid="_x0000_s1067" style="position:absolute;flip:y;visibility:visible;mso-wrap-style:square" from="59839,38848" to="67395,46758" o:connectortype="straight" o:gfxdata="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" strokecolor="#4472c4 [3204]" strokeweight=".5pt">
                   <v:stroke joinstyle="miter"/>
                 </v:line>
-                <v:oval id="Oval 116" o:spid="_x0000_s1067" style="position:absolute;left:38004;top:60983;width:11833;height:6668;visibility:visible;mso-wrap-style:square;v-text-anchor:middle" o:gfxdata="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" fillcolor="#4472c4 [3204]" strokecolor="#1f3763 [1604]" strokeweight="1pt">
+                <v:oval id="Oval 116" o:spid="_x0000_s1068" style="position:absolute;left:38004;top:60983;width:11833;height:6668;visibility:visible;mso-wrap-style:square;v-text-anchor:middle" o:gfxdata="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" fillcolor="#4472c4 [3204]" strokecolor="#1f3763 [1604]" strokeweight="1pt">
                   <v:stroke joinstyle="miter"/>
                   <v:textbox>
                     <w:txbxContent>
@@ -3586,17 +3965,16 @@
                     </w:txbxContent>
                   </v:textbox>
                 </v:oval>
-                <v:line id="Straight Connector 118" o:spid="_x0000_s1068" style="position:absolute;flip:x;visibility:visible;mso-wrap-style:square" from="48104,46758" to="49107,61960" o:connectortype="straight" o:gfxdata="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" strokecolor="#4472c4 [3204]" strokeweight=".5pt">
+                <v:line id="Straight Connector 118" o:spid="_x0000_s1069" style="position:absolute;flip:x;visibility:visible;mso-wrap-style:square" from="48104,46758" to="49107,61960" o:connectortype="straight" o:gfxdata="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" strokecolor="#4472c4 [3204]" strokeweight=".5pt">
                   <v:stroke joinstyle="miter"/>
                 </v:line>
-                <v:shape id="Diamond 119" o:spid="_x0000_s1069" type="#_x0000_t4" style="position:absolute;left:32670;top:40259;width:10668;height:7175;visibility:visible;mso-wrap-style:square;v-text-anchor:middle" o:gfxdata="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" fillcolor="#4472c4 [3204]" strokecolor="#1f3763 [1604]" strokeweight="1pt">
+                <v:shape id="Diamond 119" o:spid="_x0000_s1070" type="#_x0000_t4" style="position:absolute;left:32670;top:40259;width:10668;height:7175;visibility:visible;mso-wrap-style:square;v-text-anchor:middle" o:gfxdata="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" fillcolor="#4472c4 [3204]" strokecolor="#1f3763 [1604]" strokeweight="1pt">
                   <v:textbox>
                     <w:txbxContent>
                       <w:p>
                         <w:pPr>
                           <w:jc w:val="center"/>
                           <w:rPr>
-                            <w:rFonts w:hint="cs"/>
                             <w:rtl/>
                           </w:rPr>
                         </w:pPr>
@@ -3607,20 +3985,20 @@
                     </w:txbxContent>
                   </v:textbox>
                 </v:shape>
-                <v:line id="Straight Connector 120" o:spid="_x0000_s1070" style="position:absolute;visibility:visible;mso-wrap-style:square" from="22239,34575" to="38004,40259" o:connectortype="straight" o:gfxdata="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" strokecolor="#4472c4 [3204]" strokeweight=".5pt">
+                <v:line id="Straight Connector 120" o:spid="_x0000_s1071" style="position:absolute;visibility:visible;mso-wrap-style:square" from="22239,34575" to="38004,40259" o:connectortype="straight" o:gfxdata="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" strokecolor="#4472c4 [3204]" strokeweight=".5pt">
                   <v:stroke joinstyle="miter"/>
                 </v:line>
                 <v:shapetype id="_x0000_t32" coordsize="21600,21600" o:spt="32" o:oned="t" path="m,l21600,21600e" filled="f">
                   <v:path arrowok="t" fillok="f" o:connecttype="none"/>
                   <o:lock v:ext="edit" shapetype="t"/>
                 </v:shapetype>
-                <v:shape id="Straight Arrow Connector 123" o:spid="_x0000_s1071" type="#_x0000_t32" style="position:absolute;left:43338;top:43846;width:5769;height:2912;visibility:visible;mso-wrap-style:square" o:connectortype="straight" o:gfxdata="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" strokecolor="#4472c4 [3204]" strokeweight=".5pt">
+                <v:shape id="Straight Arrow Connector 123" o:spid="_x0000_s1072" type="#_x0000_t32" style="position:absolute;left:43338;top:43846;width:5769;height:2912;visibility:visible;mso-wrap-style:square" o:connectortype="straight" o:gfxdata="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" strokecolor="#4472c4 [3204]" strokeweight=".5pt">
                   <v:stroke endarrow="block" joinstyle="miter"/>
                 </v:shape>
-                <v:oval id="Oval 124" o:spid="_x0000_s1072" style="position:absolute;left:50927;top:59245;width:12192;height:10033;visibility:visible;mso-wrap-style:square;v-text-anchor:middle" o:gfxdata="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" fillcolor="#4472c4 [3204]" strokecolor="#1f3763 [1604]" strokeweight="1pt">
+                <v:oval id="Oval 124" o:spid="_x0000_s1073" style="position:absolute;left:50927;top:59245;width:12192;height:10033;visibility:visible;mso-wrap-style:square;v-text-anchor:middle" o:gfxdata="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" fillcolor="#4472c4 [3204]" strokecolor="#1f3763 [1604]" strokeweight="1pt">
                   <v:stroke joinstyle="miter"/>
                 </v:oval>
-                <v:oval id="Oval 100" o:spid="_x0000_s1073" style="position:absolute;left:51879;top:60714;width:10119;height:7027;visibility:visible;mso-wrap-style:square;v-text-anchor:middle" o:gfxdata="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" fillcolor="#4472c4 [3204]" strokecolor="#1f3763 [1604]" strokeweight="1pt">
+                <v:oval id="Oval 100" o:spid="_x0000_s1074" style="position:absolute;left:51879;top:60714;width:10119;height:7027;visibility:visible;mso-wrap-style:square;v-text-anchor:middle" o:gfxdata="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" fillcolor="#4472c4 [3204]" strokecolor="#1f3763 [1604]" strokeweight="1pt">
                   <v:stroke joinstyle="miter"/>
                   <v:textbox>
                     <w:txbxContent>
@@ -3629,7 +4007,6 @@
                           <w:spacing w:line="256" w:lineRule="auto"/>
                           <w:jc w:val="center"/>
                           <w:rPr>
-                            <w:rFonts w:hint="cs"/>
                             <w:sz w:val="24"/>
                             <w:szCs w:val="24"/>
                             <w:u w:val="single"/>
@@ -3654,10 +4031,10 @@
                     </w:txbxContent>
                   </v:textbox>
                 </v:oval>
-                <v:line id="Straight Connector 128" o:spid="_x0000_s1074" style="position:absolute;visibility:visible;mso-wrap-style:square" from="54473,48917" to="57023,59245" o:connectortype="straight" o:gfxdata="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" strokecolor="#4472c4 [3204]" strokeweight=".5pt">
+                <v:line id="Straight Connector 128" o:spid="_x0000_s1075" style="position:absolute;visibility:visible;mso-wrap-style:square" from="54473,48917" to="57023,59245" o:connectortype="straight" o:gfxdata="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" strokecolor="#4472c4 [3204]" strokeweight=".5pt">
                   <v:stroke joinstyle="miter"/>
                 </v:line>
-                <v:oval id="Oval 132" o:spid="_x0000_s1075" style="position:absolute;left:65087;top:64450;width:9652;height:3810;visibility:visible;mso-wrap-style:square;v-text-anchor:middle" o:gfxdata="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" fillcolor="#4472c4 [3204]" strokecolor="#1f3763 [1604]" strokeweight="1pt">
+                <v:oval id="Oval 132" o:spid="_x0000_s1076" style="position:absolute;left:65087;top:64450;width:9652;height:3810;visibility:visible;mso-wrap-style:square;v-text-anchor:middle" o:gfxdata="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" fillcolor="#4472c4 [3204]" strokecolor="#1f3763 [1604]" strokeweight="1pt">
                   <v:stroke joinstyle="miter"/>
                   <v:textbox>
                     <w:txbxContent>
@@ -3690,10 +4067,10 @@
                     </w:txbxContent>
                   </v:textbox>
                 </v:oval>
-                <v:line id="Straight Connector 134" o:spid="_x0000_s1076" style="position:absolute;visibility:visible;mso-wrap-style:square" from="63119,64262" to="65087,66355" o:connectortype="straight" o:gfxdata="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" strokecolor="#4472c4 [3204]" strokeweight=".5pt">
+                <v:line id="Straight Connector 134" o:spid="_x0000_s1077" style="position:absolute;visibility:visible;mso-wrap-style:square" from="63119,64262" to="65087,66355" o:connectortype="straight" o:gfxdata="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" strokecolor="#4472c4 [3204]" strokeweight=".5pt">
                   <v:stroke joinstyle="miter"/>
                 </v:line>
-                <v:rect id="Rectangle 136" o:spid="_x0000_s1077" style="position:absolute;left:69215;top:13586;width:10858;height:5082;visibility:visible;mso-wrap-style:square;v-text-anchor:middle" o:gfxdata="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" fillcolor="#4472c4 [3204]" strokecolor="#1f3763 [1604]" strokeweight="1pt">
+                <v:rect id="Rectangle 136" o:spid="_x0000_s1078" style="position:absolute;left:69215;top:13586;width:10858;height:5082;visibility:visible;mso-wrap-style:square;v-text-anchor:middle" o:gfxdata="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" fillcolor="#4472c4 [3204]" strokecolor="#1f3763 [1604]" strokeweight="1pt">
                   <v:textbox>
                     <w:txbxContent>
                       <w:p>
@@ -3701,7 +4078,6 @@
                           <w:spacing w:line="254" w:lineRule="auto"/>
                           <w:jc w:val="center"/>
                           <w:rPr>
-                            <w:rFonts w:hint="cs"/>
                             <w:sz w:val="24"/>
                             <w:szCs w:val="24"/>
                             <w:rtl/>
@@ -3717,7 +4093,7 @@
                     </w:txbxContent>
                   </v:textbox>
                 </v:rect>
-                <v:oval id="Oval 138" o:spid="_x0000_s1078" style="position:absolute;left:61333;top:70380;width:9652;height:3810;visibility:visible;mso-wrap-style:square;v-text-anchor:middle" o:gfxdata="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" fillcolor="#4472c4 [3204]" strokecolor="#1f3763 [1604]" strokeweight="1pt">
+                <v:oval id="Oval 138" o:spid="_x0000_s1079" style="position:absolute;left:61333;top:70380;width:9652;height:3810;visibility:visible;mso-wrap-style:square;v-text-anchor:middle" o:gfxdata="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" fillcolor="#4472c4 [3204]" strokecolor="#1f3763 [1604]" strokeweight="1pt">
                   <v:stroke joinstyle="miter"/>
                   <v:textbox>
                     <w:txbxContent>
@@ -3742,10 +4118,10 @@
                     </w:txbxContent>
                   </v:textbox>
                 </v:oval>
-                <v:line id="Straight Connector 139" o:spid="_x0000_s1079" style="position:absolute;visibility:visible;mso-wrap-style:square" from="61333,67809" to="62747,70937" o:connectortype="straight" o:gfxdata="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" strokecolor="#4472c4 [3204]" strokeweight=".5pt">
+                <v:line id="Straight Connector 139" o:spid="_x0000_s1080" style="position:absolute;visibility:visible;mso-wrap-style:square" from="61333,67809" to="62747,70937" o:connectortype="straight" o:gfxdata="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" strokecolor="#4472c4 [3204]" strokeweight=".5pt">
                   <v:stroke joinstyle="miter"/>
                 </v:line>
-                <v:oval id="Oval 140" o:spid="_x0000_s1080" style="position:absolute;left:49425;top:71015;width:9652;height:3810;visibility:visible;mso-wrap-style:square;v-text-anchor:middle" o:gfxdata="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" fillcolor="#4472c4 [3204]" strokecolor="#1f3763 [1604]" strokeweight="1pt">
+                <v:oval id="Oval 140" o:spid="_x0000_s1081" style="position:absolute;left:49425;top:71015;width:9652;height:3810;visibility:visible;mso-wrap-style:square;v-text-anchor:middle" o:gfxdata="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" fillcolor="#4472c4 [3204]" strokecolor="#1f3763 [1604]" strokeweight="1pt">
                   <v:stroke joinstyle="miter"/>
                   <v:textbox>
                     <w:txbxContent>
@@ -3770,16 +4146,16 @@
                     </w:txbxContent>
                   </v:textbox>
                 </v:oval>
-                <v:line id="Straight Connector 141" o:spid="_x0000_s1081" style="position:absolute;flip:x y;visibility:visible;mso-wrap-style:square" from="52712,67809" to="54251,71015" o:connectortype="straight" o:gfxdata="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" strokecolor="#4472c4 [3204]" strokeweight=".5pt">
+                <v:line id="Straight Connector 141" o:spid="_x0000_s1082" style="position:absolute;flip:x y;visibility:visible;mso-wrap-style:square" from="52712,67809" to="54251,71015" o:connectortype="straight" o:gfxdata="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" strokecolor="#4472c4 [3204]" strokeweight=".5pt">
                   <v:stroke joinstyle="miter"/>
                 </v:line>
-                <v:line id="Straight Connector 143" o:spid="_x0000_s1082" style="position:absolute;flip:y;visibility:visible;mso-wrap-style:square" from="51879,60714" to="52712,64228" o:connectortype="straight" o:gfxdata="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" strokecolor="#4472c4 [3204]" strokeweight=".5pt">
+                <v:line id="Straight Connector 143" o:spid="_x0000_s1083" style="position:absolute;flip:y;visibility:visible;mso-wrap-style:square" from="51879,60714" to="52712,64228" o:connectortype="straight" o:gfxdata="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" strokecolor="#4472c4 [3204]" strokeweight=".5pt">
                   <v:stroke joinstyle="miter"/>
                 </v:line>
-                <v:line id="Straight Connector 144" o:spid="_x0000_s1083" style="position:absolute;flip:x y;visibility:visible;mso-wrap-style:square" from="70052,46092" to="71238,47263" o:connectortype="straight" o:gfxdata="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" strokecolor="#4472c4 [3204]" strokeweight=".5pt">
+                <v:line id="Straight Connector 144" o:spid="_x0000_s1084" style="position:absolute;flip:x y;visibility:visible;mso-wrap-style:square" from="70052,46092" to="71238,47263" o:connectortype="straight" o:gfxdata="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" strokecolor="#4472c4 [3204]" strokeweight=".5pt">
                   <v:stroke joinstyle="miter"/>
                 </v:line>
-                <v:oval id="Oval 145" o:spid="_x0000_s1084" style="position:absolute;left:86128;top:12468;width:9785;height:6381;visibility:visible;mso-wrap-style:square;v-text-anchor:middle" o:gfxdata="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" fillcolor="#4472c4 [3204]" strokecolor="#1f3763 [1604]" strokeweight="1pt">
+                <v:oval id="Oval 145" o:spid="_x0000_s1085" style="position:absolute;left:86128;top:12468;width:9785;height:6381;visibility:visible;mso-wrap-style:square;v-text-anchor:middle" o:gfxdata="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" fillcolor="#4472c4 [3204]" strokecolor="#1f3763 [1604]" strokeweight="1pt">
                   <v:stroke joinstyle="miter"/>
                   <v:textbox>
                     <w:txbxContent>
@@ -3788,7 +4164,6 @@
                           <w:spacing w:line="252" w:lineRule="auto"/>
                           <w:jc w:val="center"/>
                           <w:rPr>
-                            <w:rFonts w:hint="cs"/>
                             <w:sz w:val="24"/>
                             <w:szCs w:val="24"/>
                             <w:u w:val="single"/>
@@ -3806,10 +4181,10 @@
                     </w:txbxContent>
                   </v:textbox>
                 </v:oval>
-                <v:line id="Straight Connector 146" o:spid="_x0000_s1085" style="position:absolute;flip:y;visibility:visible;mso-wrap-style:square" from="80073,15658" to="86128,16127" o:connectortype="straight" o:gfxdata="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" strokecolor="#4472c4 [3204]" strokeweight=".5pt">
+                <v:line id="Straight Connector 146" o:spid="_x0000_s1086" style="position:absolute;flip:y;visibility:visible;mso-wrap-style:square" from="80073,15658" to="86128,16127" o:connectortype="straight" o:gfxdata="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" strokecolor="#4472c4 [3204]" strokeweight=".5pt">
                   <v:stroke joinstyle="miter"/>
                 </v:line>
-                <v:oval id="Oval 147" o:spid="_x0000_s1086" style="position:absolute;left:79860;top:5007;width:9785;height:6382;visibility:visible;mso-wrap-style:square;v-text-anchor:middle" o:gfxdata="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" fillcolor="#4472c4 [3204]" strokecolor="#1f3763 [1604]" strokeweight="1pt">
+                <v:oval id="Oval 147" o:spid="_x0000_s1087" style="position:absolute;left:79860;top:5007;width:9785;height:6382;visibility:visible;mso-wrap-style:square;v-text-anchor:middle" o:gfxdata="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" fillcolor="#4472c4 [3204]" strokecolor="#1f3763 [1604]" strokeweight="1pt">
                   <v:stroke joinstyle="miter"/>
                   <v:textbox>
                     <w:txbxContent>
@@ -3838,10 +4213,10 @@
                     </w:txbxContent>
                   </v:textbox>
                 </v:oval>
-                <v:line id="Straight Connector 148" o:spid="_x0000_s1087" style="position:absolute;flip:x;visibility:visible;mso-wrap-style:square" from="74644,10454" to="81293,13586" o:connectortype="straight" o:gfxdata="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" strokecolor="#4472c4 [3204]" strokeweight=".5pt">
+                <v:line id="Straight Connector 148" o:spid="_x0000_s1088" style="position:absolute;flip:x;visibility:visible;mso-wrap-style:square" from="74644,10454" to="81293,13586" o:connectortype="straight" o:gfxdata="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" strokecolor="#4472c4 [3204]" strokeweight=".5pt">
                   <v:stroke joinstyle="miter"/>
                 </v:line>
-                <v:shape id="Diamond 149" o:spid="_x0000_s1088" type="#_x0000_t4" style="position:absolute;left:41246;top:21336;width:11931;height:7112;visibility:visible;mso-wrap-style:square;v-text-anchor:middle" o:gfxdata="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" fillcolor="#4472c4 [3204]" strokecolor="#1f3763 [1604]" strokeweight="1pt">
+                <v:shape id="Diamond 149" o:spid="_x0000_s1089" type="#_x0000_t4" style="position:absolute;left:41246;top:21336;width:11931;height:7112;visibility:visible;mso-wrap-style:square;v-text-anchor:middle" o:gfxdata="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" fillcolor="#4472c4 [3204]" strokecolor="#1f3763 [1604]" strokeweight="1pt">
                   <v:textbox>
                     <w:txbxContent>
                       <w:p>
@@ -3855,10 +4230,10 @@
                     </w:txbxContent>
                   </v:textbox>
                 </v:shape>
-                <v:line id="Straight Connector 150" o:spid="_x0000_s1089" style="position:absolute;flip:y;visibility:visible;mso-wrap-style:square" from="53177,16127" to="69215,24892" o:connectortype="straight" o:gfxdata="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" strokecolor="#4472c4 [3204]" strokeweight=".5pt">
+                <v:line id="Straight Connector 150" o:spid="_x0000_s1090" style="position:absolute;flip:y;visibility:visible;mso-wrap-style:square" from="53177,16127" to="69215,24892" o:connectortype="straight" o:gfxdata="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" strokecolor="#4472c4 [3204]" strokeweight=".5pt">
                   <v:stroke joinstyle="miter"/>
                 </v:line>
-                <v:shape id="Diamond 152" o:spid="_x0000_s1090" type="#_x0000_t4" style="position:absolute;left:44100;top:15658;width:16837;height:5945;visibility:visible;mso-wrap-style:square;v-text-anchor:middle" o:gfxdata="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" fillcolor="#4472c4 [3204]" strokecolor="#1f3763 [1604]" strokeweight="1pt">
+                <v:shape id="Diamond 152" o:spid="_x0000_s1091" type="#_x0000_t4" style="position:absolute;left:44100;top:15658;width:16837;height:5945;visibility:visible;mso-wrap-style:square;v-text-anchor:middle" o:gfxdata="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" fillcolor="#4472c4 [3204]" strokecolor="#1f3763 [1604]" strokeweight="1pt">
                   <v:textbox>
                     <w:txbxContent>
                       <w:p>
@@ -3866,7 +4241,6 @@
                           <w:spacing w:line="256" w:lineRule="auto"/>
                           <w:jc w:val="center"/>
                           <w:rPr>
-                            <w:rFonts w:hint="cs"/>
                             <w:sz w:val="24"/>
                             <w:szCs w:val="24"/>
                             <w:rtl/>
@@ -3882,23 +4256,123 @@
                     </w:txbxContent>
                   </v:textbox>
                 </v:shape>
-                <v:line id="Straight Connector 153" o:spid="_x0000_s1091" style="position:absolute;flip:y;visibility:visible;mso-wrap-style:square" from="60937,16127" to="69215,18631" o:connectortype="straight" o:gfxdata="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" strokecolor="#4472c4 [3204]" strokeweight=".5pt">
+                <v:line id="Straight Connector 153" o:spid="_x0000_s1092" style="position:absolute;flip:y;visibility:visible;mso-wrap-style:square" from="60937,16127" to="69215,18631" o:connectortype="straight" o:gfxdata="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" strokecolor="#4472c4 [3204]" strokeweight=".5pt">
                   <v:stroke joinstyle="miter"/>
                 </v:line>
-                <v:shape id="Straight Arrow Connector 155" o:spid="_x0000_s1092" type="#_x0000_t32" style="position:absolute;left:22239;top:24892;width:19007;height:5365;flip:x;visibility:visible;mso-wrap-style:square" o:connectortype="straight" o:gfxdata="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" strokecolor="#4472c4 [3204]" strokeweight=".5pt">
+                <v:shape id="Straight Arrow Connector 155" o:spid="_x0000_s1093" type="#_x0000_t32" style="position:absolute;left:22239;top:24892;width:19007;height:5365;flip:x;visibility:visible;mso-wrap-style:square" o:connectortype="straight" o:gfxdata="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" strokecolor="#4472c4 [3204]" strokeweight=".5pt">
                   <v:stroke endarrow="block" joinstyle="miter"/>
                 </v:shape>
-                <v:shape id="Straight Arrow Connector 157" o:spid="_x0000_s1093" type="#_x0000_t32" style="position:absolute;left:34241;top:24892;width:7005;height:5365;flip:x;visibility:visible;mso-wrap-style:square" o:connectortype="straight" o:gfxdata="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" strokecolor="#4472c4 [3204]" strokeweight=".5pt">
+                <v:shape id="Straight Arrow Connector 157" o:spid="_x0000_s1094" type="#_x0000_t32" style="position:absolute;left:34241;top:24892;width:7005;height:5365;flip:x;visibility:visible;mso-wrap-style:square" o:connectortype="straight" o:gfxdata="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" strokecolor="#4472c4 [3204]" strokeweight=".5pt">
                   <v:stroke endarrow="block" joinstyle="miter"/>
                 </v:shape>
-                <v:line id="Straight Connector 159" o:spid="_x0000_s1094" style="position:absolute;flip:x;visibility:visible;mso-wrap-style:square" from="10089,18631" to="44100,30193" o:connectortype="straight" o:gfxdata="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" strokecolor="#4472c4 [3204]" strokeweight=".5pt">
+                <v:line id="Straight Connector 159" o:spid="_x0000_s1095" style="position:absolute;flip:x;visibility:visible;mso-wrap-style:square" from="10089,18631" to="44100,30193" o:connectortype="straight" o:gfxdata="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" strokecolor="#4472c4 [3204]" strokeweight=".5pt">
                   <v:stroke joinstyle="miter"/>
                 </v:line>
+                <v:shape id="Straight Arrow Connector 2" o:spid="_x0000_s1096" type="#_x0000_t32" style="position:absolute;left:30998;top:48434;width:7006;height:10982;flip:x;visibility:visible;mso-wrap-style:square" o:connectortype="straight" o:gfxdata="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" strokecolor="#4472c4 [3204]" strokeweight=".5pt">
+                  <v:stroke endarrow="block" joinstyle="miter"/>
+                </v:shape>
+                <v:shape id="Straight Arrow Connector 3" o:spid="_x0000_s1097" type="#_x0000_t32" style="position:absolute;left:16984;top:59856;width:10990;height:1929;flip:x y;visibility:visible;mso-wrap-style:square" o:connectortype="straight" o:gfxdata="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" strokecolor="#4472c4 [3204]" strokeweight=".5pt">
+                  <v:stroke endarrow="block" joinstyle="miter"/>
+                </v:shape>
+                <v:oval id="Oval 4" o:spid="_x0000_s1098" style="position:absolute;left:6079;top:56639;width:10905;height:6435;visibility:visible;mso-wrap-style:square;v-text-anchor:middle" o:gfxdata="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" fillcolor="#4472c4 [3204]" strokecolor="#1f3763 [1604]" strokeweight="1pt">
+                  <v:stroke joinstyle="miter"/>
+                  <v:textbox>
+                    <w:txbxContent>
+                      <w:p>
+                        <w:pPr>
+                          <w:jc w:val="center"/>
+                          <w:rPr>
+                            <w:u w:val="single"/>
+                          </w:rPr>
+                        </w:pPr>
+                        <w:r>
+                          <w:rPr>
+                            <w:u w:val="single"/>
+                          </w:rPr>
+                          <w:t>Order ID</w:t>
+                        </w:r>
+                      </w:p>
+                    </w:txbxContent>
+                  </v:textbox>
+                </v:oval>
+                <v:rect id="Rectangle 73" o:spid="_x0000_s1099" style="position:absolute;left:23265;top:59056;width:10731;height:4318;visibility:visible;mso-wrap-style:square;v-text-anchor:middle" o:gfxdata="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" fillcolor="#4472c4 [3204]" strokecolor="#1f3763 [1604]" strokeweight="1pt">
+                  <v:textbox>
+                    <w:txbxContent>
+                      <w:p>
+                        <w:pPr>
+                          <w:spacing w:line="254" w:lineRule="auto"/>
+                          <w:jc w:val="center"/>
+                          <w:rPr>
+                            <w:sz w:val="24"/>
+                            <w:szCs w:val="24"/>
+                          </w:rPr>
+                        </w:pPr>
+                      </w:p>
+                    </w:txbxContent>
+                  </v:textbox>
+                </v:rect>
+                <v:rect id="Rectangle 8" o:spid="_x0000_s1100" style="position:absolute;left:24535;top:59667;width:7996;height:2876;visibility:visible;mso-wrap-style:square;v-text-anchor:middle" o:gfxdata="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" fillcolor="#4472c4 [3204]" strokecolor="#1f3763 [1604]" strokeweight="1pt">
+                  <v:textbox>
+                    <w:txbxContent>
+                      <w:p>
+                        <w:pPr>
+                          <w:jc w:val="center"/>
+                        </w:pPr>
+                        <w:r>
+                          <w:t>Order</w:t>
+                        </w:r>
+                      </w:p>
+                    </w:txbxContent>
+                  </v:textbox>
+                </v:rect>
+                <v:shape id="Straight Arrow Connector 10" o:spid="_x0000_s1101" type="#_x0000_t32" style="position:absolute;left:26517;top:63374;width:2114;height:4435;flip:x;visibility:visible;mso-wrap-style:square" o:connectortype="straight" o:gfxdata="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" strokecolor="#4472c4 [3204]" strokeweight=".5pt">
+                  <v:stroke endarrow="block" joinstyle="miter"/>
+                </v:shape>
+                <v:oval id="Oval 12" o:spid="_x0000_s1102" style="position:absolute;left:19931;top:67809;width:12600;height:7016;visibility:visible;mso-wrap-style:square;v-text-anchor:middle" o:gfxdata="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" fillcolor="#4472c4 [3204]" strokecolor="#1f3763 [1604]" strokeweight="1pt">
+                  <v:stroke joinstyle="miter"/>
+                  <v:textbox>
+                    <w:txbxContent>
+                      <w:p>
+                        <w:pPr>
+                          <w:jc w:val="center"/>
+                        </w:pPr>
+                        <w:r>
+                          <w:t>Payment method</w:t>
+                        </w:r>
+                      </w:p>
+                    </w:txbxContent>
+                  </v:textbox>
+                </v:oval>
+                <v:oval id="Oval 13" o:spid="_x0000_s1103" style="position:absolute;left:9039;top:47472;width:10892;height:6130;visibility:visible;mso-wrap-style:square;v-text-anchor:middle" o:gfxdata="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" fillcolor="#4472c4 [3204]" strokecolor="#1f3763 [1604]" strokeweight="1pt">
+                  <v:stroke joinstyle="miter"/>
+                  <v:textbox>
+                    <w:txbxContent>
+                      <w:p>
+                        <w:pPr>
+                          <w:jc w:val="center"/>
+                        </w:pPr>
+                        <w:r>
+                          <w:t xml:space="preserve">Total </w:t>
+                        </w:r>
+                        <w:r>
+                          <w:t>price</w:t>
+                        </w:r>
+                      </w:p>
+                    </w:txbxContent>
+                  </v:textbox>
+                </v:oval>
+                <v:shape id="Straight Arrow Connector 15" o:spid="_x0000_s1104" type="#_x0000_t32" style="position:absolute;left:18714;top:52705;width:9917;height:6351;flip:x y;visibility:visible;mso-wrap-style:square" o:connectortype="straight" o:gfxdata="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" strokecolor="#4472c4 [3204]" strokeweight=".5pt">
+                  <v:stroke endarrow="block" joinstyle="miter"/>
+                </v:shape>
                 <w10:wrap type="tight" anchorx="page" anchory="page"/>
               </v:group>
             </w:pict>
           </mc:Fallback>
         </mc:AlternateContent>
+      </w:r>
+      <w:bookmarkEnd w:id="0"/>
+      <w:r>
+        <w:t>user</w:t>
       </w:r>
     </w:p>
     <w:sectPr>
@@ -3914,7 +4388,7 @@
 </file>
 
 <file path=word/styles.xml><?xml version="1.0" encoding="utf-8"?>
-<w:styles xmlns:mc="http://schemas.openxmlformats.org/markup-compatibility/2006" xmlns:r="http://schemas.openxmlformats.org/officeDocument/2006/relationships" xmlns:w="http://schemas.openxmlformats.org/wordprocessingml/2006/main" xmlns:w14="http://schemas.microsoft.com/office/word/2010/wordml" xmlns:w15="http://schemas.microsoft.com/office/word/2012/wordml" xmlns:w16cex="http://schemas.microsoft.com/office/word/2018/wordml/cex" xmlns:w16cid="http://schemas.microsoft.com/office/word/2016/wordml/cid" xmlns:w16="http://schemas.microsoft.com/office/word/2018/wordml" xmlns:w16se="http://schemas.microsoft.com/office/word/2015/wordml/symex" mc:Ignorable="w14 w15 w16se w16cid w16 w16cex">
+<w:styles xmlns:mc="http://schemas.openxmlformats.org/markup-compatibility/2006" xmlns:r="http://schemas.openxmlformats.org/officeDocument/2006/relationships" xmlns:w="http://schemas.openxmlformats.org/wordprocessingml/2006/main" xmlns:w14="http://schemas.microsoft.com/office/word/2010/wordml" xmlns:w15="http://schemas.microsoft.com/office/word/2012/wordml" mc:Ignorable="w14 w15">
   <w:docDefaults>
     <w:rPrDefault>
       <w:rPr>
@@ -3930,7 +4404,7 @@
       </w:pPr>
     </w:pPrDefault>
   </w:docDefaults>
-  <w:latentStyles w:defLockedState="0" w:defUIPriority="99" w:defSemiHidden="0" w:defUnhideWhenUsed="0" w:defQFormat="0" w:count="376">
+  <w:latentStyles w:defLockedState="0" w:defUIPriority="99" w:defSemiHidden="0" w:defUnhideWhenUsed="0" w:defQFormat="0" w:count="371">
     <w:lsdException w:name="Normal" w:uiPriority="0" w:qFormat="1"/>
     <w:lsdException w:name="heading 1" w:uiPriority="9" w:qFormat="1"/>
     <w:lsdException w:name="heading 2" w:semiHidden="1" w:uiPriority="9" w:unhideWhenUsed="1" w:qFormat="1"/>
@@ -4036,6 +4510,7 @@
     <w:lsdException w:name="HTML Sample" w:semiHidden="1" w:unhideWhenUsed="1"/>
     <w:lsdException w:name="HTML Typewriter" w:semiHidden="1" w:unhideWhenUsed="1"/>
     <w:lsdException w:name="HTML Variable" w:semiHidden="1" w:unhideWhenUsed="1"/>
+    <w:lsdException w:name="Normal Table" w:semiHidden="1" w:unhideWhenUsed="1"/>
     <w:lsdException w:name="annotation subject" w:semiHidden="1" w:unhideWhenUsed="1"/>
     <w:lsdException w:name="No List" w:semiHidden="1" w:unhideWhenUsed="1"/>
     <w:lsdException w:name="Outline List 1" w:semiHidden="1" w:unhideWhenUsed="1"/>
@@ -4082,8 +4557,10 @@
     <w:lsdException w:name="Table Subtle 2" w:semiHidden="1" w:unhideWhenUsed="1"/>
     <w:lsdException w:name="Table Web 1" w:semiHidden="1" w:unhideWhenUsed="1"/>
     <w:lsdException w:name="Table Web 2" w:semiHidden="1" w:unhideWhenUsed="1"/>
+    <w:lsdException w:name="Table Web 3" w:semiHidden="1" w:unhideWhenUsed="1"/>
     <w:lsdException w:name="Balloon Text" w:semiHidden="1" w:unhideWhenUsed="1"/>
     <w:lsdException w:name="Table Grid" w:uiPriority="39"/>
+    <w:lsdException w:name="Table Theme" w:semiHidden="1" w:unhideWhenUsed="1"/>
     <w:lsdException w:name="Placeholder Text" w:semiHidden="1"/>
     <w:lsdException w:name="No Spacing" w:uiPriority="1" w:qFormat="1"/>
     <w:lsdException w:name="Light Shading" w:uiPriority="60"/>
@@ -4299,11 +4776,6 @@
     <w:lsdException w:name="List Table 5 Dark Accent 6" w:uiPriority="50"/>
     <w:lsdException w:name="List Table 6 Colorful Accent 6" w:uiPriority="51"/>
     <w:lsdException w:name="List Table 7 Colorful Accent 6" w:uiPriority="52"/>
-    <w:lsdException w:name="Mention" w:semiHidden="1" w:unhideWhenUsed="1"/>
-    <w:lsdException w:name="Smart Hyperlink" w:semiHidden="1" w:unhideWhenUsed="1"/>
-    <w:lsdException w:name="Hashtag" w:semiHidden="1" w:unhideWhenUsed="1"/>
-    <w:lsdException w:name="Unresolved Mention" w:semiHidden="1" w:unhideWhenUsed="1"/>
-    <w:lsdException w:name="Smart Link" w:semiHidden="1" w:unhideWhenUsed="1"/>
   </w:latentStyles>
   <w:style w:type="paragraph" w:default="1" w:styleId="Normal">
     <w:name w:val="Normal"/>
@@ -4642,7 +5114,7 @@
 </file>
 
 <file path=customXml/itemProps1.xml><?xml version="1.0" encoding="utf-8"?>
-<ds:datastoreItem xmlns:ds="http://schemas.openxmlformats.org/officeDocument/2006/customXml" ds:itemID="{C92E3131-1DB8-4B27-B09F-EF32384ED1BD}">
+<ds:datastoreItem xmlns:ds="http://schemas.openxmlformats.org/officeDocument/2006/customXml" ds:itemID="{700AF5BC-6C5C-4B90-AC9D-803D475260CF}">
   <ds:schemaRefs>
     <ds:schemaRef ds:uri="http://schemas.openxmlformats.org/officeDocument/2006/bibliography"/>
   </ds:schemaRefs>

</xml_diff>

<commit_message>
Adding students homepage js
</commit_message>
<xml_diff>
--- a/documentation/ERD for sce room .docx
+++ b/documentation/ERD for sce room .docx
@@ -1,6 +1,6 @@
 
 <file path=word/document.xml><?xml version="1.0" encoding="utf-8"?>
-<w:document xmlns:wpc="http://schemas.microsoft.com/office/word/2010/wordprocessingCanvas" xmlns:cx="http://schemas.microsoft.com/office/drawing/2014/chartex" xmlns:cx1="http://schemas.microsoft.com/office/drawing/2015/9/8/chartex" xmlns:cx2="http://schemas.microsoft.com/office/drawing/2015/10/21/chartex" xmlns:cx3="http://schemas.microsoft.com/office/drawing/2016/5/9/chartex" xmlns:cx4="http://schemas.microsoft.com/office/drawing/2016/5/10/chartex" xmlns:cx5="http://schemas.microsoft.com/office/drawing/2016/5/11/chartex" xmlns:cx6="http://schemas.microsoft.com/office/drawing/2016/5/12/chartex" xmlns:cx7="http://schemas.microsoft.com/office/drawing/2016/5/13/chartex" xmlns:cx8="http://schemas.microsoft.com/office/drawing/2016/5/14/chartex" xmlns:mc="http://schemas.openxmlformats.org/markup-compatibility/2006" xmlns:aink="http://schemas.microsoft.com/office/drawing/2016/ink" xmlns:am3d="http://schemas.microsoft.com/office/drawing/2017/model3d" xmlns:o="urn:schemas-microsoft-com:office:office" xmlns:r="http://schemas.openxmlformats.org/officeDocument/2006/relationships" xmlns:m="http://schemas.openxmlformats.org/officeDocument/2006/math" xmlns:v="urn:schemas-microsoft-com:vml" xmlns:wp14="http://schemas.microsoft.com/office/word/2010/wordprocessingDrawing" xmlns:wp="http://schemas.openxmlformats.org/drawingml/2006/wordprocessingDrawing" xmlns:w10="urn:schemas-microsoft-com:office:word" xmlns:w="http://schemas.openxmlformats.org/wordprocessingml/2006/main" xmlns:w14="http://schemas.microsoft.com/office/word/2010/wordml" xmlns:w15="http://schemas.microsoft.com/office/word/2012/wordml" xmlns:w16cid="http://schemas.microsoft.com/office/word/2016/wordml/cid" xmlns:w16se="http://schemas.microsoft.com/office/word/2015/wordml/symex" xmlns:wpg="http://schemas.microsoft.com/office/word/2010/wordprocessingGroup" xmlns:wpi="http://schemas.microsoft.com/office/word/2010/wordprocessingInk" xmlns:wne="http://schemas.microsoft.com/office/word/2006/wordml" xmlns:wps="http://schemas.microsoft.com/office/word/2010/wordprocessingShape" mc:Ignorable="w14 w15 w16se w16cid wp14">
+<w:document xmlns:wpc="http://schemas.microsoft.com/office/word/2010/wordprocessingCanvas" xmlns:cx="http://schemas.microsoft.com/office/drawing/2014/chartex" xmlns:cx1="http://schemas.microsoft.com/office/drawing/2015/9/8/chartex" xmlns:cx2="http://schemas.microsoft.com/office/drawing/2015/10/21/chartex" xmlns:cx3="http://schemas.microsoft.com/office/drawing/2016/5/9/chartex" xmlns:cx4="http://schemas.microsoft.com/office/drawing/2016/5/10/chartex" xmlns:cx5="http://schemas.microsoft.com/office/drawing/2016/5/11/chartex" xmlns:cx6="http://schemas.microsoft.com/office/drawing/2016/5/12/chartex" xmlns:cx7="http://schemas.microsoft.com/office/drawing/2016/5/13/chartex" xmlns:cx8="http://schemas.microsoft.com/office/drawing/2016/5/14/chartex" xmlns:mc="http://schemas.openxmlformats.org/markup-compatibility/2006" xmlns:aink="http://schemas.microsoft.com/office/drawing/2016/ink" xmlns:am3d="http://schemas.microsoft.com/office/drawing/2017/model3d" xmlns:o="urn:schemas-microsoft-com:office:office" xmlns:r="http://schemas.openxmlformats.org/officeDocument/2006/relationships" xmlns:m="http://schemas.openxmlformats.org/officeDocument/2006/math" xmlns:v="urn:schemas-microsoft-com:vml" xmlns:wp14="http://schemas.microsoft.com/office/word/2010/wordprocessingDrawing" xmlns:wp="http://schemas.openxmlformats.org/drawingml/2006/wordprocessingDrawing" xmlns:w10="urn:schemas-microsoft-com:office:word" xmlns:w="http://schemas.openxmlformats.org/wordprocessingml/2006/main" xmlns:w14="http://schemas.microsoft.com/office/word/2010/wordml" xmlns:w15="http://schemas.microsoft.com/office/word/2012/wordml" xmlns:w16cex="http://schemas.microsoft.com/office/word/2018/wordml/cex" xmlns:w16cid="http://schemas.microsoft.com/office/word/2016/wordml/cid" xmlns:w16="http://schemas.microsoft.com/office/word/2018/wordml" xmlns:w16se="http://schemas.microsoft.com/office/word/2015/wordml/symex" xmlns:wpg="http://schemas.microsoft.com/office/word/2010/wordprocessingGroup" xmlns:wpi="http://schemas.microsoft.com/office/word/2010/wordprocessingInk" xmlns:wne="http://schemas.microsoft.com/office/word/2006/wordml" xmlns:wps="http://schemas.microsoft.com/office/word/2010/wordprocessingShape" mc:Ignorable="w14 w15 w16se w16cid w16 w16cex wp14">
   <w:body>
     <w:p>
       <w:pPr>
@@ -18,7 +18,7 @@
         <mc:AlternateContent>
           <mc:Choice Requires="wpc">
             <w:drawing>
-              <wp:anchor distT="0" distB="0" distL="114300" distR="114300" simplePos="0" relativeHeight="251658240" behindDoc="1" locked="0" layoutInCell="1" allowOverlap="1" wp14:anchorId="61EB8439" wp14:editId="311B8986">
+              <wp:anchor distT="0" distB="0" distL="114300" distR="114300" simplePos="0" relativeHeight="251658240" behindDoc="1" locked="0" layoutInCell="1" allowOverlap="1" wp14:anchorId="61EB8439" wp14:editId="12C40CF4">
                 <wp:simplePos x="0" y="0"/>
                 <wp:positionH relativeFrom="page">
                   <wp:posOffset>139700</wp:posOffset>
@@ -31,9 +31,9 @@
                 <wp:wrapTight wrapText="bothSides">
                   <wp:wrapPolygon edited="0">
                     <wp:start x="0" y="0"/>
-                    <wp:lineTo x="0" y="21578"/>
-                    <wp:lineTo x="21582" y="21578"/>
-                    <wp:lineTo x="21582" y="0"/>
+                    <wp:lineTo x="0" y="21562"/>
+                    <wp:lineTo x="21569" y="21562"/>
+                    <wp:lineTo x="21569" y="0"/>
                     <wp:lineTo x="0" y="0"/>
                   </wp:wrapPolygon>
                 </wp:wrapTight>
@@ -364,7 +364,6 @@
                                   <w:szCs w:val="24"/>
                                 </w:rPr>
                               </w:pPr>
-                              <w:proofErr w:type="gramStart"/>
                               <w:r>
                                 <w:rPr>
                                   <w:rFonts w:eastAsia="Calibri" w:cs="Arial" w:hint="cs"/>
@@ -377,7 +376,6 @@
                                 </w:rPr>
                                 <w:t>ser Name</w:t>
                               </w:r>
-                              <w:proofErr w:type="gramEnd"/>
                             </w:p>
                           </w:txbxContent>
                         </wps:txbx>
@@ -1573,21 +1571,7 @@
                                 <w:rPr>
                                   <w:rFonts w:eastAsia="Calibri" w:cs="Arial"/>
                                 </w:rPr>
-                                <w:t xml:space="preserve">umber </w:t>
-                              </w:r>
-                              <w:proofErr w:type="gramStart"/>
-                              <w:r>
-                                <w:rPr>
-                                  <w:rFonts w:eastAsia="Calibri" w:cs="Arial"/>
-                                </w:rPr>
-                                <w:t>Of</w:t>
-                              </w:r>
-                              <w:proofErr w:type="gramEnd"/>
-                              <w:r>
-                                <w:rPr>
-                                  <w:rFonts w:eastAsia="Calibri" w:cs="Arial"/>
-                                </w:rPr>
-                                <w:t xml:space="preserve"> Rooms</w:t>
+                                <w:t>umber Of Rooms</w:t>
                               </w:r>
                             </w:p>
                           </w:txbxContent>
@@ -3344,10 +3328,7 @@
                                 <w:jc w:val="center"/>
                               </w:pPr>
                               <w:r>
-                                <w:t xml:space="preserve">Total </w:t>
-                              </w:r>
-                              <w:r>
-                                <w:t>price</w:t>
+                                <w:t>Total price</w:t>
                               </w:r>
                             </w:p>
                           </w:txbxContent>
@@ -3391,6 +3372,90 @@
                           </a:fontRef>
                         </wps:style>
                         <wps:bodyPr/>
+                      </wps:wsp>
+                      <wps:wsp>
+                        <wps:cNvPr id="81" name="Straight Connector 81"/>
+                        <wps:cNvCnPr/>
+                        <wps:spPr>
+                          <a:xfrm flipH="1">
+                            <a:off x="5738790" y="3642360"/>
+                            <a:ext cx="341970" cy="835320"/>
+                          </a:xfrm>
+                          <a:prstGeom prst="line">
+                            <a:avLst/>
+                          </a:prstGeom>
+                        </wps:spPr>
+                        <wps:style>
+                          <a:lnRef idx="1">
+                            <a:schemeClr val="accent1"/>
+                          </a:lnRef>
+                          <a:fillRef idx="0">
+                            <a:schemeClr val="accent1"/>
+                          </a:fillRef>
+                          <a:effectRef idx="0">
+                            <a:schemeClr val="accent1"/>
+                          </a:effectRef>
+                          <a:fontRef idx="minor">
+                            <a:schemeClr val="tx1"/>
+                          </a:fontRef>
+                        </wps:style>
+                        <wps:bodyPr/>
+                      </wps:wsp>
+                      <wps:wsp>
+                        <wps:cNvPr id="82" name="Oval 82"/>
+                        <wps:cNvSpPr/>
+                        <wps:spPr>
+                          <a:xfrm>
+                            <a:off x="5567340" y="2831760"/>
+                            <a:ext cx="1157605" cy="867410"/>
+                          </a:xfrm>
+                          <a:prstGeom prst="ellipse">
+                            <a:avLst/>
+                          </a:prstGeom>
+                        </wps:spPr>
+                        <wps:style>
+                          <a:lnRef idx="2">
+                            <a:schemeClr val="accent1">
+                              <a:shade val="50000"/>
+                            </a:schemeClr>
+                          </a:lnRef>
+                          <a:fillRef idx="1">
+                            <a:schemeClr val="accent1"/>
+                          </a:fillRef>
+                          <a:effectRef idx="0">
+                            <a:schemeClr val="accent1"/>
+                          </a:effectRef>
+                          <a:fontRef idx="minor">
+                            <a:schemeClr val="lt1"/>
+                          </a:fontRef>
+                        </wps:style>
+                        <wps:txbx>
+                          <w:txbxContent>
+                            <w:p>
+                              <w:pPr>
+                                <w:spacing w:line="252" w:lineRule="auto"/>
+                                <w:jc w:val="center"/>
+                                <w:rPr>
+                                  <w:sz w:val="24"/>
+                                  <w:szCs w:val="24"/>
+                                  <w:rtl/>
+                                </w:rPr>
+                              </w:pPr>
+                              <w:r>
+                                <w:rPr>
+                                  <w:rFonts w:eastAsia="Calibri" w:cs="Arial" w:hint="cs"/>
+                                </w:rPr>
+                                <w:t>ID</w:t>
+                              </w:r>
+                            </w:p>
+                          </w:txbxContent>
+                        </wps:txbx>
+                        <wps:bodyPr rot="0" spcFirstLastPara="0" vert="horz" wrap="square" lIns="91440" tIns="45720" rIns="91440" bIns="45720" numCol="1" spcCol="0" rtlCol="1" fromWordArt="0" anchor="ctr" anchorCtr="0" forceAA="0" compatLnSpc="1">
+                          <a:prstTxWarp prst="textNoShape">
+                            <a:avLst/>
+                          </a:prstTxWarp>
+                          <a:noAutofit/>
+                        </wps:bodyPr>
                       </wps:wsp>
                     </wpc:wpc>
                   </a:graphicData>
@@ -3406,7 +3471,7 @@
           </mc:Choice>
           <mc:Fallback>
             <w:pict>
-              <v:group w14:anchorId="61EB8439" id="Canvas 1" o:spid="_x0000_s1026" editas="canvas" style="position:absolute;left:0;text-align:left;margin-left:11pt;margin-top:0;width:830.7pt;height:650.65pt;z-index:-251658240;mso-position-horizontal-relative:page;mso-position-vertical:top;mso-position-vertical-relative:page;mso-width-relative:margin;mso-height-relative:margin" coordsize="105498,82632" o:gfxdata="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">
+              <v:group w14:anchorId="61EB8439" id="Canvas 1" o:spid="_x0000_s1026" editas="canvas" style="position:absolute;left:0;text-align:left;margin-left:11pt;margin-top:0;width:830.7pt;height:650.65pt;z-index:-251658240;mso-position-horizontal-relative:page;mso-position-vertical:top;mso-position-vertical-relative:page;mso-width-relative:margin;mso-height-relative:margin" coordsize="105498,82632" o:gfxdata="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">
                 <v:shapetype id="_x0000_t75" coordsize="21600,21600" o:spt="75" o:preferrelative="t" path="m@4@5l@4@11@9@11@9@5xe" filled="f" stroked="f">
                   <v:stroke joinstyle="miter"/>
                   <v:formulas>
@@ -3434,8 +3499,8 @@
                   <v:stroke joinstyle="miter"/>
                   <v:path gradientshapeok="t" o:connecttype="rect" textboxrect="5400,5400,16200,16200"/>
                 </v:shapetype>
-                <v:shape id="Diamond 9" o:spid="_x0000_s1028" type="#_x0000_t4" style="position:absolute;left:31272;top:38807;width:13302;height:9627;visibility:visible;mso-wrap-style:square;v-text-anchor:middle" o:gfxdata="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" fillcolor="#4472c4 [3204]" strokecolor="#1f3763 [1604]" strokeweight="1pt"/>
-                <v:oval id="Oval 11" o:spid="_x0000_s1029" style="position:absolute;left:4850;top:3714;width:10712;height:6389;visibility:visible;mso-wrap-style:square;v-text-anchor:middle" o:gfxdata="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" fillcolor="#4472c4 [3204]" strokecolor="#1f3763 [1604]" strokeweight="1pt">
+                <v:shape id="Diamond 9" o:spid="_x0000_s1028" type="#_x0000_t4" style="position:absolute;left:31272;top:38807;width:13302;height:9627;visibility:visible;mso-wrap-style:square;v-text-anchor:middle" o:gfxdata="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" fillcolor="#4472c4 [3204]" strokecolor="#1f3763 [1604]" strokeweight="1pt"/>
+                <v:oval id="Oval 11" o:spid="_x0000_s1029" style="position:absolute;left:4850;top:3714;width:10712;height:6389;visibility:visible;mso-wrap-style:square;v-text-anchor:middle" o:gfxdata="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" fillcolor="#4472c4 [3204]" strokecolor="#1f3763 [1604]" strokeweight="1pt">
                   <v:stroke joinstyle="miter"/>
                   <v:textbox>
                     <w:txbxContent>
@@ -3456,7 +3521,7 @@
                     </w:txbxContent>
                   </v:textbox>
                 </v:oval>
-                <v:oval id="Oval 14" o:spid="_x0000_s1030" style="position:absolute;left:18714;top:937;width:7325;height:6389;visibility:visible;mso-wrap-style:square;v-text-anchor:middle" o:gfxdata="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" fillcolor="#4472c4 [3204]" strokecolor="#1f3763 [1604]" strokeweight="1pt">
+                <v:oval id="Oval 14" o:spid="_x0000_s1030" style="position:absolute;left:18714;top:937;width:7325;height:6389;visibility:visible;mso-wrap-style:square;v-text-anchor:middle" o:gfxdata="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" fillcolor="#4472c4 [3204]" strokecolor="#1f3763 [1604]" strokeweight="1pt">
                   <v:stroke joinstyle="miter"/>
                   <v:textbox>
                     <w:txbxContent>
@@ -3489,7 +3554,7 @@
                     </w:txbxContent>
                   </v:textbox>
                 </v:oval>
-                <v:oval id="Oval 17" o:spid="_x0000_s1031" style="position:absolute;left:28960;top:3922;width:9786;height:6388;visibility:visible;mso-wrap-style:square;v-text-anchor:middle" o:gfxdata="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" fillcolor="#4472c4 [3204]" strokecolor="#1f3763 [1604]" strokeweight="1pt">
+                <v:oval id="Oval 17" o:spid="_x0000_s1031" style="position:absolute;left:28960;top:3922;width:9786;height:6388;visibility:visible;mso-wrap-style:square;v-text-anchor:middle" o:gfxdata="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" fillcolor="#4472c4 [3204]" strokecolor="#1f3763 [1604]" strokeweight="1pt">
                   <v:stroke joinstyle="miter"/>
                   <v:textbox>
                     <w:txbxContent>
@@ -3518,7 +3583,7 @@
                     </w:txbxContent>
                   </v:textbox>
                 </v:oval>
-                <v:oval id="Oval 23" o:spid="_x0000_s1032" style="position:absolute;left:30677;top:11268;width:9786;height:6382;visibility:visible;mso-wrap-style:square;v-text-anchor:middle" o:gfxdata="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" fillcolor="#4472c4 [3204]" strokecolor="#1f3763 [1604]" strokeweight="1pt">
+                <v:oval id="Oval 23" o:spid="_x0000_s1032" style="position:absolute;left:30677;top:11268;width:9786;height:6382;visibility:visible;mso-wrap-style:square;v-text-anchor:middle" o:gfxdata="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" fillcolor="#4472c4 [3204]" strokecolor="#1f3763 [1604]" strokeweight="1pt">
                   <v:stroke joinstyle="miter"/>
                   <v:textbox>
                     <w:txbxContent>
@@ -3547,7 +3612,7 @@
                     </w:txbxContent>
                   </v:textbox>
                 </v:oval>
-                <v:oval id="Oval 26" o:spid="_x0000_s1033" style="position:absolute;left:5231;top:11389;width:9786;height:6388;visibility:visible;mso-wrap-style:square;v-text-anchor:middle" o:gfxdata="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" fillcolor="#4472c4 [3204]" strokecolor="#1f3763 [1604]" strokeweight="1pt">
+                <v:oval id="Oval 26" o:spid="_x0000_s1033" style="position:absolute;left:5231;top:11389;width:9786;height:6388;visibility:visible;mso-wrap-style:square;v-text-anchor:middle" o:gfxdata="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" fillcolor="#4472c4 [3204]" strokecolor="#1f3763 [1604]" strokeweight="1pt">
                   <v:stroke joinstyle="miter"/>
                   <v:textbox>
                     <w:txbxContent>
@@ -3560,7 +3625,6 @@
                             <w:szCs w:val="24"/>
                           </w:rPr>
                         </w:pPr>
-                        <w:proofErr w:type="gramStart"/>
                         <w:r>
                           <w:rPr>
                             <w:rFonts w:eastAsia="Calibri" w:cs="Arial" w:hint="cs"/>
@@ -3573,7 +3637,6 @@
                           </w:rPr>
                           <w:t>ser Name</w:t>
                         </w:r>
-                        <w:proofErr w:type="gramEnd"/>
                       </w:p>
                     </w:txbxContent>
                   </v:textbox>
@@ -3590,7 +3653,7 @@
                     <v:h position="#0,topLeft" xrange="0,21600"/>
                   </v:handles>
                 </v:shapetype>
-                <v:shape id="Isosceles Triangle 29" o:spid="_x0000_s1034" type="#_x0000_t5" style="position:absolute;left:16725;top:18412;width:10880;height:8675;visibility:visible;mso-wrap-style:square;v-text-anchor:middle" o:gfxdata="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" fillcolor="#4472c4 [3204]" strokecolor="#1f3763 [1604]" strokeweight="1pt">
+                <v:shape id="Isosceles Triangle 29" o:spid="_x0000_s1034" type="#_x0000_t5" style="position:absolute;left:16725;top:18412;width:10880;height:8675;visibility:visible;mso-wrap-style:square;v-text-anchor:middle" o:gfxdata="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" fillcolor="#4472c4 [3204]" strokecolor="#1f3763 [1604]" strokeweight="1pt">
                   <v:textbox>
                     <w:txbxContent>
                       <w:p>
@@ -3604,7 +3667,7 @@
                     </w:txbxContent>
                   </v:textbox>
                 </v:shape>
-                <v:rect id="Rectangle 36" o:spid="_x0000_s1035" style="position:absolute;left:16800;top:9846;width:10624;height:5728;visibility:visible;mso-wrap-style:square;v-text-anchor:middle" o:gfxdata="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" fillcolor="#4472c4 [3204]" strokecolor="#1f3763 [1604]" strokeweight="1pt">
+                <v:rect id="Rectangle 36" o:spid="_x0000_s1035" style="position:absolute;left:16800;top:9846;width:10624;height:5728;visibility:visible;mso-wrap-style:square;v-text-anchor:middle" o:gfxdata="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" fillcolor="#4472c4 [3204]" strokecolor="#1f3763 [1604]" strokeweight="1pt">
                   <v:textbox>
                     <w:txbxContent>
                       <w:p>
@@ -3618,7 +3681,7 @@
                     </w:txbxContent>
                   </v:textbox>
                 </v:rect>
-                <v:rect id="Rectangle 55" o:spid="_x0000_s1036" style="position:absolute;left:4723;top:30193;width:10731;height:4318;visibility:visible;mso-wrap-style:square;v-text-anchor:middle" o:gfxdata="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" fillcolor="#4472c4 [3204]" strokecolor="#1f3763 [1604]" strokeweight="1pt">
+                <v:rect id="Rectangle 55" o:spid="_x0000_s1036" style="position:absolute;left:4723;top:30193;width:10731;height:4318;visibility:visible;mso-wrap-style:square;v-text-anchor:middle" o:gfxdata="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" fillcolor="#4472c4 [3204]" strokecolor="#1f3763 [1604]" strokeweight="1pt">
                   <v:textbox>
                     <w:txbxContent>
                       <w:p>
@@ -3632,7 +3695,7 @@
                     </w:txbxContent>
                   </v:textbox>
                 </v:rect>
-                <v:rect id="Rectangle 56" o:spid="_x0000_s1037" style="position:absolute;left:16873;top:30257;width:10732;height:4318;visibility:visible;mso-wrap-style:square;v-text-anchor:middle" o:gfxdata="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" fillcolor="#4472c4 [3204]" strokecolor="#1f3763 [1604]" strokeweight="1pt">
+                <v:rect id="Rectangle 56" o:spid="_x0000_s1037" style="position:absolute;left:16873;top:30257;width:10732;height:4318;visibility:visible;mso-wrap-style:square;v-text-anchor:middle" o:gfxdata="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" fillcolor="#4472c4 [3204]" strokecolor="#1f3763 [1604]" strokeweight="1pt">
                   <v:textbox>
                     <w:txbxContent>
                       <w:p>
@@ -3662,7 +3725,7 @@
                     </w:txbxContent>
                   </v:textbox>
                 </v:rect>
-                <v:rect id="Rectangle 57" o:spid="_x0000_s1038" style="position:absolute;left:28875;top:30257;width:10731;height:4318;visibility:visible;mso-wrap-style:square;v-text-anchor:middle" o:gfxdata="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" fillcolor="#4472c4 [3204]" strokecolor="#1f3763 [1604]" strokeweight="1pt">
+                <v:rect id="Rectangle 57" o:spid="_x0000_s1038" style="position:absolute;left:28875;top:30257;width:10731;height:4318;visibility:visible;mso-wrap-style:square;v-text-anchor:middle" o:gfxdata="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" fillcolor="#4472c4 [3204]" strokecolor="#1f3763 [1604]" strokeweight="1pt">
                   <v:textbox>
                     <w:txbxContent>
                       <w:p>
@@ -3684,19 +3747,19 @@
                     </w:txbxContent>
                   </v:textbox>
                 </v:rect>
-                <v:line id="Straight Connector 59" o:spid="_x0000_s1039" style="position:absolute;visibility:visible;mso-wrap-style:square" from="22165,27087" to="22239,30257" o:connectortype="straight" o:gfxdata="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" strokecolor="#4472c4 [3204]" strokeweight=".5pt">
+                <v:line id="Straight Connector 59" o:spid="_x0000_s1039" style="position:absolute;visibility:visible;mso-wrap-style:square" from="22165,27087" to="22239,30257" o:connectortype="straight" o:gfxdata="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" strokecolor="#4472c4 [3204]" strokeweight=".5pt">
                   <v:stroke joinstyle="miter"/>
                 </v:line>
-                <v:line id="Straight Connector 62" o:spid="_x0000_s1040" style="position:absolute;flip:x;visibility:visible;mso-wrap-style:square" from="10089,27087" to="22165,30193" o:connectortype="straight" o:gfxdata="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" strokecolor="#4472c4 [3204]" strokeweight=".5pt">
+                <v:line id="Straight Connector 62" o:spid="_x0000_s1040" style="position:absolute;flip:x;visibility:visible;mso-wrap-style:square" from="10089,27087" to="22165,30193" o:connectortype="straight" o:gfxdata="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" strokecolor="#4472c4 [3204]" strokeweight=".5pt">
                   <v:stroke joinstyle="miter"/>
                 </v:line>
-                <v:line id="Straight Connector 63" o:spid="_x0000_s1041" style="position:absolute;visibility:visible;mso-wrap-style:square" from="22165,27087" to="34241,30257" o:connectortype="straight" o:gfxdata="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" strokecolor="#4472c4 [3204]" strokeweight=".5pt">
+                <v:line id="Straight Connector 63" o:spid="_x0000_s1041" style="position:absolute;visibility:visible;mso-wrap-style:square" from="22165,27087" to="34241,30257" o:connectortype="straight" o:gfxdata="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" strokecolor="#4472c4 [3204]" strokeweight=".5pt">
                   <v:stroke joinstyle="miter"/>
                 </v:line>
-                <v:line id="Straight Connector 64" o:spid="_x0000_s1042" style="position:absolute;visibility:visible;mso-wrap-style:square" from="22112,15574" to="22165,18412" o:connectortype="straight" o:gfxdata="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" strokecolor="#4472c4 [3204]" strokeweight="6pt">
+                <v:line id="Straight Connector 64" o:spid="_x0000_s1042" style="position:absolute;visibility:visible;mso-wrap-style:square" from="22112,15574" to="22165,18412" o:connectortype="straight" o:gfxdata="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" strokecolor="#4472c4 [3204]" strokeweight="6pt">
                   <v:stroke joinstyle="miter"/>
                 </v:line>
-                <v:shape id="Diamond 65" o:spid="_x0000_s1043" type="#_x0000_t4" style="position:absolute;left:8469;top:35704;width:14796;height:8128;visibility:visible;mso-wrap-style:square;v-text-anchor:middle" o:gfxdata="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" fillcolor="#4472c4 [3204]" strokecolor="#1f3763 [1604]" strokeweight="1pt">
+                <v:shape id="Diamond 65" o:spid="_x0000_s1043" type="#_x0000_t4" style="position:absolute;left:8469;top:35704;width:14796;height:8128;visibility:visible;mso-wrap-style:square;v-text-anchor:middle" o:gfxdata="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" fillcolor="#4472c4 [3204]" strokecolor="#1f3763 [1604]" strokeweight="1pt">
                   <v:textbox>
                     <w:txbxContent>
                       <w:p>
@@ -3707,13 +3770,13 @@
                     </w:txbxContent>
                   </v:textbox>
                 </v:shape>
-                <v:line id="Straight Connector 66" o:spid="_x0000_s1044" style="position:absolute;flip:x;visibility:visible;mso-wrap-style:square" from="8469,34511" to="10089,39768" o:connectortype="straight" o:gfxdata="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" strokecolor="#4472c4 [3204]" strokeweight=".5pt">
+                <v:line id="Straight Connector 66" o:spid="_x0000_s1044" style="position:absolute;flip:x;visibility:visible;mso-wrap-style:square" from="8469,34511" to="10089,39768" o:connectortype="straight" o:gfxdata="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" strokecolor="#4472c4 [3204]" strokeweight=".5pt">
                   <v:stroke joinstyle="miter"/>
                 </v:line>
-                <v:line id="Straight Connector 67" o:spid="_x0000_s1045" style="position:absolute;visibility:visible;mso-wrap-style:square" from="22239,34575" to="23265,39768" o:connectortype="straight" o:gfxdata="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" strokecolor="#4472c4 [3204]" strokeweight=".5pt">
+                <v:line id="Straight Connector 67" o:spid="_x0000_s1045" style="position:absolute;visibility:visible;mso-wrap-style:square" from="22239,34575" to="23265,39768" o:connectortype="straight" o:gfxdata="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" strokecolor="#4472c4 [3204]" strokeweight=".5pt">
                   <v:stroke joinstyle="miter"/>
                 </v:line>
-                <v:shape id="Diamond 70" o:spid="_x0000_s1046" type="#_x0000_t4" style="position:absolute;left:18397;top:42203;width:14796;height:8128;visibility:visible;mso-wrap-style:square;v-text-anchor:middle" o:gfxdata="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" fillcolor="#4472c4 [3204]" strokecolor="#1f3763 [1604]" strokeweight="1pt">
+                <v:shape id="Diamond 70" o:spid="_x0000_s1046" type="#_x0000_t4" style="position:absolute;left:18397;top:42203;width:14796;height:8128;visibility:visible;mso-wrap-style:square;v-text-anchor:middle" o:gfxdata="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" fillcolor="#4472c4 [3204]" strokecolor="#1f3763 [1604]" strokeweight="1pt">
                   <v:textbox>
                     <w:txbxContent>
                       <w:p>
@@ -3745,11 +3808,11 @@
                   </v:handles>
                   <o:lock v:ext="edit" shapetype="t"/>
                 </v:shapetype>
-                <v:shape id="Connector: Elbow 74" o:spid="_x0000_s1047" type="#_x0000_t34" style="position:absolute;left:4723;top:32352;width:13674;height:13915;rotation:180;flip:x y;visibility:visible;mso-wrap-style:square" o:connectortype="elbow" o:gfxdata="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" adj="-3611" strokecolor="#4472c4 [3204]" strokeweight=".5pt"/>
-                <v:line id="Straight Connector 76" o:spid="_x0000_s1048" style="position:absolute;flip:y;visibility:visible;mso-wrap-style:square" from="25795,34575" to="34241,42203" o:connectortype="straight" o:gfxdata="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" strokecolor="#4472c4 [3204]" strokeweight=".5pt">
+                <v:shape id="Connector: Elbow 74" o:spid="_x0000_s1047" type="#_x0000_t34" style="position:absolute;left:4723;top:32352;width:13674;height:13915;rotation:180;flip:x y;visibility:visible;mso-wrap-style:square" o:connectortype="elbow" o:gfxdata="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" adj="-3611" strokecolor="#4472c4 [3204]" strokeweight=".5pt"/>
+                <v:line id="Straight Connector 76" o:spid="_x0000_s1048" style="position:absolute;flip:y;visibility:visible;mso-wrap-style:square" from="25795,34575" to="34241,42203" o:connectortype="straight" o:gfxdata="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" strokecolor="#4472c4 [3204]" strokeweight=".5pt">
                   <v:stroke joinstyle="miter"/>
                 </v:line>
-                <v:rect id="Rectangle 79" o:spid="_x0000_s1049" style="position:absolute;left:49107;top:44599;width:10732;height:4318;visibility:visible;mso-wrap-style:square;v-text-anchor:middle" o:gfxdata="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" fillcolor="#4472c4 [3204]" strokecolor="#1f3763 [1604]" strokeweight="1pt">
+                <v:rect id="Rectangle 79" o:spid="_x0000_s1049" style="position:absolute;left:49107;top:44599;width:10732;height:4318;visibility:visible;mso-wrap-style:square;v-text-anchor:middle" o:gfxdata="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" fillcolor="#4472c4 [3204]" strokecolor="#1f3763 [1604]" strokeweight="1pt">
                   <v:textbox>
                     <w:txbxContent>
                       <w:p>
@@ -3771,7 +3834,7 @@
                     </w:txbxContent>
                   </v:textbox>
                 </v:rect>
-                <v:shape id="Diamond 80" o:spid="_x0000_s1050" type="#_x0000_t4" style="position:absolute;left:39433;top:34925;width:11875;height:7764;visibility:visible;mso-wrap-style:square;v-text-anchor:middle" o:gfxdata="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" fillcolor="#4472c4 [3204]" strokecolor="#1f3763 [1604]" strokeweight="1pt">
+                <v:shape id="Diamond 80" o:spid="_x0000_s1050" type="#_x0000_t4" style="position:absolute;left:39433;top:34925;width:11875;height:7764;visibility:visible;mso-wrap-style:square;v-text-anchor:middle" o:gfxdata="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" fillcolor="#4472c4 [3204]" strokecolor="#1f3763 [1604]" strokeweight="1pt">
                   <v:textbox>
                     <w:txbxContent>
                       <w:p>
@@ -3791,32 +3854,32 @@
                     </w:txbxContent>
                   </v:textbox>
                 </v:shape>
-                <v:line id="Straight Connector 83" o:spid="_x0000_s1051" style="position:absolute;visibility:visible;mso-wrap-style:square" from="51308,38807" to="54473,44599" o:connectortype="straight" o:gfxdata="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" strokecolor="#4472c4 [3204]" strokeweight=".5pt">
+                <v:line id="Straight Connector 83" o:spid="_x0000_s1051" style="position:absolute;visibility:visible;mso-wrap-style:square" from="51308,38807" to="54473,44599" o:connectortype="straight" o:gfxdata="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" strokecolor="#4472c4 [3204]" strokeweight=".5pt">
                   <v:stroke joinstyle="miter"/>
                 </v:line>
-                <v:shape id="Freeform: Shape 86" o:spid="_x0000_s1052" style="position:absolute;left:39721;top:32003;width:1680;height:1588;rotation:-1574773fd;visibility:visible;mso-wrap-style:square;v-text-anchor:middle" coordsize="168077,158750" o:gfxdata="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" path="m47427,158750c36844,152400,24404,148427,15677,139700,-13218,110805,6043,27480,9327,12700,10983,5250,22027,4233,28377,,62244,6350,96259,11952,129977,19050v6550,1379,13823,2169,19050,6350c154986,30168,157148,38345,161727,44450v1796,2395,4233,4233,6350,6350e" filled="f" strokecolor="#1f3763 [1604]" strokeweight="1.5pt">
+                <v:shape id="Freeform: Shape 86" o:spid="_x0000_s1052" style="position:absolute;left:39721;top:32003;width:1680;height:1588;rotation:-1574773fd;visibility:visible;mso-wrap-style:square;v-text-anchor:middle" coordsize="168077,158750" o:gfxdata="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" path="m47427,158750c36844,152400,24404,148427,15677,139700,-13218,110805,6043,27480,9327,12700,10983,5250,22027,4233,28377,,62244,6350,96259,11952,129977,19050v6550,1379,13823,2169,19050,6350c154986,30168,157148,38345,161727,44450v1796,2395,4233,4233,6350,6350e" filled="f" strokecolor="#1f3763 [1604]" strokeweight="1.5pt">
                   <v:stroke joinstyle="miter"/>
                   <v:path arrowok="t" o:connecttype="custom" o:connectlocs="47427,158750;15677,139700;9327,12700;28377,0;129977,19050;149027,25400;161727,44450;168077,50800" o:connectangles="0,0,0,0,0,0,0,0"/>
                 </v:shape>
-                <v:line id="Straight Connector 88" o:spid="_x0000_s1053" style="position:absolute;visibility:visible;mso-wrap-style:square" from="39606,32416" to="45370,34925" o:connectortype="straight" o:gfxdata="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" strokecolor="#4472c4 [3204]" strokeweight=".5pt">
+                <v:line id="Straight Connector 88" o:spid="_x0000_s1053" style="position:absolute;visibility:visible;mso-wrap-style:square" from="39606,32416" to="45370,34925" o:connectortype="straight" o:gfxdata="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" strokecolor="#4472c4 [3204]" strokeweight=".5pt">
                   <v:stroke joinstyle="miter"/>
                 </v:line>
-                <v:line id="Straight Connector 91" o:spid="_x0000_s1054" style="position:absolute;flip:x;visibility:visible;mso-wrap-style:square" from="15017,12710" to="16800,14583" o:connectortype="straight" o:gfxdata="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" strokecolor="#4472c4 [3204]" strokeweight=".5pt">
+                <v:line id="Straight Connector 91" o:spid="_x0000_s1054" style="position:absolute;flip:x;visibility:visible;mso-wrap-style:square" from="15017,12710" to="16800,14583" o:connectortype="straight" o:gfxdata="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" strokecolor="#4472c4 [3204]" strokeweight=".5pt">
                   <v:stroke joinstyle="miter"/>
                 </v:line>
-                <v:line id="Straight Connector 92" o:spid="_x0000_s1055" style="position:absolute;flip:x y;visibility:visible;mso-wrap-style:square" from="13994,9168" to="16800,12710" o:connectortype="straight" o:gfxdata="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" strokecolor="#4472c4 [3204]" strokeweight=".5pt">
+                <v:line id="Straight Connector 92" o:spid="_x0000_s1055" style="position:absolute;flip:x y;visibility:visible;mso-wrap-style:square" from="13994,9168" to="16800,12710" o:connectortype="straight" o:gfxdata="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" strokecolor="#4472c4 [3204]" strokeweight=".5pt">
                   <v:stroke joinstyle="miter"/>
                 </v:line>
-                <v:line id="Straight Connector 94" o:spid="_x0000_s1056" style="position:absolute;flip:y;visibility:visible;mso-wrap-style:square" from="22112,7326" to="22376,9846" o:connectortype="straight" o:gfxdata="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" strokecolor="#4472c4 [3204]" strokeweight=".5pt">
+                <v:line id="Straight Connector 94" o:spid="_x0000_s1056" style="position:absolute;flip:y;visibility:visible;mso-wrap-style:square" from="22112,7326" to="22376,9846" o:connectortype="straight" o:gfxdata="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" strokecolor="#4472c4 [3204]" strokeweight=".5pt">
                   <v:stroke joinstyle="miter"/>
                 </v:line>
-                <v:line id="Straight Connector 95" o:spid="_x0000_s1057" style="position:absolute;flip:y;visibility:visible;mso-wrap-style:square" from="27424,9375" to="30393,12710" o:connectortype="straight" o:gfxdata="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" strokecolor="#4472c4 [3204]" strokeweight=".5pt">
+                <v:line id="Straight Connector 95" o:spid="_x0000_s1057" style="position:absolute;flip:y;visibility:visible;mso-wrap-style:square" from="27424,9375" to="30393,12710" o:connectortype="straight" o:gfxdata="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" strokecolor="#4472c4 [3204]" strokeweight=".5pt">
                   <v:stroke joinstyle="miter"/>
                 </v:line>
-                <v:line id="Straight Connector 96" o:spid="_x0000_s1058" style="position:absolute;visibility:visible;mso-wrap-style:square" from="27424,12710" to="30677,14459" o:connectortype="straight" o:gfxdata="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" strokecolor="#4472c4 [3204]" strokeweight=".5pt">
+                <v:line id="Straight Connector 96" o:spid="_x0000_s1058" style="position:absolute;visibility:visible;mso-wrap-style:square" from="27424,12710" to="30677,14459" o:connectortype="straight" o:gfxdata="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" strokecolor="#4472c4 [3204]" strokeweight=".5pt">
                   <v:stroke joinstyle="miter"/>
                 </v:line>
-                <v:oval id="Oval 98" o:spid="_x0000_s1059" style="position:absolute;left:36957;top:53530;width:10033;height:6668;visibility:visible;mso-wrap-style:square;v-text-anchor:middle" o:gfxdata="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" fillcolor="#4472c4 [3204]" strokecolor="#1f3763 [1604]" strokeweight="1pt">
+                <v:oval id="Oval 98" o:spid="_x0000_s1059" style="position:absolute;left:36957;top:53530;width:10033;height:6668;visibility:visible;mso-wrap-style:square;v-text-anchor:middle" o:gfxdata="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" fillcolor="#4472c4 [3204]" strokecolor="#1f3763 [1604]" strokeweight="1pt">
                   <v:stroke joinstyle="miter"/>
                   <v:textbox>
                     <w:txbxContent>
@@ -3831,10 +3894,10 @@
                     </w:txbxContent>
                   </v:textbox>
                 </v:oval>
-                <v:line id="Straight Connector 99" o:spid="_x0000_s1060" style="position:absolute;flip:x;visibility:visible;mso-wrap-style:square" from="41973,46758" to="49107,53530" o:connectortype="straight" o:gfxdata="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" strokecolor="#4472c4 [3204]" strokeweight=".5pt">
+                <v:line id="Straight Connector 99" o:spid="_x0000_s1060" style="position:absolute;flip:x;visibility:visible;mso-wrap-style:square" from="41973,46758" to="49107,53530" o:connectortype="straight" o:gfxdata="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" strokecolor="#4472c4 [3204]" strokeweight=".5pt">
                   <v:stroke joinstyle="miter"/>
                 </v:line>
-                <v:oval id="Oval 102" o:spid="_x0000_s1061" style="position:absolute;left:60642;top:53108;width:11579;height:8677;visibility:visible;mso-wrap-style:square;v-text-anchor:middle" o:gfxdata="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" fillcolor="#4472c4 [3204]" strokecolor="#1f3763 [1604]" strokeweight="1pt">
+                <v:oval id="Oval 102" o:spid="_x0000_s1061" style="position:absolute;left:60642;top:53108;width:11579;height:8677;visibility:visible;mso-wrap-style:square;v-text-anchor:middle" o:gfxdata="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" fillcolor="#4472c4 [3204]" strokecolor="#1f3763 [1604]" strokeweight="1pt">
                   <v:stroke joinstyle="miter"/>
                   <v:textbox>
                     <w:txbxContent>
@@ -3857,30 +3920,16 @@
                           <w:rPr>
                             <w:rFonts w:eastAsia="Calibri" w:cs="Arial"/>
                           </w:rPr>
-                          <w:t xml:space="preserve">umber </w:t>
-                        </w:r>
-                        <w:proofErr w:type="gramStart"/>
-                        <w:r>
-                          <w:rPr>
-                            <w:rFonts w:eastAsia="Calibri" w:cs="Arial"/>
-                          </w:rPr>
-                          <w:t>Of</w:t>
-                        </w:r>
-                        <w:proofErr w:type="gramEnd"/>
-                        <w:r>
-                          <w:rPr>
-                            <w:rFonts w:eastAsia="Calibri" w:cs="Arial"/>
-                          </w:rPr>
-                          <w:t xml:space="preserve"> Rooms</w:t>
+                          <w:t>umber Of Rooms</w:t>
                         </w:r>
                       </w:p>
                     </w:txbxContent>
                   </v:textbox>
                 </v:oval>
-                <v:line id="Straight Connector 103" o:spid="_x0000_s1062" style="position:absolute;visibility:visible;mso-wrap-style:square" from="59839,46758" to="66432,53108" o:connectortype="straight" o:gfxdata="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" strokecolor="#4472c4 [3204]" strokeweight=".5pt">
+                <v:line id="Straight Connector 103" o:spid="_x0000_s1062" style="position:absolute;visibility:visible;mso-wrap-style:square" from="59839,46758" to="66432,53108" o:connectortype="straight" o:gfxdata="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" strokecolor="#4472c4 [3204]" strokeweight=".5pt">
                   <v:stroke joinstyle="miter"/>
                 </v:line>
-                <v:oval id="Oval 109" o:spid="_x0000_s1063" style="position:absolute;left:68072;top:44958;width:13525;height:7747;visibility:visible;mso-wrap-style:square;v-text-anchor:middle" o:gfxdata="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" fillcolor="#4472c4 [3204]" strokecolor="#1f3763 [1604]" strokeweight="1pt">
+                <v:oval id="Oval 109" o:spid="_x0000_s1063" style="position:absolute;left:68072;top:44958;width:13525;height:7747;visibility:visible;mso-wrap-style:square;v-text-anchor:middle" o:gfxdata="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" fillcolor="#4472c4 [3204]" strokecolor="#1f3763 [1604]" strokeweight="1pt">
                   <v:stroke joinstyle="miter"/>
                   <v:textbox>
                     <w:txbxContent>
@@ -3895,10 +3944,10 @@
                     </w:txbxContent>
                   </v:textbox>
                 </v:oval>
-                <v:line id="Straight Connector 110" o:spid="_x0000_s1064" style="position:absolute;flip:x y;visibility:visible;mso-wrap-style:square" from="59839,46758" to="68072,48831" o:connectortype="straight" o:gfxdata="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" strokecolor="#4472c4 [3204]" strokeweight=".5pt">
+                <v:line id="Straight Connector 110" o:spid="_x0000_s1064" style="position:absolute;flip:x y;visibility:visible;mso-wrap-style:square" from="59839,46758" to="68072,48831" o:connectortype="straight" o:gfxdata="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" strokecolor="#4472c4 [3204]" strokeweight=".5pt">
                   <v:stroke joinstyle="miter"/>
                 </v:line>
-                <v:oval id="Oval 111" o:spid="_x0000_s1065" style="position:absolute;left:69723;top:46584;width:10350;height:4636;visibility:visible;mso-wrap-style:square;v-text-anchor:middle" o:gfxdata="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" fillcolor="#4472c4 [3204]" strokecolor="#1f3763 [1604]" strokeweight="1pt">
+                <v:oval id="Oval 111" o:spid="_x0000_s1065" style="position:absolute;left:69723;top:46584;width:10350;height:4636;visibility:visible;mso-wrap-style:square;v-text-anchor:middle" o:gfxdata="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" fillcolor="#4472c4 [3204]" strokecolor="#1f3763 [1604]" strokeweight="1pt">
                   <v:stroke joinstyle="miter"/>
                   <v:textbox>
                     <w:txbxContent>
@@ -3921,7 +3970,7 @@
                     </w:txbxContent>
                   </v:textbox>
                 </v:oval>
-                <v:oval id="Oval 113" o:spid="_x0000_s1066" style="position:absolute;left:67395;top:34511;width:11576;height:8674;visibility:visible;mso-wrap-style:square;v-text-anchor:middle" o:gfxdata="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" fillcolor="#4472c4 [3204]" strokecolor="#1f3763 [1604]" strokeweight="1pt">
+                <v:oval id="Oval 113" o:spid="_x0000_s1066" style="position:absolute;left:67395;top:34511;width:11576;height:8674;visibility:visible;mso-wrap-style:square;v-text-anchor:middle" o:gfxdata="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" fillcolor="#4472c4 [3204]" strokecolor="#1f3763 [1604]" strokeweight="1pt">
                   <v:stroke joinstyle="miter"/>
                   <v:textbox>
                     <w:txbxContent>
@@ -3944,10 +3993,10 @@
                     </w:txbxContent>
                   </v:textbox>
                 </v:oval>
-                <v:line id="Straight Connector 115" o:spid="_x0000_s1067" style="position:absolute;flip:y;visibility:visible;mso-wrap-style:square" from="59839,38848" to="67395,46758" o:connectortype="straight" o:gfxdata="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" strokecolor="#4472c4 [3204]" strokeweight=".5pt">
+                <v:line id="Straight Connector 115" o:spid="_x0000_s1067" style="position:absolute;flip:y;visibility:visible;mso-wrap-style:square" from="59839,38848" to="67395,46758" o:connectortype="straight" o:gfxdata="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" strokecolor="#4472c4 [3204]" strokeweight=".5pt">
                   <v:stroke joinstyle="miter"/>
                 </v:line>
-                <v:oval id="Oval 116" o:spid="_x0000_s1068" style="position:absolute;left:38004;top:60983;width:11833;height:6668;visibility:visible;mso-wrap-style:square;v-text-anchor:middle" o:gfxdata="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" fillcolor="#4472c4 [3204]" strokecolor="#1f3763 [1604]" strokeweight="1pt">
+                <v:oval id="Oval 116" o:spid="_x0000_s1068" style="position:absolute;left:38004;top:60983;width:11833;height:6668;visibility:visible;mso-wrap-style:square;v-text-anchor:middle" o:gfxdata="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" fillcolor="#4472c4 [3204]" strokecolor="#1f3763 [1604]" strokeweight="1pt">
                   <v:stroke joinstyle="miter"/>
                   <v:textbox>
                     <w:txbxContent>
@@ -3970,10 +4019,10 @@
                     </w:txbxContent>
                   </v:textbox>
                 </v:oval>
-                <v:line id="Straight Connector 118" o:spid="_x0000_s1069" style="position:absolute;flip:x;visibility:visible;mso-wrap-style:square" from="48104,46758" to="49107,61960" o:connectortype="straight" o:gfxdata="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" strokecolor="#4472c4 [3204]" strokeweight=".5pt">
+                <v:line id="Straight Connector 118" o:spid="_x0000_s1069" style="position:absolute;flip:x;visibility:visible;mso-wrap-style:square" from="48104,46758" to="49107,61960" o:connectortype="straight" o:gfxdata="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" strokecolor="#4472c4 [3204]" strokeweight=".5pt">
                   <v:stroke joinstyle="miter"/>
                 </v:line>
-                <v:shape id="Diamond 119" o:spid="_x0000_s1070" type="#_x0000_t4" style="position:absolute;left:32670;top:40259;width:10668;height:7175;visibility:visible;mso-wrap-style:square;v-text-anchor:middle" o:gfxdata="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" fillcolor="#4472c4 [3204]" strokecolor="#1f3763 [1604]" strokeweight="1pt">
+                <v:shape id="Diamond 119" o:spid="_x0000_s1070" type="#_x0000_t4" style="position:absolute;left:32670;top:40259;width:10668;height:7175;visibility:visible;mso-wrap-style:square;v-text-anchor:middle" o:gfxdata="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" fillcolor="#4472c4 [3204]" strokecolor="#1f3763 [1604]" strokeweight="1pt">
                   <v:textbox>
                     <w:txbxContent>
                       <w:p>
@@ -3990,20 +4039,20 @@
                     </w:txbxContent>
                   </v:textbox>
                 </v:shape>
-                <v:line id="Straight Connector 120" o:spid="_x0000_s1071" style="position:absolute;visibility:visible;mso-wrap-style:square" from="22239,34575" to="38004,40259" o:connectortype="straight" o:gfxdata="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" strokecolor="#4472c4 [3204]" strokeweight=".5pt">
+                <v:line id="Straight Connector 120" o:spid="_x0000_s1071" style="position:absolute;visibility:visible;mso-wrap-style:square" from="22239,34575" to="38004,40259" o:connectortype="straight" o:gfxdata="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" strokecolor="#4472c4 [3204]" strokeweight=".5pt">
                   <v:stroke joinstyle="miter"/>
                 </v:line>
                 <v:shapetype id="_x0000_t32" coordsize="21600,21600" o:spt="32" o:oned="t" path="m,l21600,21600e" filled="f">
                   <v:path arrowok="t" fillok="f" o:connecttype="none"/>
                   <o:lock v:ext="edit" shapetype="t"/>
                 </v:shapetype>
-                <v:shape id="Straight Arrow Connector 123" o:spid="_x0000_s1072" type="#_x0000_t32" style="position:absolute;left:43338;top:43846;width:5769;height:2912;visibility:visible;mso-wrap-style:square" o:connectortype="straight" o:gfxdata="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" strokecolor="#4472c4 [3204]" strokeweight=".5pt">
+                <v:shape id="Straight Arrow Connector 123" o:spid="_x0000_s1072" type="#_x0000_t32" style="position:absolute;left:43338;top:43846;width:5769;height:2912;visibility:visible;mso-wrap-style:square" o:connectortype="straight" o:gfxdata="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" strokecolor="#4472c4 [3204]" strokeweight=".5pt">
                   <v:stroke endarrow="block" joinstyle="miter"/>
                 </v:shape>
-                <v:oval id="Oval 124" o:spid="_x0000_s1073" style="position:absolute;left:50927;top:59245;width:12192;height:10033;visibility:visible;mso-wrap-style:square;v-text-anchor:middle" o:gfxdata="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" fillcolor="#4472c4 [3204]" strokecolor="#1f3763 [1604]" strokeweight="1pt">
+                <v:oval id="Oval 124" o:spid="_x0000_s1073" style="position:absolute;left:50927;top:59245;width:12192;height:10033;visibility:visible;mso-wrap-style:square;v-text-anchor:middle" o:gfxdata="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" fillcolor="#4472c4 [3204]" strokecolor="#1f3763 [1604]" strokeweight="1pt">
                   <v:stroke joinstyle="miter"/>
                 </v:oval>
-                <v:oval id="Oval 100" o:spid="_x0000_s1074" style="position:absolute;left:51879;top:60714;width:10119;height:7027;visibility:visible;mso-wrap-style:square;v-text-anchor:middle" o:gfxdata="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" fillcolor="#4472c4 [3204]" strokecolor="#1f3763 [1604]" strokeweight="1pt">
+                <v:oval id="Oval 100" o:spid="_x0000_s1074" style="position:absolute;left:51879;top:60714;width:10119;height:7027;visibility:visible;mso-wrap-style:square;v-text-anchor:middle" o:gfxdata="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" fillcolor="#4472c4 [3204]" strokecolor="#1f3763 [1604]" strokeweight="1pt">
                   <v:stroke joinstyle="miter"/>
                   <v:textbox>
                     <w:txbxContent>
@@ -4036,10 +4085,10 @@
                     </w:txbxContent>
                   </v:textbox>
                 </v:oval>
-                <v:line id="Straight Connector 128" o:spid="_x0000_s1075" style="position:absolute;visibility:visible;mso-wrap-style:square" from="54473,48917" to="57023,59245" o:connectortype="straight" o:gfxdata="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" strokecolor="#4472c4 [3204]" strokeweight=".5pt">
+                <v:line id="Straight Connector 128" o:spid="_x0000_s1075" style="position:absolute;visibility:visible;mso-wrap-style:square" from="54473,48917" to="57023,59245" o:connectortype="straight" o:gfxdata="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" strokecolor="#4472c4 [3204]" strokeweight=".5pt">
                   <v:stroke joinstyle="miter"/>
                 </v:line>
-                <v:oval id="Oval 132" o:spid="_x0000_s1076" style="position:absolute;left:65087;top:64450;width:9652;height:3810;visibility:visible;mso-wrap-style:square;v-text-anchor:middle" o:gfxdata="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" fillcolor="#4472c4 [3204]" strokecolor="#1f3763 [1604]" strokeweight="1pt">
+                <v:oval id="Oval 132" o:spid="_x0000_s1076" style="position:absolute;left:65087;top:64450;width:9652;height:3810;visibility:visible;mso-wrap-style:square;v-text-anchor:middle" o:gfxdata="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" fillcolor="#4472c4 [3204]" strokecolor="#1f3763 [1604]" strokeweight="1pt">
                   <v:stroke joinstyle="miter"/>
                   <v:textbox>
                     <w:txbxContent>
@@ -4072,10 +4121,10 @@
                     </w:txbxContent>
                   </v:textbox>
                 </v:oval>
-                <v:line id="Straight Connector 134" o:spid="_x0000_s1077" style="position:absolute;visibility:visible;mso-wrap-style:square" from="63119,64262" to="65087,66355" o:connectortype="straight" o:gfxdata="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" strokecolor="#4472c4 [3204]" strokeweight=".5pt">
+                <v:line id="Straight Connector 134" o:spid="_x0000_s1077" style="position:absolute;visibility:visible;mso-wrap-style:square" from="63119,64262" to="65087,66355" o:connectortype="straight" o:gfxdata="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" strokecolor="#4472c4 [3204]" strokeweight=".5pt">
                   <v:stroke joinstyle="miter"/>
                 </v:line>
-                <v:rect id="Rectangle 136" o:spid="_x0000_s1078" style="position:absolute;left:69215;top:13586;width:10858;height:5082;visibility:visible;mso-wrap-style:square;v-text-anchor:middle" o:gfxdata="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" fillcolor="#4472c4 [3204]" strokecolor="#1f3763 [1604]" strokeweight="1pt">
+                <v:rect id="Rectangle 136" o:spid="_x0000_s1078" style="position:absolute;left:69215;top:13586;width:10858;height:5082;visibility:visible;mso-wrap-style:square;v-text-anchor:middle" o:gfxdata="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" fillcolor="#4472c4 [3204]" strokecolor="#1f3763 [1604]" strokeweight="1pt">
                   <v:textbox>
                     <w:txbxContent>
                       <w:p>
@@ -4098,7 +4147,7 @@
                     </w:txbxContent>
                   </v:textbox>
                 </v:rect>
-                <v:oval id="Oval 138" o:spid="_x0000_s1079" style="position:absolute;left:61333;top:70380;width:9652;height:3810;visibility:visible;mso-wrap-style:square;v-text-anchor:middle" o:gfxdata="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" fillcolor="#4472c4 [3204]" strokecolor="#1f3763 [1604]" strokeweight="1pt">
+                <v:oval id="Oval 138" o:spid="_x0000_s1079" style="position:absolute;left:61333;top:70380;width:9652;height:3810;visibility:visible;mso-wrap-style:square;v-text-anchor:middle" o:gfxdata="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" fillcolor="#4472c4 [3204]" strokecolor="#1f3763 [1604]" strokeweight="1pt">
                   <v:stroke joinstyle="miter"/>
                   <v:textbox>
                     <w:txbxContent>
@@ -4123,10 +4172,10 @@
                     </w:txbxContent>
                   </v:textbox>
                 </v:oval>
-                <v:line id="Straight Connector 139" o:spid="_x0000_s1080" style="position:absolute;visibility:visible;mso-wrap-style:square" from="61333,67809" to="62747,70937" o:connectortype="straight" o:gfxdata="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" strokecolor="#4472c4 [3204]" strokeweight=".5pt">
+                <v:line id="Straight Connector 139" o:spid="_x0000_s1080" style="position:absolute;visibility:visible;mso-wrap-style:square" from="61333,67809" to="62747,70937" o:connectortype="straight" o:gfxdata="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" strokecolor="#4472c4 [3204]" strokeweight=".5pt">
                   <v:stroke joinstyle="miter"/>
                 </v:line>
-                <v:oval id="Oval 140" o:spid="_x0000_s1081" style="position:absolute;left:49425;top:71015;width:9652;height:3810;visibility:visible;mso-wrap-style:square;v-text-anchor:middle" o:gfxdata="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" fillcolor="#4472c4 [3204]" strokecolor="#1f3763 [1604]" strokeweight="1pt">
+                <v:oval id="Oval 140" o:spid="_x0000_s1081" style="position:absolute;left:49425;top:71015;width:9652;height:3810;visibility:visible;mso-wrap-style:square;v-text-anchor:middle" o:gfxdata="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" fillcolor="#4472c4 [3204]" strokecolor="#1f3763 [1604]" strokeweight="1pt">
                   <v:stroke joinstyle="miter"/>
                   <v:textbox>
                     <w:txbxContent>
@@ -4151,16 +4200,16 @@
                     </w:txbxContent>
                   </v:textbox>
                 </v:oval>
-                <v:line id="Straight Connector 141" o:spid="_x0000_s1082" style="position:absolute;flip:x y;visibility:visible;mso-wrap-style:square" from="52712,67809" to="54251,71015" o:connectortype="straight" o:gfxdata="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" strokecolor="#4472c4 [3204]" strokeweight=".5pt">
+                <v:line id="Straight Connector 141" o:spid="_x0000_s1082" style="position:absolute;flip:x y;visibility:visible;mso-wrap-style:square" from="52712,67809" to="54251,71015" o:connectortype="straight" o:gfxdata="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" strokecolor="#4472c4 [3204]" strokeweight=".5pt">
                   <v:stroke joinstyle="miter"/>
                 </v:line>
-                <v:line id="Straight Connector 143" o:spid="_x0000_s1083" style="position:absolute;flip:y;visibility:visible;mso-wrap-style:square" from="51879,60714" to="52712,64228" o:connectortype="straight" o:gfxdata="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" strokecolor="#4472c4 [3204]" strokeweight=".5pt">
+                <v:line id="Straight Connector 143" o:spid="_x0000_s1083" style="position:absolute;flip:y;visibility:visible;mso-wrap-style:square" from="51879,60714" to="52712,64228" o:connectortype="straight" o:gfxdata="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" strokecolor="#4472c4 [3204]" strokeweight=".5pt">
                   <v:stroke joinstyle="miter"/>
                 </v:line>
-                <v:line id="Straight Connector 144" o:spid="_x0000_s1084" style="position:absolute;flip:x y;visibility:visible;mso-wrap-style:square" from="70052,46092" to="71238,47263" o:connectortype="straight" o:gfxdata="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" strokecolor="#4472c4 [3204]" strokeweight=".5pt">
+                <v:line id="Straight Connector 144" o:spid="_x0000_s1084" style="position:absolute;flip:x y;visibility:visible;mso-wrap-style:square" from="70052,46092" to="71238,47263" o:connectortype="straight" o:gfxdata="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" strokecolor="#4472c4 [3204]" strokeweight=".5pt">
                   <v:stroke joinstyle="miter"/>
                 </v:line>
-                <v:oval id="Oval 145" o:spid="_x0000_s1085" style="position:absolute;left:86128;top:12468;width:9785;height:6381;visibility:visible;mso-wrap-style:square;v-text-anchor:middle" o:gfxdata="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" fillcolor="#4472c4 [3204]" strokecolor="#1f3763 [1604]" strokeweight="1pt">
+                <v:oval id="Oval 145" o:spid="_x0000_s1085" style="position:absolute;left:86128;top:12468;width:9785;height:6381;visibility:visible;mso-wrap-style:square;v-text-anchor:middle" o:gfxdata="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" fillcolor="#4472c4 [3204]" strokecolor="#1f3763 [1604]" strokeweight="1pt">
                   <v:stroke joinstyle="miter"/>
                   <v:textbox>
                     <w:txbxContent>
@@ -4186,10 +4235,10 @@
                     </w:txbxContent>
                   </v:textbox>
                 </v:oval>
-                <v:line id="Straight Connector 146" o:spid="_x0000_s1086" style="position:absolute;flip:y;visibility:visible;mso-wrap-style:square" from="80073,15658" to="86128,16127" o:connectortype="straight" o:gfxdata="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" strokecolor="#4472c4 [3204]" strokeweight=".5pt">
+                <v:line id="Straight Connector 146" o:spid="_x0000_s1086" style="position:absolute;flip:y;visibility:visible;mso-wrap-style:square" from="80073,15658" to="86128,16127" o:connectortype="straight" o:gfxdata="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" strokecolor="#4472c4 [3204]" strokeweight=".5pt">
                   <v:stroke joinstyle="miter"/>
                 </v:line>
-                <v:oval id="Oval 147" o:spid="_x0000_s1087" style="position:absolute;left:79860;top:5007;width:9785;height:6382;visibility:visible;mso-wrap-style:square;v-text-anchor:middle" o:gfxdata="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" fillcolor="#4472c4 [3204]" strokecolor="#1f3763 [1604]" strokeweight="1pt">
+                <v:oval id="Oval 147" o:spid="_x0000_s1087" style="position:absolute;left:79860;top:5007;width:9785;height:6382;visibility:visible;mso-wrap-style:square;v-text-anchor:middle" o:gfxdata="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" fillcolor="#4472c4 [3204]" strokecolor="#1f3763 [1604]" strokeweight="1pt">
                   <v:stroke joinstyle="miter"/>
                   <v:textbox>
                     <w:txbxContent>
@@ -4218,10 +4267,10 @@
                     </w:txbxContent>
                   </v:textbox>
                 </v:oval>
-                <v:line id="Straight Connector 148" o:spid="_x0000_s1088" style="position:absolute;flip:x;visibility:visible;mso-wrap-style:square" from="74644,10454" to="81293,13586" o:connectortype="straight" o:gfxdata="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" strokecolor="#4472c4 [3204]" strokeweight=".5pt">
+                <v:line id="Straight Connector 148" o:spid="_x0000_s1088" style="position:absolute;flip:x;visibility:visible;mso-wrap-style:square" from="74644,10454" to="81293,13586" o:connectortype="straight" o:gfxdata="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" strokecolor="#4472c4 [3204]" strokeweight=".5pt">
                   <v:stroke joinstyle="miter"/>
                 </v:line>
-                <v:shape id="Diamond 149" o:spid="_x0000_s1089" type="#_x0000_t4" style="position:absolute;left:41246;top:21336;width:11931;height:7112;visibility:visible;mso-wrap-style:square;v-text-anchor:middle" o:gfxdata="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" fillcolor="#4472c4 [3204]" strokecolor="#1f3763 [1604]" strokeweight="1pt">
+                <v:shape id="Diamond 149" o:spid="_x0000_s1089" type="#_x0000_t4" style="position:absolute;left:41246;top:21336;width:11931;height:7112;visibility:visible;mso-wrap-style:square;v-text-anchor:middle" o:gfxdata="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" fillcolor="#4472c4 [3204]" strokecolor="#1f3763 [1604]" strokeweight="1pt">
                   <v:textbox>
                     <w:txbxContent>
                       <w:p>
@@ -4235,10 +4284,10 @@
                     </w:txbxContent>
                   </v:textbox>
                 </v:shape>
-                <v:line id="Straight Connector 150" o:spid="_x0000_s1090" style="position:absolute;flip:y;visibility:visible;mso-wrap-style:square" from="53177,16127" to="69215,24892" o:connectortype="straight" o:gfxdata="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" strokecolor="#4472c4 [3204]" strokeweight=".5pt">
+                <v:line id="Straight Connector 150" o:spid="_x0000_s1090" style="position:absolute;flip:y;visibility:visible;mso-wrap-style:square" from="53177,16127" to="69215,24892" o:connectortype="straight" o:gfxdata="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" strokecolor="#4472c4 [3204]" strokeweight=".5pt">
                   <v:stroke joinstyle="miter"/>
                 </v:line>
-                <v:shape id="Diamond 152" o:spid="_x0000_s1091" type="#_x0000_t4" style="position:absolute;left:44100;top:15658;width:16837;height:5945;visibility:visible;mso-wrap-style:square;v-text-anchor:middle" o:gfxdata="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" fillcolor="#4472c4 [3204]" strokecolor="#1f3763 [1604]" strokeweight="1pt">
+                <v:shape id="Diamond 152" o:spid="_x0000_s1091" type="#_x0000_t4" style="position:absolute;left:44100;top:15658;width:16837;height:5945;visibility:visible;mso-wrap-style:square;v-text-anchor:middle" o:gfxdata="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" fillcolor="#4472c4 [3204]" strokecolor="#1f3763 [1604]" strokeweight="1pt">
                   <v:textbox>
                     <w:txbxContent>
                       <w:p>
@@ -4261,25 +4310,25 @@
                     </w:txbxContent>
                   </v:textbox>
                 </v:shape>
-                <v:line id="Straight Connector 153" o:spid="_x0000_s1092" style="position:absolute;flip:y;visibility:visible;mso-wrap-style:square" from="60937,16127" to="69215,18631" o:connectortype="straight" o:gfxdata="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" strokecolor="#4472c4 [3204]" strokeweight=".5pt">
+                <v:line id="Straight Connector 153" o:spid="_x0000_s1092" style="position:absolute;flip:y;visibility:visible;mso-wrap-style:square" from="60937,16127" to="69215,18631" o:connectortype="straight" o:gfxdata="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" strokecolor="#4472c4 [3204]" strokeweight=".5pt">
                   <v:stroke joinstyle="miter"/>
                 </v:line>
-                <v:shape id="Straight Arrow Connector 155" o:spid="_x0000_s1093" type="#_x0000_t32" style="position:absolute;left:22239;top:24892;width:19007;height:5365;flip:x;visibility:visible;mso-wrap-style:square" o:connectortype="straight" o:gfxdata="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" strokecolor="#4472c4 [3204]" strokeweight=".5pt">
+                <v:shape id="Straight Arrow Connector 155" o:spid="_x0000_s1093" type="#_x0000_t32" style="position:absolute;left:22239;top:24892;width:19007;height:5365;flip:x;visibility:visible;mso-wrap-style:square" o:connectortype="straight" o:gfxdata="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" strokecolor="#4472c4 [3204]" strokeweight=".5pt">
                   <v:stroke endarrow="block" joinstyle="miter"/>
                 </v:shape>
-                <v:shape id="Straight Arrow Connector 157" o:spid="_x0000_s1094" type="#_x0000_t32" style="position:absolute;left:34241;top:24892;width:7005;height:5365;flip:x;visibility:visible;mso-wrap-style:square" o:connectortype="straight" o:gfxdata="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" strokecolor="#4472c4 [3204]" strokeweight=".5pt">
+                <v:shape id="Straight Arrow Connector 157" o:spid="_x0000_s1094" type="#_x0000_t32" style="position:absolute;left:34241;top:24892;width:7005;height:5365;flip:x;visibility:visible;mso-wrap-style:square" o:connectortype="straight" o:gfxdata="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" strokecolor="#4472c4 [3204]" strokeweight=".5pt">
                   <v:stroke endarrow="block" joinstyle="miter"/>
                 </v:shape>
-                <v:line id="Straight Connector 159" o:spid="_x0000_s1095" style="position:absolute;flip:x;visibility:visible;mso-wrap-style:square" from="10089,18631" to="44100,30193" o:connectortype="straight" o:gfxdata="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" strokecolor="#4472c4 [3204]" strokeweight=".5pt">
+                <v:line id="Straight Connector 159" o:spid="_x0000_s1095" style="position:absolute;flip:x;visibility:visible;mso-wrap-style:square" from="10089,18631" to="44100,30193" o:connectortype="straight" o:gfxdata="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" strokecolor="#4472c4 [3204]" strokeweight=".5pt">
                   <v:stroke joinstyle="miter"/>
                 </v:line>
-                <v:shape id="Straight Arrow Connector 2" o:spid="_x0000_s1096" type="#_x0000_t32" style="position:absolute;left:30998;top:48434;width:7006;height:10982;flip:x;visibility:visible;mso-wrap-style:square" o:connectortype="straight" o:gfxdata="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" strokecolor="#4472c4 [3204]" strokeweight=".5pt">
+                <v:shape id="Straight Arrow Connector 2" o:spid="_x0000_s1096" type="#_x0000_t32" style="position:absolute;left:30998;top:48434;width:7006;height:10982;flip:x;visibility:visible;mso-wrap-style:square" o:connectortype="straight" o:gfxdata="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" strokecolor="#4472c4 [3204]" strokeweight=".5pt">
                   <v:stroke endarrow="block" joinstyle="miter"/>
                 </v:shape>
-                <v:shape id="Straight Arrow Connector 3" o:spid="_x0000_s1097" type="#_x0000_t32" style="position:absolute;left:16984;top:59856;width:10990;height:1929;flip:x y;visibility:visible;mso-wrap-style:square" o:connectortype="straight" o:gfxdata="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" strokecolor="#4472c4 [3204]" strokeweight=".5pt">
+                <v:shape id="Straight Arrow Connector 3" o:spid="_x0000_s1097" type="#_x0000_t32" style="position:absolute;left:16984;top:59856;width:10990;height:1929;flip:x y;visibility:visible;mso-wrap-style:square" o:connectortype="straight" o:gfxdata="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" strokecolor="#4472c4 [3204]" strokeweight=".5pt">
                   <v:stroke endarrow="block" joinstyle="miter"/>
                 </v:shape>
-                <v:oval id="Oval 4" o:spid="_x0000_s1098" style="position:absolute;left:6079;top:56639;width:10905;height:6435;visibility:visible;mso-wrap-style:square;v-text-anchor:middle" o:gfxdata="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" fillcolor="#4472c4 [3204]" strokecolor="#1f3763 [1604]" strokeweight="1pt">
+                <v:oval id="Oval 4" o:spid="_x0000_s1098" style="position:absolute;left:6079;top:56639;width:10905;height:6435;visibility:visible;mso-wrap-style:square;v-text-anchor:middle" o:gfxdata="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" fillcolor="#4472c4 [3204]" strokecolor="#1f3763 [1604]" strokeweight="1pt">
                   <v:stroke joinstyle="miter"/>
                   <v:textbox>
                     <w:txbxContent>
@@ -4300,7 +4349,7 @@
                     </w:txbxContent>
                   </v:textbox>
                 </v:oval>
-                <v:rect id="Rectangle 73" o:spid="_x0000_s1099" style="position:absolute;left:23265;top:59056;width:10731;height:4318;visibility:visible;mso-wrap-style:square;v-text-anchor:middle" o:gfxdata="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" fillcolor="#4472c4 [3204]" strokecolor="#1f3763 [1604]" strokeweight="1pt">
+                <v:rect id="Rectangle 73" o:spid="_x0000_s1099" style="position:absolute;left:23265;top:59056;width:10731;height:4318;visibility:visible;mso-wrap-style:square;v-text-anchor:middle" o:gfxdata="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" fillcolor="#4472c4 [3204]" strokecolor="#1f3763 [1604]" strokeweight="1pt">
                   <v:textbox>
                     <w:txbxContent>
                       <w:p>
@@ -4316,7 +4365,7 @@
                     </w:txbxContent>
                   </v:textbox>
                 </v:rect>
-                <v:rect id="Rectangle 8" o:spid="_x0000_s1100" style="position:absolute;left:24535;top:59667;width:7996;height:2876;visibility:visible;mso-wrap-style:square;v-text-anchor:middle" o:gfxdata="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" fillcolor="#4472c4 [3204]" strokecolor="#1f3763 [1604]" strokeweight="1pt">
+                <v:rect id="Rectangle 8" o:spid="_x0000_s1100" style="position:absolute;left:24535;top:59667;width:7996;height:2876;visibility:visible;mso-wrap-style:square;v-text-anchor:middle" o:gfxdata="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" fillcolor="#4472c4 [3204]" strokecolor="#1f3763 [1604]" strokeweight="1pt">
                   <v:textbox>
                     <w:txbxContent>
                       <w:p>
@@ -4330,10 +4379,10 @@
                     </w:txbxContent>
                   </v:textbox>
                 </v:rect>
-                <v:shape id="Straight Arrow Connector 10" o:spid="_x0000_s1101" type="#_x0000_t32" style="position:absolute;left:26517;top:63374;width:2114;height:4435;flip:x;visibility:visible;mso-wrap-style:square" o:connectortype="straight" o:gfxdata="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" strokecolor="#4472c4 [3204]" strokeweight=".5pt">
+                <v:shape id="Straight Arrow Connector 10" o:spid="_x0000_s1101" type="#_x0000_t32" style="position:absolute;left:26517;top:63374;width:2114;height:4435;flip:x;visibility:visible;mso-wrap-style:square" o:connectortype="straight" o:gfxdata="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" strokecolor="#4472c4 [3204]" strokeweight=".5pt">
                   <v:stroke endarrow="block" joinstyle="miter"/>
                 </v:shape>
-                <v:oval id="Oval 12" o:spid="_x0000_s1102" style="position:absolute;left:19931;top:67809;width:12600;height:7016;visibility:visible;mso-wrap-style:square;v-text-anchor:middle" o:gfxdata="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" fillcolor="#4472c4 [3204]" strokecolor="#1f3763 [1604]" strokeweight="1pt">
+                <v:oval id="Oval 12" o:spid="_x0000_s1102" style="position:absolute;left:19931;top:67809;width:12600;height:7016;visibility:visible;mso-wrap-style:square;v-text-anchor:middle" o:gfxdata="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" fillcolor="#4472c4 [3204]" strokecolor="#1f3763 [1604]" strokeweight="1pt">
                   <v:stroke joinstyle="miter"/>
                   <v:textbox>
                     <w:txbxContent>
@@ -4348,7 +4397,7 @@
                     </w:txbxContent>
                   </v:textbox>
                 </v:oval>
-                <v:oval id="Oval 13" o:spid="_x0000_s1103" style="position:absolute;left:9039;top:47472;width:10892;height:6130;visibility:visible;mso-wrap-style:square;v-text-anchor:middle" o:gfxdata="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" fillcolor="#4472c4 [3204]" strokecolor="#1f3763 [1604]" strokeweight="1pt">
+                <v:oval id="Oval 13" o:spid="_x0000_s1103" style="position:absolute;left:9039;top:47472;width:10892;height:6130;visibility:visible;mso-wrap-style:square;v-text-anchor:middle" o:gfxdata="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" fillcolor="#4472c4 [3204]" strokecolor="#1f3763 [1604]" strokeweight="1pt">
                   <v:stroke joinstyle="miter"/>
                   <v:textbox>
                     <w:txbxContent>
@@ -4357,18 +4406,42 @@
                           <w:jc w:val="center"/>
                         </w:pPr>
                         <w:r>
-                          <w:t xml:space="preserve">Total </w:t>
-                        </w:r>
-                        <w:r>
-                          <w:t>price</w:t>
+                          <w:t>Total price</w:t>
                         </w:r>
                       </w:p>
                     </w:txbxContent>
                   </v:textbox>
                 </v:oval>
-                <v:shape id="Straight Arrow Connector 15" o:spid="_x0000_s1104" type="#_x0000_t32" style="position:absolute;left:18714;top:52705;width:9917;height:6351;flip:x y;visibility:visible;mso-wrap-style:square" o:connectortype="straight" o:gfxdata="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" strokecolor="#4472c4 [3204]" strokeweight=".5pt">
+                <v:shape id="Straight Arrow Connector 15" o:spid="_x0000_s1104" type="#_x0000_t32" style="position:absolute;left:18714;top:52705;width:9917;height:6351;flip:x y;visibility:visible;mso-wrap-style:square" o:connectortype="straight" o:gfxdata="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" strokecolor="#4472c4 [3204]" strokeweight=".5pt">
                   <v:stroke endarrow="block" joinstyle="miter"/>
                 </v:shape>
+                <v:line id="Straight Connector 81" o:spid="_x0000_s1105" style="position:absolute;flip:x;visibility:visible;mso-wrap-style:square" from="57387,36423" to="60807,44776" o:connectortype="straight" o:gfxdata="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" strokecolor="#4472c4 [3204]" strokeweight=".5pt">
+                  <v:stroke joinstyle="miter"/>
+                </v:line>
+                <v:oval id="Oval 82" o:spid="_x0000_s1106" style="position:absolute;left:55673;top:28317;width:11576;height:8674;visibility:visible;mso-wrap-style:square;v-text-anchor:middle" o:gfxdata="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" fillcolor="#4472c4 [3204]" strokecolor="#1f3763 [1604]" strokeweight="1pt">
+                  <v:stroke joinstyle="miter"/>
+                  <v:textbox>
+                    <w:txbxContent>
+                      <w:p>
+                        <w:pPr>
+                          <w:spacing w:line="252" w:lineRule="auto"/>
+                          <w:jc w:val="center"/>
+                          <w:rPr>
+                            <w:sz w:val="24"/>
+                            <w:szCs w:val="24"/>
+                            <w:rtl/>
+                          </w:rPr>
+                        </w:pPr>
+                        <w:r>
+                          <w:rPr>
+                            <w:rFonts w:eastAsia="Calibri" w:cs="Arial" w:hint="cs"/>
+                          </w:rPr>
+                          <w:t>ID</w:t>
+                        </w:r>
+                      </w:p>
+                    </w:txbxContent>
+                  </v:textbox>
+                </v:oval>
                 <w10:wrap type="tight" anchorx="page" anchory="page"/>
               </v:group>
             </w:pict>
@@ -4392,7 +4465,7 @@
 </file>
 
 <file path=word/styles.xml><?xml version="1.0" encoding="utf-8"?>
-<w:styles xmlns:mc="http://schemas.openxmlformats.org/markup-compatibility/2006" xmlns:r="http://schemas.openxmlformats.org/officeDocument/2006/relationships" xmlns:w="http://schemas.openxmlformats.org/wordprocessingml/2006/main" xmlns:w14="http://schemas.microsoft.com/office/word/2010/wordml" xmlns:w15="http://schemas.microsoft.com/office/word/2012/wordml" xmlns:w16cid="http://schemas.microsoft.com/office/word/2016/wordml/cid" xmlns:w16se="http://schemas.microsoft.com/office/word/2015/wordml/symex" mc:Ignorable="w14 w15 w16se w16cid">
+<w:styles xmlns:mc="http://schemas.openxmlformats.org/markup-compatibility/2006" xmlns:r="http://schemas.openxmlformats.org/officeDocument/2006/relationships" xmlns:w="http://schemas.openxmlformats.org/wordprocessingml/2006/main" xmlns:w14="http://schemas.microsoft.com/office/word/2010/wordml" xmlns:w15="http://schemas.microsoft.com/office/word/2012/wordml" xmlns:w16cex="http://schemas.microsoft.com/office/word/2018/wordml/cex" xmlns:w16cid="http://schemas.microsoft.com/office/word/2016/wordml/cid" xmlns:w16="http://schemas.microsoft.com/office/word/2018/wordml" xmlns:w16se="http://schemas.microsoft.com/office/word/2015/wordml/symex" mc:Ignorable="w14 w15 w16se w16cid w16 w16cex">
   <w:docDefaults>
     <w:rPrDefault>
       <w:rPr>
@@ -5123,7 +5196,7 @@
 </file>
 
 <file path=customXml/itemProps1.xml><?xml version="1.0" encoding="utf-8"?>
-<ds:datastoreItem xmlns:ds="http://schemas.openxmlformats.org/officeDocument/2006/customXml" ds:itemID="{EBE41CE7-1F49-B64F-AD8B-0E7E74EC1989}">
+<ds:datastoreItem xmlns:ds="http://schemas.openxmlformats.org/officeDocument/2006/customXml" ds:itemID="{5DD193A4-5D3F-47B3-8641-3B720B95640B}">
   <ds:schemaRefs>
     <ds:schemaRef ds:uri="http://schemas.openxmlformats.org/officeDocument/2006/bibliography"/>
   </ds:schemaRefs>

</xml_diff>

<commit_message>
Adding students homepage js (#14)
Co-authored-by: noynirr <noynir100@gmail.com>
</commit_message>
<xml_diff>
--- a/documentation/ERD for sce room .docx
+++ b/documentation/ERD for sce room .docx
@@ -1,6 +1,6 @@
 
 <file path=word/document.xml><?xml version="1.0" encoding="utf-8"?>
-<w:document xmlns:wpc="http://schemas.microsoft.com/office/word/2010/wordprocessingCanvas" xmlns:cx="http://schemas.microsoft.com/office/drawing/2014/chartex" xmlns:cx1="http://schemas.microsoft.com/office/drawing/2015/9/8/chartex" xmlns:cx2="http://schemas.microsoft.com/office/drawing/2015/10/21/chartex" xmlns:cx3="http://schemas.microsoft.com/office/drawing/2016/5/9/chartex" xmlns:cx4="http://schemas.microsoft.com/office/drawing/2016/5/10/chartex" xmlns:cx5="http://schemas.microsoft.com/office/drawing/2016/5/11/chartex" xmlns:cx6="http://schemas.microsoft.com/office/drawing/2016/5/12/chartex" xmlns:cx7="http://schemas.microsoft.com/office/drawing/2016/5/13/chartex" xmlns:cx8="http://schemas.microsoft.com/office/drawing/2016/5/14/chartex" xmlns:mc="http://schemas.openxmlformats.org/markup-compatibility/2006" xmlns:aink="http://schemas.microsoft.com/office/drawing/2016/ink" xmlns:am3d="http://schemas.microsoft.com/office/drawing/2017/model3d" xmlns:o="urn:schemas-microsoft-com:office:office" xmlns:r="http://schemas.openxmlformats.org/officeDocument/2006/relationships" xmlns:m="http://schemas.openxmlformats.org/officeDocument/2006/math" xmlns:v="urn:schemas-microsoft-com:vml" xmlns:wp14="http://schemas.microsoft.com/office/word/2010/wordprocessingDrawing" xmlns:wp="http://schemas.openxmlformats.org/drawingml/2006/wordprocessingDrawing" xmlns:w10="urn:schemas-microsoft-com:office:word" xmlns:w="http://schemas.openxmlformats.org/wordprocessingml/2006/main" xmlns:w14="http://schemas.microsoft.com/office/word/2010/wordml" xmlns:w15="http://schemas.microsoft.com/office/word/2012/wordml" xmlns:w16cid="http://schemas.microsoft.com/office/word/2016/wordml/cid" xmlns:w16se="http://schemas.microsoft.com/office/word/2015/wordml/symex" xmlns:wpg="http://schemas.microsoft.com/office/word/2010/wordprocessingGroup" xmlns:wpi="http://schemas.microsoft.com/office/word/2010/wordprocessingInk" xmlns:wne="http://schemas.microsoft.com/office/word/2006/wordml" xmlns:wps="http://schemas.microsoft.com/office/word/2010/wordprocessingShape" mc:Ignorable="w14 w15 w16se w16cid wp14">
+<w:document xmlns:wpc="http://schemas.microsoft.com/office/word/2010/wordprocessingCanvas" xmlns:cx="http://schemas.microsoft.com/office/drawing/2014/chartex" xmlns:cx1="http://schemas.microsoft.com/office/drawing/2015/9/8/chartex" xmlns:cx2="http://schemas.microsoft.com/office/drawing/2015/10/21/chartex" xmlns:cx3="http://schemas.microsoft.com/office/drawing/2016/5/9/chartex" xmlns:cx4="http://schemas.microsoft.com/office/drawing/2016/5/10/chartex" xmlns:cx5="http://schemas.microsoft.com/office/drawing/2016/5/11/chartex" xmlns:cx6="http://schemas.microsoft.com/office/drawing/2016/5/12/chartex" xmlns:cx7="http://schemas.microsoft.com/office/drawing/2016/5/13/chartex" xmlns:cx8="http://schemas.microsoft.com/office/drawing/2016/5/14/chartex" xmlns:mc="http://schemas.openxmlformats.org/markup-compatibility/2006" xmlns:aink="http://schemas.microsoft.com/office/drawing/2016/ink" xmlns:am3d="http://schemas.microsoft.com/office/drawing/2017/model3d" xmlns:o="urn:schemas-microsoft-com:office:office" xmlns:r="http://schemas.openxmlformats.org/officeDocument/2006/relationships" xmlns:m="http://schemas.openxmlformats.org/officeDocument/2006/math" xmlns:v="urn:schemas-microsoft-com:vml" xmlns:wp14="http://schemas.microsoft.com/office/word/2010/wordprocessingDrawing" xmlns:wp="http://schemas.openxmlformats.org/drawingml/2006/wordprocessingDrawing" xmlns:w10="urn:schemas-microsoft-com:office:word" xmlns:w="http://schemas.openxmlformats.org/wordprocessingml/2006/main" xmlns:w14="http://schemas.microsoft.com/office/word/2010/wordml" xmlns:w15="http://schemas.microsoft.com/office/word/2012/wordml" xmlns:w16cex="http://schemas.microsoft.com/office/word/2018/wordml/cex" xmlns:w16cid="http://schemas.microsoft.com/office/word/2016/wordml/cid" xmlns:w16="http://schemas.microsoft.com/office/word/2018/wordml" xmlns:w16se="http://schemas.microsoft.com/office/word/2015/wordml/symex" xmlns:wpg="http://schemas.microsoft.com/office/word/2010/wordprocessingGroup" xmlns:wpi="http://schemas.microsoft.com/office/word/2010/wordprocessingInk" xmlns:wne="http://schemas.microsoft.com/office/word/2006/wordml" xmlns:wps="http://schemas.microsoft.com/office/word/2010/wordprocessingShape" mc:Ignorable="w14 w15 w16se w16cid w16 w16cex wp14">
   <w:body>
     <w:p>
       <w:pPr>
@@ -18,7 +18,7 @@
         <mc:AlternateContent>
           <mc:Choice Requires="wpc">
             <w:drawing>
-              <wp:anchor distT="0" distB="0" distL="114300" distR="114300" simplePos="0" relativeHeight="251658240" behindDoc="1" locked="0" layoutInCell="1" allowOverlap="1" wp14:anchorId="61EB8439" wp14:editId="311B8986">
+              <wp:anchor distT="0" distB="0" distL="114300" distR="114300" simplePos="0" relativeHeight="251658240" behindDoc="1" locked="0" layoutInCell="1" allowOverlap="1" wp14:anchorId="61EB8439" wp14:editId="12C40CF4">
                 <wp:simplePos x="0" y="0"/>
                 <wp:positionH relativeFrom="page">
                   <wp:posOffset>139700</wp:posOffset>
@@ -31,9 +31,9 @@
                 <wp:wrapTight wrapText="bothSides">
                   <wp:wrapPolygon edited="0">
                     <wp:start x="0" y="0"/>
-                    <wp:lineTo x="0" y="21578"/>
-                    <wp:lineTo x="21582" y="21578"/>
-                    <wp:lineTo x="21582" y="0"/>
+                    <wp:lineTo x="0" y="21562"/>
+                    <wp:lineTo x="21569" y="21562"/>
+                    <wp:lineTo x="21569" y="0"/>
                     <wp:lineTo x="0" y="0"/>
                   </wp:wrapPolygon>
                 </wp:wrapTight>
@@ -364,7 +364,6 @@
                                   <w:szCs w:val="24"/>
                                 </w:rPr>
                               </w:pPr>
-                              <w:proofErr w:type="gramStart"/>
                               <w:r>
                                 <w:rPr>
                                   <w:rFonts w:eastAsia="Calibri" w:cs="Arial" w:hint="cs"/>
@@ -377,7 +376,6 @@
                                 </w:rPr>
                                 <w:t>ser Name</w:t>
                               </w:r>
-                              <w:proofErr w:type="gramEnd"/>
                             </w:p>
                           </w:txbxContent>
                         </wps:txbx>
@@ -1573,21 +1571,7 @@
                                 <w:rPr>
                                   <w:rFonts w:eastAsia="Calibri" w:cs="Arial"/>
                                 </w:rPr>
-                                <w:t xml:space="preserve">umber </w:t>
-                              </w:r>
-                              <w:proofErr w:type="gramStart"/>
-                              <w:r>
-                                <w:rPr>
-                                  <w:rFonts w:eastAsia="Calibri" w:cs="Arial"/>
-                                </w:rPr>
-                                <w:t>Of</w:t>
-                              </w:r>
-                              <w:proofErr w:type="gramEnd"/>
-                              <w:r>
-                                <w:rPr>
-                                  <w:rFonts w:eastAsia="Calibri" w:cs="Arial"/>
-                                </w:rPr>
-                                <w:t xml:space="preserve"> Rooms</w:t>
+                                <w:t>umber Of Rooms</w:t>
                               </w:r>
                             </w:p>
                           </w:txbxContent>
@@ -3344,10 +3328,7 @@
                                 <w:jc w:val="center"/>
                               </w:pPr>
                               <w:r>
-                                <w:t xml:space="preserve">Total </w:t>
-                              </w:r>
-                              <w:r>
-                                <w:t>price</w:t>
+                                <w:t>Total price</w:t>
                               </w:r>
                             </w:p>
                           </w:txbxContent>
@@ -3391,6 +3372,90 @@
                           </a:fontRef>
                         </wps:style>
                         <wps:bodyPr/>
+                      </wps:wsp>
+                      <wps:wsp>
+                        <wps:cNvPr id="81" name="Straight Connector 81"/>
+                        <wps:cNvCnPr/>
+                        <wps:spPr>
+                          <a:xfrm flipH="1">
+                            <a:off x="5738790" y="3642360"/>
+                            <a:ext cx="341970" cy="835320"/>
+                          </a:xfrm>
+                          <a:prstGeom prst="line">
+                            <a:avLst/>
+                          </a:prstGeom>
+                        </wps:spPr>
+                        <wps:style>
+                          <a:lnRef idx="1">
+                            <a:schemeClr val="accent1"/>
+                          </a:lnRef>
+                          <a:fillRef idx="0">
+                            <a:schemeClr val="accent1"/>
+                          </a:fillRef>
+                          <a:effectRef idx="0">
+                            <a:schemeClr val="accent1"/>
+                          </a:effectRef>
+                          <a:fontRef idx="minor">
+                            <a:schemeClr val="tx1"/>
+                          </a:fontRef>
+                        </wps:style>
+                        <wps:bodyPr/>
+                      </wps:wsp>
+                      <wps:wsp>
+                        <wps:cNvPr id="82" name="Oval 82"/>
+                        <wps:cNvSpPr/>
+                        <wps:spPr>
+                          <a:xfrm>
+                            <a:off x="5567340" y="2831760"/>
+                            <a:ext cx="1157605" cy="867410"/>
+                          </a:xfrm>
+                          <a:prstGeom prst="ellipse">
+                            <a:avLst/>
+                          </a:prstGeom>
+                        </wps:spPr>
+                        <wps:style>
+                          <a:lnRef idx="2">
+                            <a:schemeClr val="accent1">
+                              <a:shade val="50000"/>
+                            </a:schemeClr>
+                          </a:lnRef>
+                          <a:fillRef idx="1">
+                            <a:schemeClr val="accent1"/>
+                          </a:fillRef>
+                          <a:effectRef idx="0">
+                            <a:schemeClr val="accent1"/>
+                          </a:effectRef>
+                          <a:fontRef idx="minor">
+                            <a:schemeClr val="lt1"/>
+                          </a:fontRef>
+                        </wps:style>
+                        <wps:txbx>
+                          <w:txbxContent>
+                            <w:p>
+                              <w:pPr>
+                                <w:spacing w:line="252" w:lineRule="auto"/>
+                                <w:jc w:val="center"/>
+                                <w:rPr>
+                                  <w:sz w:val="24"/>
+                                  <w:szCs w:val="24"/>
+                                  <w:rtl/>
+                                </w:rPr>
+                              </w:pPr>
+                              <w:r>
+                                <w:rPr>
+                                  <w:rFonts w:eastAsia="Calibri" w:cs="Arial" w:hint="cs"/>
+                                </w:rPr>
+                                <w:t>ID</w:t>
+                              </w:r>
+                            </w:p>
+                          </w:txbxContent>
+                        </wps:txbx>
+                        <wps:bodyPr rot="0" spcFirstLastPara="0" vert="horz" wrap="square" lIns="91440" tIns="45720" rIns="91440" bIns="45720" numCol="1" spcCol="0" rtlCol="1" fromWordArt="0" anchor="ctr" anchorCtr="0" forceAA="0" compatLnSpc="1">
+                          <a:prstTxWarp prst="textNoShape">
+                            <a:avLst/>
+                          </a:prstTxWarp>
+                          <a:noAutofit/>
+                        </wps:bodyPr>
                       </wps:wsp>
                     </wpc:wpc>
                   </a:graphicData>
@@ -3406,7 +3471,7 @@
           </mc:Choice>
           <mc:Fallback>
             <w:pict>
-              <v:group w14:anchorId="61EB8439" id="Canvas 1" o:spid="_x0000_s1026" editas="canvas" style="position:absolute;left:0;text-align:left;margin-left:11pt;margin-top:0;width:830.7pt;height:650.65pt;z-index:-251658240;mso-position-horizontal-relative:page;mso-position-vertical:top;mso-position-vertical-relative:page;mso-width-relative:margin;mso-height-relative:margin" coordsize="105498,82632" o:gfxdata="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">
+              <v:group w14:anchorId="61EB8439" id="Canvas 1" o:spid="_x0000_s1026" editas="canvas" style="position:absolute;left:0;text-align:left;margin-left:11pt;margin-top:0;width:830.7pt;height:650.65pt;z-index:-251658240;mso-position-horizontal-relative:page;mso-position-vertical:top;mso-position-vertical-relative:page;mso-width-relative:margin;mso-height-relative:margin" coordsize="105498,82632" o:gfxdata="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">
                 <v:shapetype id="_x0000_t75" coordsize="21600,21600" o:spt="75" o:preferrelative="t" path="m@4@5l@4@11@9@11@9@5xe" filled="f" stroked="f">
                   <v:stroke joinstyle="miter"/>
                   <v:formulas>
@@ -3434,8 +3499,8 @@
                   <v:stroke joinstyle="miter"/>
                   <v:path gradientshapeok="t" o:connecttype="rect" textboxrect="5400,5400,16200,16200"/>
                 </v:shapetype>
-                <v:shape id="Diamond 9" o:spid="_x0000_s1028" type="#_x0000_t4" style="position:absolute;left:31272;top:38807;width:13302;height:9627;visibility:visible;mso-wrap-style:square;v-text-anchor:middle" o:gfxdata="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" fillcolor="#4472c4 [3204]" strokecolor="#1f3763 [1604]" strokeweight="1pt"/>
-                <v:oval id="Oval 11" o:spid="_x0000_s1029" style="position:absolute;left:4850;top:3714;width:10712;height:6389;visibility:visible;mso-wrap-style:square;v-text-anchor:middle" o:gfxdata="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" fillcolor="#4472c4 [3204]" strokecolor="#1f3763 [1604]" strokeweight="1pt">
+                <v:shape id="Diamond 9" o:spid="_x0000_s1028" type="#_x0000_t4" style="position:absolute;left:31272;top:38807;width:13302;height:9627;visibility:visible;mso-wrap-style:square;v-text-anchor:middle" o:gfxdata="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" fillcolor="#4472c4 [3204]" strokecolor="#1f3763 [1604]" strokeweight="1pt"/>
+                <v:oval id="Oval 11" o:spid="_x0000_s1029" style="position:absolute;left:4850;top:3714;width:10712;height:6389;visibility:visible;mso-wrap-style:square;v-text-anchor:middle" o:gfxdata="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" fillcolor="#4472c4 [3204]" strokecolor="#1f3763 [1604]" strokeweight="1pt">
                   <v:stroke joinstyle="miter"/>
                   <v:textbox>
                     <w:txbxContent>
@@ -3456,7 +3521,7 @@
                     </w:txbxContent>
                   </v:textbox>
                 </v:oval>
-                <v:oval id="Oval 14" o:spid="_x0000_s1030" style="position:absolute;left:18714;top:937;width:7325;height:6389;visibility:visible;mso-wrap-style:square;v-text-anchor:middle" o:gfxdata="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" fillcolor="#4472c4 [3204]" strokecolor="#1f3763 [1604]" strokeweight="1pt">
+                <v:oval id="Oval 14" o:spid="_x0000_s1030" style="position:absolute;left:18714;top:937;width:7325;height:6389;visibility:visible;mso-wrap-style:square;v-text-anchor:middle" o:gfxdata="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" fillcolor="#4472c4 [3204]" strokecolor="#1f3763 [1604]" strokeweight="1pt">
                   <v:stroke joinstyle="miter"/>
                   <v:textbox>
                     <w:txbxContent>
@@ -3489,7 +3554,7 @@
                     </w:txbxContent>
                   </v:textbox>
                 </v:oval>
-                <v:oval id="Oval 17" o:spid="_x0000_s1031" style="position:absolute;left:28960;top:3922;width:9786;height:6388;visibility:visible;mso-wrap-style:square;v-text-anchor:middle" o:gfxdata="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" fillcolor="#4472c4 [3204]" strokecolor="#1f3763 [1604]" strokeweight="1pt">
+                <v:oval id="Oval 17" o:spid="_x0000_s1031" style="position:absolute;left:28960;top:3922;width:9786;height:6388;visibility:visible;mso-wrap-style:square;v-text-anchor:middle" o:gfxdata="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" fillcolor="#4472c4 [3204]" strokecolor="#1f3763 [1604]" strokeweight="1pt">
                   <v:stroke joinstyle="miter"/>
                   <v:textbox>
                     <w:txbxContent>
@@ -3518,7 +3583,7 @@
                     </w:txbxContent>
                   </v:textbox>
                 </v:oval>
-                <v:oval id="Oval 23" o:spid="_x0000_s1032" style="position:absolute;left:30677;top:11268;width:9786;height:6382;visibility:visible;mso-wrap-style:square;v-text-anchor:middle" o:gfxdata="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" fillcolor="#4472c4 [3204]" strokecolor="#1f3763 [1604]" strokeweight="1pt">
+                <v:oval id="Oval 23" o:spid="_x0000_s1032" style="position:absolute;left:30677;top:11268;width:9786;height:6382;visibility:visible;mso-wrap-style:square;v-text-anchor:middle" o:gfxdata="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" fillcolor="#4472c4 [3204]" strokecolor="#1f3763 [1604]" strokeweight="1pt">
                   <v:stroke joinstyle="miter"/>
                   <v:textbox>
                     <w:txbxContent>
@@ -3547,7 +3612,7 @@
                     </w:txbxContent>
                   </v:textbox>
                 </v:oval>
-                <v:oval id="Oval 26" o:spid="_x0000_s1033" style="position:absolute;left:5231;top:11389;width:9786;height:6388;visibility:visible;mso-wrap-style:square;v-text-anchor:middle" o:gfxdata="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" fillcolor="#4472c4 [3204]" strokecolor="#1f3763 [1604]" strokeweight="1pt">
+                <v:oval id="Oval 26" o:spid="_x0000_s1033" style="position:absolute;left:5231;top:11389;width:9786;height:6388;visibility:visible;mso-wrap-style:square;v-text-anchor:middle" o:gfxdata="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" fillcolor="#4472c4 [3204]" strokecolor="#1f3763 [1604]" strokeweight="1pt">
                   <v:stroke joinstyle="miter"/>
                   <v:textbox>
                     <w:txbxContent>
@@ -3560,7 +3625,6 @@
                             <w:szCs w:val="24"/>
                           </w:rPr>
                         </w:pPr>
-                        <w:proofErr w:type="gramStart"/>
                         <w:r>
                           <w:rPr>
                             <w:rFonts w:eastAsia="Calibri" w:cs="Arial" w:hint="cs"/>
@@ -3573,7 +3637,6 @@
                           </w:rPr>
                           <w:t>ser Name</w:t>
                         </w:r>
-                        <w:proofErr w:type="gramEnd"/>
                       </w:p>
                     </w:txbxContent>
                   </v:textbox>
@@ -3590,7 +3653,7 @@
                     <v:h position="#0,topLeft" xrange="0,21600"/>
                   </v:handles>
                 </v:shapetype>
-                <v:shape id="Isosceles Triangle 29" o:spid="_x0000_s1034" type="#_x0000_t5" style="position:absolute;left:16725;top:18412;width:10880;height:8675;visibility:visible;mso-wrap-style:square;v-text-anchor:middle" o:gfxdata="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" fillcolor="#4472c4 [3204]" strokecolor="#1f3763 [1604]" strokeweight="1pt">
+                <v:shape id="Isosceles Triangle 29" o:spid="_x0000_s1034" type="#_x0000_t5" style="position:absolute;left:16725;top:18412;width:10880;height:8675;visibility:visible;mso-wrap-style:square;v-text-anchor:middle" o:gfxdata="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" fillcolor="#4472c4 [3204]" strokecolor="#1f3763 [1604]" strokeweight="1pt">
                   <v:textbox>
                     <w:txbxContent>
                       <w:p>
@@ -3604,7 +3667,7 @@
                     </w:txbxContent>
                   </v:textbox>
                 </v:shape>
-                <v:rect id="Rectangle 36" o:spid="_x0000_s1035" style="position:absolute;left:16800;top:9846;width:10624;height:5728;visibility:visible;mso-wrap-style:square;v-text-anchor:middle" o:gfxdata="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" fillcolor="#4472c4 [3204]" strokecolor="#1f3763 [1604]" strokeweight="1pt">
+                <v:rect id="Rectangle 36" o:spid="_x0000_s1035" style="position:absolute;left:16800;top:9846;width:10624;height:5728;visibility:visible;mso-wrap-style:square;v-text-anchor:middle" o:gfxdata="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" fillcolor="#4472c4 [3204]" strokecolor="#1f3763 [1604]" strokeweight="1pt">
                   <v:textbox>
                     <w:txbxContent>
                       <w:p>
@@ -3618,7 +3681,7 @@
                     </w:txbxContent>
                   </v:textbox>
                 </v:rect>
-                <v:rect id="Rectangle 55" o:spid="_x0000_s1036" style="position:absolute;left:4723;top:30193;width:10731;height:4318;visibility:visible;mso-wrap-style:square;v-text-anchor:middle" o:gfxdata="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" fillcolor="#4472c4 [3204]" strokecolor="#1f3763 [1604]" strokeweight="1pt">
+                <v:rect id="Rectangle 55" o:spid="_x0000_s1036" style="position:absolute;left:4723;top:30193;width:10731;height:4318;visibility:visible;mso-wrap-style:square;v-text-anchor:middle" o:gfxdata="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" fillcolor="#4472c4 [3204]" strokecolor="#1f3763 [1604]" strokeweight="1pt">
                   <v:textbox>
                     <w:txbxContent>
                       <w:p>
@@ -3632,7 +3695,7 @@
                     </w:txbxContent>
                   </v:textbox>
                 </v:rect>
-                <v:rect id="Rectangle 56" o:spid="_x0000_s1037" style="position:absolute;left:16873;top:30257;width:10732;height:4318;visibility:visible;mso-wrap-style:square;v-text-anchor:middle" o:gfxdata="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" fillcolor="#4472c4 [3204]" strokecolor="#1f3763 [1604]" strokeweight="1pt">
+                <v:rect id="Rectangle 56" o:spid="_x0000_s1037" style="position:absolute;left:16873;top:30257;width:10732;height:4318;visibility:visible;mso-wrap-style:square;v-text-anchor:middle" o:gfxdata="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" fillcolor="#4472c4 [3204]" strokecolor="#1f3763 [1604]" strokeweight="1pt">
                   <v:textbox>
                     <w:txbxContent>
                       <w:p>
@@ -3662,7 +3725,7 @@
                     </w:txbxContent>
                   </v:textbox>
                 </v:rect>
-                <v:rect id="Rectangle 57" o:spid="_x0000_s1038" style="position:absolute;left:28875;top:30257;width:10731;height:4318;visibility:visible;mso-wrap-style:square;v-text-anchor:middle" o:gfxdata="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" fillcolor="#4472c4 [3204]" strokecolor="#1f3763 [1604]" strokeweight="1pt">
+                <v:rect id="Rectangle 57" o:spid="_x0000_s1038" style="position:absolute;left:28875;top:30257;width:10731;height:4318;visibility:visible;mso-wrap-style:square;v-text-anchor:middle" o:gfxdata="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" fillcolor="#4472c4 [3204]" strokecolor="#1f3763 [1604]" strokeweight="1pt">
                   <v:textbox>
                     <w:txbxContent>
                       <w:p>
@@ -3684,19 +3747,19 @@
                     </w:txbxContent>
                   </v:textbox>
                 </v:rect>
-                <v:line id="Straight Connector 59" o:spid="_x0000_s1039" style="position:absolute;visibility:visible;mso-wrap-style:square" from="22165,27087" to="22239,30257" o:connectortype="straight" o:gfxdata="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" strokecolor="#4472c4 [3204]" strokeweight=".5pt">
+                <v:line id="Straight Connector 59" o:spid="_x0000_s1039" style="position:absolute;visibility:visible;mso-wrap-style:square" from="22165,27087" to="22239,30257" o:connectortype="straight" o:gfxdata="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" strokecolor="#4472c4 [3204]" strokeweight=".5pt">
                   <v:stroke joinstyle="miter"/>
                 </v:line>
-                <v:line id="Straight Connector 62" o:spid="_x0000_s1040" style="position:absolute;flip:x;visibility:visible;mso-wrap-style:square" from="10089,27087" to="22165,30193" o:connectortype="straight" o:gfxdata="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" strokecolor="#4472c4 [3204]" strokeweight=".5pt">
+                <v:line id="Straight Connector 62" o:spid="_x0000_s1040" style="position:absolute;flip:x;visibility:visible;mso-wrap-style:square" from="10089,27087" to="22165,30193" o:connectortype="straight" o:gfxdata="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" strokecolor="#4472c4 [3204]" strokeweight=".5pt">
                   <v:stroke joinstyle="miter"/>
                 </v:line>
-                <v:line id="Straight Connector 63" o:spid="_x0000_s1041" style="position:absolute;visibility:visible;mso-wrap-style:square" from="22165,27087" to="34241,30257" o:connectortype="straight" o:gfxdata="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" strokecolor="#4472c4 [3204]" strokeweight=".5pt">
+                <v:line id="Straight Connector 63" o:spid="_x0000_s1041" style="position:absolute;visibility:visible;mso-wrap-style:square" from="22165,27087" to="34241,30257" o:connectortype="straight" o:gfxdata="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" strokecolor="#4472c4 [3204]" strokeweight=".5pt">
                   <v:stroke joinstyle="miter"/>
                 </v:line>
-                <v:line id="Straight Connector 64" o:spid="_x0000_s1042" style="position:absolute;visibility:visible;mso-wrap-style:square" from="22112,15574" to="22165,18412" o:connectortype="straight" o:gfxdata="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" strokecolor="#4472c4 [3204]" strokeweight="6pt">
+                <v:line id="Straight Connector 64" o:spid="_x0000_s1042" style="position:absolute;visibility:visible;mso-wrap-style:square" from="22112,15574" to="22165,18412" o:connectortype="straight" o:gfxdata="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" strokecolor="#4472c4 [3204]" strokeweight="6pt">
                   <v:stroke joinstyle="miter"/>
                 </v:line>
-                <v:shape id="Diamond 65" o:spid="_x0000_s1043" type="#_x0000_t4" style="position:absolute;left:8469;top:35704;width:14796;height:8128;visibility:visible;mso-wrap-style:square;v-text-anchor:middle" o:gfxdata="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" fillcolor="#4472c4 [3204]" strokecolor="#1f3763 [1604]" strokeweight="1pt">
+                <v:shape id="Diamond 65" o:spid="_x0000_s1043" type="#_x0000_t4" style="position:absolute;left:8469;top:35704;width:14796;height:8128;visibility:visible;mso-wrap-style:square;v-text-anchor:middle" o:gfxdata="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" fillcolor="#4472c4 [3204]" strokecolor="#1f3763 [1604]" strokeweight="1pt">
                   <v:textbox>
                     <w:txbxContent>
                       <w:p>
@@ -3707,13 +3770,13 @@
                     </w:txbxContent>
                   </v:textbox>
                 </v:shape>
-                <v:line id="Straight Connector 66" o:spid="_x0000_s1044" style="position:absolute;flip:x;visibility:visible;mso-wrap-style:square" from="8469,34511" to="10089,39768" o:connectortype="straight" o:gfxdata="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" strokecolor="#4472c4 [3204]" strokeweight=".5pt">
+                <v:line id="Straight Connector 66" o:spid="_x0000_s1044" style="position:absolute;flip:x;visibility:visible;mso-wrap-style:square" from="8469,34511" to="10089,39768" o:connectortype="straight" o:gfxdata="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" strokecolor="#4472c4 [3204]" strokeweight=".5pt">
                   <v:stroke joinstyle="miter"/>
                 </v:line>
-                <v:line id="Straight Connector 67" o:spid="_x0000_s1045" style="position:absolute;visibility:visible;mso-wrap-style:square" from="22239,34575" to="23265,39768" o:connectortype="straight" o:gfxdata="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" strokecolor="#4472c4 [3204]" strokeweight=".5pt">
+                <v:line id="Straight Connector 67" o:spid="_x0000_s1045" style="position:absolute;visibility:visible;mso-wrap-style:square" from="22239,34575" to="23265,39768" o:connectortype="straight" o:gfxdata="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" strokecolor="#4472c4 [3204]" strokeweight=".5pt">
                   <v:stroke joinstyle="miter"/>
                 </v:line>
-                <v:shape id="Diamond 70" o:spid="_x0000_s1046" type="#_x0000_t4" style="position:absolute;left:18397;top:42203;width:14796;height:8128;visibility:visible;mso-wrap-style:square;v-text-anchor:middle" o:gfxdata="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" fillcolor="#4472c4 [3204]" strokecolor="#1f3763 [1604]" strokeweight="1pt">
+                <v:shape id="Diamond 70" o:spid="_x0000_s1046" type="#_x0000_t4" style="position:absolute;left:18397;top:42203;width:14796;height:8128;visibility:visible;mso-wrap-style:square;v-text-anchor:middle" o:gfxdata="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" fillcolor="#4472c4 [3204]" strokecolor="#1f3763 [1604]" strokeweight="1pt">
                   <v:textbox>
                     <w:txbxContent>
                       <w:p>
@@ -3745,11 +3808,11 @@
                   </v:handles>
                   <o:lock v:ext="edit" shapetype="t"/>
                 </v:shapetype>
-                <v:shape id="Connector: Elbow 74" o:spid="_x0000_s1047" type="#_x0000_t34" style="position:absolute;left:4723;top:32352;width:13674;height:13915;rotation:180;flip:x y;visibility:visible;mso-wrap-style:square" o:connectortype="elbow" o:gfxdata="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" adj="-3611" strokecolor="#4472c4 [3204]" strokeweight=".5pt"/>
-                <v:line id="Straight Connector 76" o:spid="_x0000_s1048" style="position:absolute;flip:y;visibility:visible;mso-wrap-style:square" from="25795,34575" to="34241,42203" o:connectortype="straight" o:gfxdata="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" strokecolor="#4472c4 [3204]" strokeweight=".5pt">
+                <v:shape id="Connector: Elbow 74" o:spid="_x0000_s1047" type="#_x0000_t34" style="position:absolute;left:4723;top:32352;width:13674;height:13915;rotation:180;flip:x y;visibility:visible;mso-wrap-style:square" o:connectortype="elbow" o:gfxdata="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" adj="-3611" strokecolor="#4472c4 [3204]" strokeweight=".5pt"/>
+                <v:line id="Straight Connector 76" o:spid="_x0000_s1048" style="position:absolute;flip:y;visibility:visible;mso-wrap-style:square" from="25795,34575" to="34241,42203" o:connectortype="straight" o:gfxdata="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" strokecolor="#4472c4 [3204]" strokeweight=".5pt">
                   <v:stroke joinstyle="miter"/>
                 </v:line>
-                <v:rect id="Rectangle 79" o:spid="_x0000_s1049" style="position:absolute;left:49107;top:44599;width:10732;height:4318;visibility:visible;mso-wrap-style:square;v-text-anchor:middle" o:gfxdata="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" fillcolor="#4472c4 [3204]" strokecolor="#1f3763 [1604]" strokeweight="1pt">
+                <v:rect id="Rectangle 79" o:spid="_x0000_s1049" style="position:absolute;left:49107;top:44599;width:10732;height:4318;visibility:visible;mso-wrap-style:square;v-text-anchor:middle" o:gfxdata="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" fillcolor="#4472c4 [3204]" strokecolor="#1f3763 [1604]" strokeweight="1pt">
                   <v:textbox>
                     <w:txbxContent>
                       <w:p>
@@ -3771,7 +3834,7 @@
                     </w:txbxContent>
                   </v:textbox>
                 </v:rect>
-                <v:shape id="Diamond 80" o:spid="_x0000_s1050" type="#_x0000_t4" style="position:absolute;left:39433;top:34925;width:11875;height:7764;visibility:visible;mso-wrap-style:square;v-text-anchor:middle" o:gfxdata="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" fillcolor="#4472c4 [3204]" strokecolor="#1f3763 [1604]" strokeweight="1pt">
+                <v:shape id="Diamond 80" o:spid="_x0000_s1050" type="#_x0000_t4" style="position:absolute;left:39433;top:34925;width:11875;height:7764;visibility:visible;mso-wrap-style:square;v-text-anchor:middle" o:gfxdata="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" fillcolor="#4472c4 [3204]" strokecolor="#1f3763 [1604]" strokeweight="1pt">
                   <v:textbox>
                     <w:txbxContent>
                       <w:p>
@@ -3791,32 +3854,32 @@
                     </w:txbxContent>
                   </v:textbox>
                 </v:shape>
-                <v:line id="Straight Connector 83" o:spid="_x0000_s1051" style="position:absolute;visibility:visible;mso-wrap-style:square" from="51308,38807" to="54473,44599" o:connectortype="straight" o:gfxdata="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" strokecolor="#4472c4 [3204]" strokeweight=".5pt">
+                <v:line id="Straight Connector 83" o:spid="_x0000_s1051" style="position:absolute;visibility:visible;mso-wrap-style:square" from="51308,38807" to="54473,44599" o:connectortype="straight" o:gfxdata="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" strokecolor="#4472c4 [3204]" strokeweight=".5pt">
                   <v:stroke joinstyle="miter"/>
                 </v:line>
-                <v:shape id="Freeform: Shape 86" o:spid="_x0000_s1052" style="position:absolute;left:39721;top:32003;width:1680;height:1588;rotation:-1574773fd;visibility:visible;mso-wrap-style:square;v-text-anchor:middle" coordsize="168077,158750" o:gfxdata="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" path="m47427,158750c36844,152400,24404,148427,15677,139700,-13218,110805,6043,27480,9327,12700,10983,5250,22027,4233,28377,,62244,6350,96259,11952,129977,19050v6550,1379,13823,2169,19050,6350c154986,30168,157148,38345,161727,44450v1796,2395,4233,4233,6350,6350e" filled="f" strokecolor="#1f3763 [1604]" strokeweight="1.5pt">
+                <v:shape id="Freeform: Shape 86" o:spid="_x0000_s1052" style="position:absolute;left:39721;top:32003;width:1680;height:1588;rotation:-1574773fd;visibility:visible;mso-wrap-style:square;v-text-anchor:middle" coordsize="168077,158750" o:gfxdata="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" path="m47427,158750c36844,152400,24404,148427,15677,139700,-13218,110805,6043,27480,9327,12700,10983,5250,22027,4233,28377,,62244,6350,96259,11952,129977,19050v6550,1379,13823,2169,19050,6350c154986,30168,157148,38345,161727,44450v1796,2395,4233,4233,6350,6350e" filled="f" strokecolor="#1f3763 [1604]" strokeweight="1.5pt">
                   <v:stroke joinstyle="miter"/>
                   <v:path arrowok="t" o:connecttype="custom" o:connectlocs="47427,158750;15677,139700;9327,12700;28377,0;129977,19050;149027,25400;161727,44450;168077,50800" o:connectangles="0,0,0,0,0,0,0,0"/>
                 </v:shape>
-                <v:line id="Straight Connector 88" o:spid="_x0000_s1053" style="position:absolute;visibility:visible;mso-wrap-style:square" from="39606,32416" to="45370,34925" o:connectortype="straight" o:gfxdata="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" strokecolor="#4472c4 [3204]" strokeweight=".5pt">
+                <v:line id="Straight Connector 88" o:spid="_x0000_s1053" style="position:absolute;visibility:visible;mso-wrap-style:square" from="39606,32416" to="45370,34925" o:connectortype="straight" o:gfxdata="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" strokecolor="#4472c4 [3204]" strokeweight=".5pt">
                   <v:stroke joinstyle="miter"/>
                 </v:line>
-                <v:line id="Straight Connector 91" o:spid="_x0000_s1054" style="position:absolute;flip:x;visibility:visible;mso-wrap-style:square" from="15017,12710" to="16800,14583" o:connectortype="straight" o:gfxdata="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" strokecolor="#4472c4 [3204]" strokeweight=".5pt">
+                <v:line id="Straight Connector 91" o:spid="_x0000_s1054" style="position:absolute;flip:x;visibility:visible;mso-wrap-style:square" from="15017,12710" to="16800,14583" o:connectortype="straight" o:gfxdata="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" strokecolor="#4472c4 [3204]" strokeweight=".5pt">
                   <v:stroke joinstyle="miter"/>
                 </v:line>
-                <v:line id="Straight Connector 92" o:spid="_x0000_s1055" style="position:absolute;flip:x y;visibility:visible;mso-wrap-style:square" from="13994,9168" to="16800,12710" o:connectortype="straight" o:gfxdata="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" strokecolor="#4472c4 [3204]" strokeweight=".5pt">
+                <v:line id="Straight Connector 92" o:spid="_x0000_s1055" style="position:absolute;flip:x y;visibility:visible;mso-wrap-style:square" from="13994,9168" to="16800,12710" o:connectortype="straight" o:gfxdata="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" strokecolor="#4472c4 [3204]" strokeweight=".5pt">
                   <v:stroke joinstyle="miter"/>
                 </v:line>
-                <v:line id="Straight Connector 94" o:spid="_x0000_s1056" style="position:absolute;flip:y;visibility:visible;mso-wrap-style:square" from="22112,7326" to="22376,9846" o:connectortype="straight" o:gfxdata="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" strokecolor="#4472c4 [3204]" strokeweight=".5pt">
+                <v:line id="Straight Connector 94" o:spid="_x0000_s1056" style="position:absolute;flip:y;visibility:visible;mso-wrap-style:square" from="22112,7326" to="22376,9846" o:connectortype="straight" o:gfxdata="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" strokecolor="#4472c4 [3204]" strokeweight=".5pt">
                   <v:stroke joinstyle="miter"/>
                 </v:line>
-                <v:line id="Straight Connector 95" o:spid="_x0000_s1057" style="position:absolute;flip:y;visibility:visible;mso-wrap-style:square" from="27424,9375" to="30393,12710" o:connectortype="straight" o:gfxdata="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" strokecolor="#4472c4 [3204]" strokeweight=".5pt">
+                <v:line id="Straight Connector 95" o:spid="_x0000_s1057" style="position:absolute;flip:y;visibility:visible;mso-wrap-style:square" from="27424,9375" to="30393,12710" o:connectortype="straight" o:gfxdata="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" strokecolor="#4472c4 [3204]" strokeweight=".5pt">
                   <v:stroke joinstyle="miter"/>
                 </v:line>
-                <v:line id="Straight Connector 96" o:spid="_x0000_s1058" style="position:absolute;visibility:visible;mso-wrap-style:square" from="27424,12710" to="30677,14459" o:connectortype="straight" o:gfxdata="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" strokecolor="#4472c4 [3204]" strokeweight=".5pt">
+                <v:line id="Straight Connector 96" o:spid="_x0000_s1058" style="position:absolute;visibility:visible;mso-wrap-style:square" from="27424,12710" to="30677,14459" o:connectortype="straight" o:gfxdata="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" strokecolor="#4472c4 [3204]" strokeweight=".5pt">
                   <v:stroke joinstyle="miter"/>
                 </v:line>
-                <v:oval id="Oval 98" o:spid="_x0000_s1059" style="position:absolute;left:36957;top:53530;width:10033;height:6668;visibility:visible;mso-wrap-style:square;v-text-anchor:middle" o:gfxdata="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" fillcolor="#4472c4 [3204]" strokecolor="#1f3763 [1604]" strokeweight="1pt">
+                <v:oval id="Oval 98" o:spid="_x0000_s1059" style="position:absolute;left:36957;top:53530;width:10033;height:6668;visibility:visible;mso-wrap-style:square;v-text-anchor:middle" o:gfxdata="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" fillcolor="#4472c4 [3204]" strokecolor="#1f3763 [1604]" strokeweight="1pt">
                   <v:stroke joinstyle="miter"/>
                   <v:textbox>
                     <w:txbxContent>
@@ -3831,10 +3894,10 @@
                     </w:txbxContent>
                   </v:textbox>
                 </v:oval>
-                <v:line id="Straight Connector 99" o:spid="_x0000_s1060" style="position:absolute;flip:x;visibility:visible;mso-wrap-style:square" from="41973,46758" to="49107,53530" o:connectortype="straight" o:gfxdata="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" strokecolor="#4472c4 [3204]" strokeweight=".5pt">
+                <v:line id="Straight Connector 99" o:spid="_x0000_s1060" style="position:absolute;flip:x;visibility:visible;mso-wrap-style:square" from="41973,46758" to="49107,53530" o:connectortype="straight" o:gfxdata="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" strokecolor="#4472c4 [3204]" strokeweight=".5pt">
                   <v:stroke joinstyle="miter"/>
                 </v:line>
-                <v:oval id="Oval 102" o:spid="_x0000_s1061" style="position:absolute;left:60642;top:53108;width:11579;height:8677;visibility:visible;mso-wrap-style:square;v-text-anchor:middle" o:gfxdata="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" fillcolor="#4472c4 [3204]" strokecolor="#1f3763 [1604]" strokeweight="1pt">
+                <v:oval id="Oval 102" o:spid="_x0000_s1061" style="position:absolute;left:60642;top:53108;width:11579;height:8677;visibility:visible;mso-wrap-style:square;v-text-anchor:middle" o:gfxdata="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" fillcolor="#4472c4 [3204]" strokecolor="#1f3763 [1604]" strokeweight="1pt">
                   <v:stroke joinstyle="miter"/>
                   <v:textbox>
                     <w:txbxContent>
@@ -3857,30 +3920,16 @@
                           <w:rPr>
                             <w:rFonts w:eastAsia="Calibri" w:cs="Arial"/>
                           </w:rPr>
-                          <w:t xml:space="preserve">umber </w:t>
-                        </w:r>
-                        <w:proofErr w:type="gramStart"/>
-                        <w:r>
-                          <w:rPr>
-                            <w:rFonts w:eastAsia="Calibri" w:cs="Arial"/>
-                          </w:rPr>
-                          <w:t>Of</w:t>
-                        </w:r>
-                        <w:proofErr w:type="gramEnd"/>
-                        <w:r>
-                          <w:rPr>
-                            <w:rFonts w:eastAsia="Calibri" w:cs="Arial"/>
-                          </w:rPr>
-                          <w:t xml:space="preserve"> Rooms</w:t>
+                          <w:t>umber Of Rooms</w:t>
                         </w:r>
                       </w:p>
                     </w:txbxContent>
                   </v:textbox>
                 </v:oval>
-                <v:line id="Straight Connector 103" o:spid="_x0000_s1062" style="position:absolute;visibility:visible;mso-wrap-style:square" from="59839,46758" to="66432,53108" o:connectortype="straight" o:gfxdata="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" strokecolor="#4472c4 [3204]" strokeweight=".5pt">
+                <v:line id="Straight Connector 103" o:spid="_x0000_s1062" style="position:absolute;visibility:visible;mso-wrap-style:square" from="59839,46758" to="66432,53108" o:connectortype="straight" o:gfxdata="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" strokecolor="#4472c4 [3204]" strokeweight=".5pt">
                   <v:stroke joinstyle="miter"/>
                 </v:line>
-                <v:oval id="Oval 109" o:spid="_x0000_s1063" style="position:absolute;left:68072;top:44958;width:13525;height:7747;visibility:visible;mso-wrap-style:square;v-text-anchor:middle" o:gfxdata="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" fillcolor="#4472c4 [3204]" strokecolor="#1f3763 [1604]" strokeweight="1pt">
+                <v:oval id="Oval 109" o:spid="_x0000_s1063" style="position:absolute;left:68072;top:44958;width:13525;height:7747;visibility:visible;mso-wrap-style:square;v-text-anchor:middle" o:gfxdata="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" fillcolor="#4472c4 [3204]" strokecolor="#1f3763 [1604]" strokeweight="1pt">
                   <v:stroke joinstyle="miter"/>
                   <v:textbox>
                     <w:txbxContent>
@@ -3895,10 +3944,10 @@
                     </w:txbxContent>
                   </v:textbox>
                 </v:oval>
-                <v:line id="Straight Connector 110" o:spid="_x0000_s1064" style="position:absolute;flip:x y;visibility:visible;mso-wrap-style:square" from="59839,46758" to="68072,48831" o:connectortype="straight" o:gfxdata="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" strokecolor="#4472c4 [3204]" strokeweight=".5pt">
+                <v:line id="Straight Connector 110" o:spid="_x0000_s1064" style="position:absolute;flip:x y;visibility:visible;mso-wrap-style:square" from="59839,46758" to="68072,48831" o:connectortype="straight" o:gfxdata="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" strokecolor="#4472c4 [3204]" strokeweight=".5pt">
                   <v:stroke joinstyle="miter"/>
                 </v:line>
-                <v:oval id="Oval 111" o:spid="_x0000_s1065" style="position:absolute;left:69723;top:46584;width:10350;height:4636;visibility:visible;mso-wrap-style:square;v-text-anchor:middle" o:gfxdata="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" fillcolor="#4472c4 [3204]" strokecolor="#1f3763 [1604]" strokeweight="1pt">
+                <v:oval id="Oval 111" o:spid="_x0000_s1065" style="position:absolute;left:69723;top:46584;width:10350;height:4636;visibility:visible;mso-wrap-style:square;v-text-anchor:middle" o:gfxdata="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" fillcolor="#4472c4 [3204]" strokecolor="#1f3763 [1604]" strokeweight="1pt">
                   <v:stroke joinstyle="miter"/>
                   <v:textbox>
                     <w:txbxContent>
@@ -3921,7 +3970,7 @@
                     </w:txbxContent>
                   </v:textbox>
                 </v:oval>
-                <v:oval id="Oval 113" o:spid="_x0000_s1066" style="position:absolute;left:67395;top:34511;width:11576;height:8674;visibility:visible;mso-wrap-style:square;v-text-anchor:middle" o:gfxdata="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" fillcolor="#4472c4 [3204]" strokecolor="#1f3763 [1604]" strokeweight="1pt">
+                <v:oval id="Oval 113" o:spid="_x0000_s1066" style="position:absolute;left:67395;top:34511;width:11576;height:8674;visibility:visible;mso-wrap-style:square;v-text-anchor:middle" o:gfxdata="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" fillcolor="#4472c4 [3204]" strokecolor="#1f3763 [1604]" strokeweight="1pt">
                   <v:stroke joinstyle="miter"/>
                   <v:textbox>
                     <w:txbxContent>
@@ -3944,10 +3993,10 @@
                     </w:txbxContent>
                   </v:textbox>
                 </v:oval>
-                <v:line id="Straight Connector 115" o:spid="_x0000_s1067" style="position:absolute;flip:y;visibility:visible;mso-wrap-style:square" from="59839,38848" to="67395,46758" o:connectortype="straight" o:gfxdata="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" strokecolor="#4472c4 [3204]" strokeweight=".5pt">
+                <v:line id="Straight Connector 115" o:spid="_x0000_s1067" style="position:absolute;flip:y;visibility:visible;mso-wrap-style:square" from="59839,38848" to="67395,46758" o:connectortype="straight" o:gfxdata="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" strokecolor="#4472c4 [3204]" strokeweight=".5pt">
                   <v:stroke joinstyle="miter"/>
                 </v:line>
-                <v:oval id="Oval 116" o:spid="_x0000_s1068" style="position:absolute;left:38004;top:60983;width:11833;height:6668;visibility:visible;mso-wrap-style:square;v-text-anchor:middle" o:gfxdata="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" fillcolor="#4472c4 [3204]" strokecolor="#1f3763 [1604]" strokeweight="1pt">
+                <v:oval id="Oval 116" o:spid="_x0000_s1068" style="position:absolute;left:38004;top:60983;width:11833;height:6668;visibility:visible;mso-wrap-style:square;v-text-anchor:middle" o:gfxdata="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" fillcolor="#4472c4 [3204]" strokecolor="#1f3763 [1604]" strokeweight="1pt">
                   <v:stroke joinstyle="miter"/>
                   <v:textbox>
                     <w:txbxContent>
@@ -3970,10 +4019,10 @@
                     </w:txbxContent>
                   </v:textbox>
                 </v:oval>
-                <v:line id="Straight Connector 118" o:spid="_x0000_s1069" style="position:absolute;flip:x;visibility:visible;mso-wrap-style:square" from="48104,46758" to="49107,61960" o:connectortype="straight" o:gfxdata="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" strokecolor="#4472c4 [3204]" strokeweight=".5pt">
+                <v:line id="Straight Connector 118" o:spid="_x0000_s1069" style="position:absolute;flip:x;visibility:visible;mso-wrap-style:square" from="48104,46758" to="49107,61960" o:connectortype="straight" o:gfxdata="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" strokecolor="#4472c4 [3204]" strokeweight=".5pt">
                   <v:stroke joinstyle="miter"/>
                 </v:line>
-                <v:shape id="Diamond 119" o:spid="_x0000_s1070" type="#_x0000_t4" style="position:absolute;left:32670;top:40259;width:10668;height:7175;visibility:visible;mso-wrap-style:square;v-text-anchor:middle" o:gfxdata="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" fillcolor="#4472c4 [3204]" strokecolor="#1f3763 [1604]" strokeweight="1pt">
+                <v:shape id="Diamond 119" o:spid="_x0000_s1070" type="#_x0000_t4" style="position:absolute;left:32670;top:40259;width:10668;height:7175;visibility:visible;mso-wrap-style:square;v-text-anchor:middle" o:gfxdata="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" fillcolor="#4472c4 [3204]" strokecolor="#1f3763 [1604]" strokeweight="1pt">
                   <v:textbox>
                     <w:txbxContent>
                       <w:p>
@@ -3990,20 +4039,20 @@
                     </w:txbxContent>
                   </v:textbox>
                 </v:shape>
-                <v:line id="Straight Connector 120" o:spid="_x0000_s1071" style="position:absolute;visibility:visible;mso-wrap-style:square" from="22239,34575" to="38004,40259" o:connectortype="straight" o:gfxdata="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" strokecolor="#4472c4 [3204]" strokeweight=".5pt">
+                <v:line id="Straight Connector 120" o:spid="_x0000_s1071" style="position:absolute;visibility:visible;mso-wrap-style:square" from="22239,34575" to="38004,40259" o:connectortype="straight" o:gfxdata="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" strokecolor="#4472c4 [3204]" strokeweight=".5pt">
                   <v:stroke joinstyle="miter"/>
                 </v:line>
                 <v:shapetype id="_x0000_t32" coordsize="21600,21600" o:spt="32" o:oned="t" path="m,l21600,21600e" filled="f">
                   <v:path arrowok="t" fillok="f" o:connecttype="none"/>
                   <o:lock v:ext="edit" shapetype="t"/>
                 </v:shapetype>
-                <v:shape id="Straight Arrow Connector 123" o:spid="_x0000_s1072" type="#_x0000_t32" style="position:absolute;left:43338;top:43846;width:5769;height:2912;visibility:visible;mso-wrap-style:square" o:connectortype="straight" o:gfxdata="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" strokecolor="#4472c4 [3204]" strokeweight=".5pt">
+                <v:shape id="Straight Arrow Connector 123" o:spid="_x0000_s1072" type="#_x0000_t32" style="position:absolute;left:43338;top:43846;width:5769;height:2912;visibility:visible;mso-wrap-style:square" o:connectortype="straight" o:gfxdata="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" strokecolor="#4472c4 [3204]" strokeweight=".5pt">
                   <v:stroke endarrow="block" joinstyle="miter"/>
                 </v:shape>
-                <v:oval id="Oval 124" o:spid="_x0000_s1073" style="position:absolute;left:50927;top:59245;width:12192;height:10033;visibility:visible;mso-wrap-style:square;v-text-anchor:middle" o:gfxdata="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" fillcolor="#4472c4 [3204]" strokecolor="#1f3763 [1604]" strokeweight="1pt">
+                <v:oval id="Oval 124" o:spid="_x0000_s1073" style="position:absolute;left:50927;top:59245;width:12192;height:10033;visibility:visible;mso-wrap-style:square;v-text-anchor:middle" o:gfxdata="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" fillcolor="#4472c4 [3204]" strokecolor="#1f3763 [1604]" strokeweight="1pt">
                   <v:stroke joinstyle="miter"/>
                 </v:oval>
-                <v:oval id="Oval 100" o:spid="_x0000_s1074" style="position:absolute;left:51879;top:60714;width:10119;height:7027;visibility:visible;mso-wrap-style:square;v-text-anchor:middle" o:gfxdata="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" fillcolor="#4472c4 [3204]" strokecolor="#1f3763 [1604]" strokeweight="1pt">
+                <v:oval id="Oval 100" o:spid="_x0000_s1074" style="position:absolute;left:51879;top:60714;width:10119;height:7027;visibility:visible;mso-wrap-style:square;v-text-anchor:middle" o:gfxdata="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" fillcolor="#4472c4 [3204]" strokecolor="#1f3763 [1604]" strokeweight="1pt">
                   <v:stroke joinstyle="miter"/>
                   <v:textbox>
                     <w:txbxContent>
@@ -4036,10 +4085,10 @@
                     </w:txbxContent>
                   </v:textbox>
                 </v:oval>
-                <v:line id="Straight Connector 128" o:spid="_x0000_s1075" style="position:absolute;visibility:visible;mso-wrap-style:square" from="54473,48917" to="57023,59245" o:connectortype="straight" o:gfxdata="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" strokecolor="#4472c4 [3204]" strokeweight=".5pt">
+                <v:line id="Straight Connector 128" o:spid="_x0000_s1075" style="position:absolute;visibility:visible;mso-wrap-style:square" from="54473,48917" to="57023,59245" o:connectortype="straight" o:gfxdata="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" strokecolor="#4472c4 [3204]" strokeweight=".5pt">
                   <v:stroke joinstyle="miter"/>
                 </v:line>
-                <v:oval id="Oval 132" o:spid="_x0000_s1076" style="position:absolute;left:65087;top:64450;width:9652;height:3810;visibility:visible;mso-wrap-style:square;v-text-anchor:middle" o:gfxdata="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" fillcolor="#4472c4 [3204]" strokecolor="#1f3763 [1604]" strokeweight="1pt">
+                <v:oval id="Oval 132" o:spid="_x0000_s1076" style="position:absolute;left:65087;top:64450;width:9652;height:3810;visibility:visible;mso-wrap-style:square;v-text-anchor:middle" o:gfxdata="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" fillcolor="#4472c4 [3204]" strokecolor="#1f3763 [1604]" strokeweight="1pt">
                   <v:stroke joinstyle="miter"/>
                   <v:textbox>
                     <w:txbxContent>
@@ -4072,10 +4121,10 @@
                     </w:txbxContent>
                   </v:textbox>
                 </v:oval>
-                <v:line id="Straight Connector 134" o:spid="_x0000_s1077" style="position:absolute;visibility:visible;mso-wrap-style:square" from="63119,64262" to="65087,66355" o:connectortype="straight" o:gfxdata="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" strokecolor="#4472c4 [3204]" strokeweight=".5pt">
+                <v:line id="Straight Connector 134" o:spid="_x0000_s1077" style="position:absolute;visibility:visible;mso-wrap-style:square" from="63119,64262" to="65087,66355" o:connectortype="straight" o:gfxdata="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" strokecolor="#4472c4 [3204]" strokeweight=".5pt">
                   <v:stroke joinstyle="miter"/>
                 </v:line>
-                <v:rect id="Rectangle 136" o:spid="_x0000_s1078" style="position:absolute;left:69215;top:13586;width:10858;height:5082;visibility:visible;mso-wrap-style:square;v-text-anchor:middle" o:gfxdata="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" fillcolor="#4472c4 [3204]" strokecolor="#1f3763 [1604]" strokeweight="1pt">
+                <v:rect id="Rectangle 136" o:spid="_x0000_s1078" style="position:absolute;left:69215;top:13586;width:10858;height:5082;visibility:visible;mso-wrap-style:square;v-text-anchor:middle" o:gfxdata="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" fillcolor="#4472c4 [3204]" strokecolor="#1f3763 [1604]" strokeweight="1pt">
                   <v:textbox>
                     <w:txbxContent>
                       <w:p>
@@ -4098,7 +4147,7 @@
                     </w:txbxContent>
                   </v:textbox>
                 </v:rect>
-                <v:oval id="Oval 138" o:spid="_x0000_s1079" style="position:absolute;left:61333;top:70380;width:9652;height:3810;visibility:visible;mso-wrap-style:square;v-text-anchor:middle" o:gfxdata="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" fillcolor="#4472c4 [3204]" strokecolor="#1f3763 [1604]" strokeweight="1pt">
+                <v:oval id="Oval 138" o:spid="_x0000_s1079" style="position:absolute;left:61333;top:70380;width:9652;height:3810;visibility:visible;mso-wrap-style:square;v-text-anchor:middle" o:gfxdata="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" fillcolor="#4472c4 [3204]" strokecolor="#1f3763 [1604]" strokeweight="1pt">
                   <v:stroke joinstyle="miter"/>
                   <v:textbox>
                     <w:txbxContent>
@@ -4123,10 +4172,10 @@
                     </w:txbxContent>
                   </v:textbox>
                 </v:oval>
-                <v:line id="Straight Connector 139" o:spid="_x0000_s1080" style="position:absolute;visibility:visible;mso-wrap-style:square" from="61333,67809" to="62747,70937" o:connectortype="straight" o:gfxdata="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" strokecolor="#4472c4 [3204]" strokeweight=".5pt">
+                <v:line id="Straight Connector 139" o:spid="_x0000_s1080" style="position:absolute;visibility:visible;mso-wrap-style:square" from="61333,67809" to="62747,70937" o:connectortype="straight" o:gfxdata="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" strokecolor="#4472c4 [3204]" strokeweight=".5pt">
                   <v:stroke joinstyle="miter"/>
                 </v:line>
-                <v:oval id="Oval 140" o:spid="_x0000_s1081" style="position:absolute;left:49425;top:71015;width:9652;height:3810;visibility:visible;mso-wrap-style:square;v-text-anchor:middle" o:gfxdata="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" fillcolor="#4472c4 [3204]" strokecolor="#1f3763 [1604]" strokeweight="1pt">
+                <v:oval id="Oval 140" o:spid="_x0000_s1081" style="position:absolute;left:49425;top:71015;width:9652;height:3810;visibility:visible;mso-wrap-style:square;v-text-anchor:middle" o:gfxdata="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" fillcolor="#4472c4 [3204]" strokecolor="#1f3763 [1604]" strokeweight="1pt">
                   <v:stroke joinstyle="miter"/>
                   <v:textbox>
                     <w:txbxContent>
@@ -4151,16 +4200,16 @@
                     </w:txbxContent>
                   </v:textbox>
                 </v:oval>
-                <v:line id="Straight Connector 141" o:spid="_x0000_s1082" style="position:absolute;flip:x y;visibility:visible;mso-wrap-style:square" from="52712,67809" to="54251,71015" o:connectortype="straight" o:gfxdata="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" strokecolor="#4472c4 [3204]" strokeweight=".5pt">
+                <v:line id="Straight Connector 141" o:spid="_x0000_s1082" style="position:absolute;flip:x y;visibility:visible;mso-wrap-style:square" from="52712,67809" to="54251,71015" o:connectortype="straight" o:gfxdata="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" strokecolor="#4472c4 [3204]" strokeweight=".5pt">
                   <v:stroke joinstyle="miter"/>
                 </v:line>
-                <v:line id="Straight Connector 143" o:spid="_x0000_s1083" style="position:absolute;flip:y;visibility:visible;mso-wrap-style:square" from="51879,60714" to="52712,64228" o:connectortype="straight" o:gfxdata="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" strokecolor="#4472c4 [3204]" strokeweight=".5pt">
+                <v:line id="Straight Connector 143" o:spid="_x0000_s1083" style="position:absolute;flip:y;visibility:visible;mso-wrap-style:square" from="51879,60714" to="52712,64228" o:connectortype="straight" o:gfxdata="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" strokecolor="#4472c4 [3204]" strokeweight=".5pt">
                   <v:stroke joinstyle="miter"/>
                 </v:line>
-                <v:line id="Straight Connector 144" o:spid="_x0000_s1084" style="position:absolute;flip:x y;visibility:visible;mso-wrap-style:square" from="70052,46092" to="71238,47263" o:connectortype="straight" o:gfxdata="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" strokecolor="#4472c4 [3204]" strokeweight=".5pt">
+                <v:line id="Straight Connector 144" o:spid="_x0000_s1084" style="position:absolute;flip:x y;visibility:visible;mso-wrap-style:square" from="70052,46092" to="71238,47263" o:connectortype="straight" o:gfxdata="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" strokecolor="#4472c4 [3204]" strokeweight=".5pt">
                   <v:stroke joinstyle="miter"/>
                 </v:line>
-                <v:oval id="Oval 145" o:spid="_x0000_s1085" style="position:absolute;left:86128;top:12468;width:9785;height:6381;visibility:visible;mso-wrap-style:square;v-text-anchor:middle" o:gfxdata="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" fillcolor="#4472c4 [3204]" strokecolor="#1f3763 [1604]" strokeweight="1pt">
+                <v:oval id="Oval 145" o:spid="_x0000_s1085" style="position:absolute;left:86128;top:12468;width:9785;height:6381;visibility:visible;mso-wrap-style:square;v-text-anchor:middle" o:gfxdata="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" fillcolor="#4472c4 [3204]" strokecolor="#1f3763 [1604]" strokeweight="1pt">
                   <v:stroke joinstyle="miter"/>
                   <v:textbox>
                     <w:txbxContent>
@@ -4186,10 +4235,10 @@
                     </w:txbxContent>
                   </v:textbox>
                 </v:oval>
-                <v:line id="Straight Connector 146" o:spid="_x0000_s1086" style="position:absolute;flip:y;visibility:visible;mso-wrap-style:square" from="80073,15658" to="86128,16127" o:connectortype="straight" o:gfxdata="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" strokecolor="#4472c4 [3204]" strokeweight=".5pt">
+                <v:line id="Straight Connector 146" o:spid="_x0000_s1086" style="position:absolute;flip:y;visibility:visible;mso-wrap-style:square" from="80073,15658" to="86128,16127" o:connectortype="straight" o:gfxdata="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" strokecolor="#4472c4 [3204]" strokeweight=".5pt">
                   <v:stroke joinstyle="miter"/>
                 </v:line>
-                <v:oval id="Oval 147" o:spid="_x0000_s1087" style="position:absolute;left:79860;top:5007;width:9785;height:6382;visibility:visible;mso-wrap-style:square;v-text-anchor:middle" o:gfxdata="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" fillcolor="#4472c4 [3204]" strokecolor="#1f3763 [1604]" strokeweight="1pt">
+                <v:oval id="Oval 147" o:spid="_x0000_s1087" style="position:absolute;left:79860;top:5007;width:9785;height:6382;visibility:visible;mso-wrap-style:square;v-text-anchor:middle" o:gfxdata="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" fillcolor="#4472c4 [3204]" strokecolor="#1f3763 [1604]" strokeweight="1pt">
                   <v:stroke joinstyle="miter"/>
                   <v:textbox>
                     <w:txbxContent>
@@ -4218,10 +4267,10 @@
                     </w:txbxContent>
                   </v:textbox>
                 </v:oval>
-                <v:line id="Straight Connector 148" o:spid="_x0000_s1088" style="position:absolute;flip:x;visibility:visible;mso-wrap-style:square" from="74644,10454" to="81293,13586" o:connectortype="straight" o:gfxdata="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" strokecolor="#4472c4 [3204]" strokeweight=".5pt">
+                <v:line id="Straight Connector 148" o:spid="_x0000_s1088" style="position:absolute;flip:x;visibility:visible;mso-wrap-style:square" from="74644,10454" to="81293,13586" o:connectortype="straight" o:gfxdata="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" strokecolor="#4472c4 [3204]" strokeweight=".5pt">
                   <v:stroke joinstyle="miter"/>
                 </v:line>
-                <v:shape id="Diamond 149" o:spid="_x0000_s1089" type="#_x0000_t4" style="position:absolute;left:41246;top:21336;width:11931;height:7112;visibility:visible;mso-wrap-style:square;v-text-anchor:middle" o:gfxdata="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" fillcolor="#4472c4 [3204]" strokecolor="#1f3763 [1604]" strokeweight="1pt">
+                <v:shape id="Diamond 149" o:spid="_x0000_s1089" type="#_x0000_t4" style="position:absolute;left:41246;top:21336;width:11931;height:7112;visibility:visible;mso-wrap-style:square;v-text-anchor:middle" o:gfxdata="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" fillcolor="#4472c4 [3204]" strokecolor="#1f3763 [1604]" strokeweight="1pt">
                   <v:textbox>
                     <w:txbxContent>
                       <w:p>
@@ -4235,10 +4284,10 @@
                     </w:txbxContent>
                   </v:textbox>
                 </v:shape>
-                <v:line id="Straight Connector 150" o:spid="_x0000_s1090" style="position:absolute;flip:y;visibility:visible;mso-wrap-style:square" from="53177,16127" to="69215,24892" o:connectortype="straight" o:gfxdata="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" strokecolor="#4472c4 [3204]" strokeweight=".5pt">
+                <v:line id="Straight Connector 150" o:spid="_x0000_s1090" style="position:absolute;flip:y;visibility:visible;mso-wrap-style:square" from="53177,16127" to="69215,24892" o:connectortype="straight" o:gfxdata="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" strokecolor="#4472c4 [3204]" strokeweight=".5pt">
                   <v:stroke joinstyle="miter"/>
                 </v:line>
-                <v:shape id="Diamond 152" o:spid="_x0000_s1091" type="#_x0000_t4" style="position:absolute;left:44100;top:15658;width:16837;height:5945;visibility:visible;mso-wrap-style:square;v-text-anchor:middle" o:gfxdata="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" fillcolor="#4472c4 [3204]" strokecolor="#1f3763 [1604]" strokeweight="1pt">
+                <v:shape id="Diamond 152" o:spid="_x0000_s1091" type="#_x0000_t4" style="position:absolute;left:44100;top:15658;width:16837;height:5945;visibility:visible;mso-wrap-style:square;v-text-anchor:middle" o:gfxdata="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" fillcolor="#4472c4 [3204]" strokecolor="#1f3763 [1604]" strokeweight="1pt">
                   <v:textbox>
                     <w:txbxContent>
                       <w:p>
@@ -4261,25 +4310,25 @@
                     </w:txbxContent>
                   </v:textbox>
                 </v:shape>
-                <v:line id="Straight Connector 153" o:spid="_x0000_s1092" style="position:absolute;flip:y;visibility:visible;mso-wrap-style:square" from="60937,16127" to="69215,18631" o:connectortype="straight" o:gfxdata="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" strokecolor="#4472c4 [3204]" strokeweight=".5pt">
+                <v:line id="Straight Connector 153" o:spid="_x0000_s1092" style="position:absolute;flip:y;visibility:visible;mso-wrap-style:square" from="60937,16127" to="69215,18631" o:connectortype="straight" o:gfxdata="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" strokecolor="#4472c4 [3204]" strokeweight=".5pt">
                   <v:stroke joinstyle="miter"/>
                 </v:line>
-                <v:shape id="Straight Arrow Connector 155" o:spid="_x0000_s1093" type="#_x0000_t32" style="position:absolute;left:22239;top:24892;width:19007;height:5365;flip:x;visibility:visible;mso-wrap-style:square" o:connectortype="straight" o:gfxdata="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" strokecolor="#4472c4 [3204]" strokeweight=".5pt">
+                <v:shape id="Straight Arrow Connector 155" o:spid="_x0000_s1093" type="#_x0000_t32" style="position:absolute;left:22239;top:24892;width:19007;height:5365;flip:x;visibility:visible;mso-wrap-style:square" o:connectortype="straight" o:gfxdata="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" strokecolor="#4472c4 [3204]" strokeweight=".5pt">
                   <v:stroke endarrow="block" joinstyle="miter"/>
                 </v:shape>
-                <v:shape id="Straight Arrow Connector 157" o:spid="_x0000_s1094" type="#_x0000_t32" style="position:absolute;left:34241;top:24892;width:7005;height:5365;flip:x;visibility:visible;mso-wrap-style:square" o:connectortype="straight" o:gfxdata="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" strokecolor="#4472c4 [3204]" strokeweight=".5pt">
+                <v:shape id="Straight Arrow Connector 157" o:spid="_x0000_s1094" type="#_x0000_t32" style="position:absolute;left:34241;top:24892;width:7005;height:5365;flip:x;visibility:visible;mso-wrap-style:square" o:connectortype="straight" o:gfxdata="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" strokecolor="#4472c4 [3204]" strokeweight=".5pt">
                   <v:stroke endarrow="block" joinstyle="miter"/>
                 </v:shape>
-                <v:line id="Straight Connector 159" o:spid="_x0000_s1095" style="position:absolute;flip:x;visibility:visible;mso-wrap-style:square" from="10089,18631" to="44100,30193" o:connectortype="straight" o:gfxdata="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" strokecolor="#4472c4 [3204]" strokeweight=".5pt">
+                <v:line id="Straight Connector 159" o:spid="_x0000_s1095" style="position:absolute;flip:x;visibility:visible;mso-wrap-style:square" from="10089,18631" to="44100,30193" o:connectortype="straight" o:gfxdata="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" strokecolor="#4472c4 [3204]" strokeweight=".5pt">
                   <v:stroke joinstyle="miter"/>
                 </v:line>
-                <v:shape id="Straight Arrow Connector 2" o:spid="_x0000_s1096" type="#_x0000_t32" style="position:absolute;left:30998;top:48434;width:7006;height:10982;flip:x;visibility:visible;mso-wrap-style:square" o:connectortype="straight" o:gfxdata="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" strokecolor="#4472c4 [3204]" strokeweight=".5pt">
+                <v:shape id="Straight Arrow Connector 2" o:spid="_x0000_s1096" type="#_x0000_t32" style="position:absolute;left:30998;top:48434;width:7006;height:10982;flip:x;visibility:visible;mso-wrap-style:square" o:connectortype="straight" o:gfxdata="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" strokecolor="#4472c4 [3204]" strokeweight=".5pt">
                   <v:stroke endarrow="block" joinstyle="miter"/>
                 </v:shape>
-                <v:shape id="Straight Arrow Connector 3" o:spid="_x0000_s1097" type="#_x0000_t32" style="position:absolute;left:16984;top:59856;width:10990;height:1929;flip:x y;visibility:visible;mso-wrap-style:square" o:connectortype="straight" o:gfxdata="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" strokecolor="#4472c4 [3204]" strokeweight=".5pt">
+                <v:shape id="Straight Arrow Connector 3" o:spid="_x0000_s1097" type="#_x0000_t32" style="position:absolute;left:16984;top:59856;width:10990;height:1929;flip:x y;visibility:visible;mso-wrap-style:square" o:connectortype="straight" o:gfxdata="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" strokecolor="#4472c4 [3204]" strokeweight=".5pt">
                   <v:stroke endarrow="block" joinstyle="miter"/>
                 </v:shape>
-                <v:oval id="Oval 4" o:spid="_x0000_s1098" style="position:absolute;left:6079;top:56639;width:10905;height:6435;visibility:visible;mso-wrap-style:square;v-text-anchor:middle" o:gfxdata="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" fillcolor="#4472c4 [3204]" strokecolor="#1f3763 [1604]" strokeweight="1pt">
+                <v:oval id="Oval 4" o:spid="_x0000_s1098" style="position:absolute;left:6079;top:56639;width:10905;height:6435;visibility:visible;mso-wrap-style:square;v-text-anchor:middle" o:gfxdata="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" fillcolor="#4472c4 [3204]" strokecolor="#1f3763 [1604]" strokeweight="1pt">
                   <v:stroke joinstyle="miter"/>
                   <v:textbox>
                     <w:txbxContent>
@@ -4300,7 +4349,7 @@
                     </w:txbxContent>
                   </v:textbox>
                 </v:oval>
-                <v:rect id="Rectangle 73" o:spid="_x0000_s1099" style="position:absolute;left:23265;top:59056;width:10731;height:4318;visibility:visible;mso-wrap-style:square;v-text-anchor:middle" o:gfxdata="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" fillcolor="#4472c4 [3204]" strokecolor="#1f3763 [1604]" strokeweight="1pt">
+                <v:rect id="Rectangle 73" o:spid="_x0000_s1099" style="position:absolute;left:23265;top:59056;width:10731;height:4318;visibility:visible;mso-wrap-style:square;v-text-anchor:middle" o:gfxdata="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" fillcolor="#4472c4 [3204]" strokecolor="#1f3763 [1604]" strokeweight="1pt">
                   <v:textbox>
                     <w:txbxContent>
                       <w:p>
@@ -4316,7 +4365,7 @@
                     </w:txbxContent>
                   </v:textbox>
                 </v:rect>
-                <v:rect id="Rectangle 8" o:spid="_x0000_s1100" style="position:absolute;left:24535;top:59667;width:7996;height:2876;visibility:visible;mso-wrap-style:square;v-text-anchor:middle" o:gfxdata="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" fillcolor="#4472c4 [3204]" strokecolor="#1f3763 [1604]" strokeweight="1pt">
+                <v:rect id="Rectangle 8" o:spid="_x0000_s1100" style="position:absolute;left:24535;top:59667;width:7996;height:2876;visibility:visible;mso-wrap-style:square;v-text-anchor:middle" o:gfxdata="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" fillcolor="#4472c4 [3204]" strokecolor="#1f3763 [1604]" strokeweight="1pt">
                   <v:textbox>
                     <w:txbxContent>
                       <w:p>
@@ -4330,10 +4379,10 @@
                     </w:txbxContent>
                   </v:textbox>
                 </v:rect>
-                <v:shape id="Straight Arrow Connector 10" o:spid="_x0000_s1101" type="#_x0000_t32" style="position:absolute;left:26517;top:63374;width:2114;height:4435;flip:x;visibility:visible;mso-wrap-style:square" o:connectortype="straight" o:gfxdata="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" strokecolor="#4472c4 [3204]" strokeweight=".5pt">
+                <v:shape id="Straight Arrow Connector 10" o:spid="_x0000_s1101" type="#_x0000_t32" style="position:absolute;left:26517;top:63374;width:2114;height:4435;flip:x;visibility:visible;mso-wrap-style:square" o:connectortype="straight" o:gfxdata="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" strokecolor="#4472c4 [3204]" strokeweight=".5pt">
                   <v:stroke endarrow="block" joinstyle="miter"/>
                 </v:shape>
-                <v:oval id="Oval 12" o:spid="_x0000_s1102" style="position:absolute;left:19931;top:67809;width:12600;height:7016;visibility:visible;mso-wrap-style:square;v-text-anchor:middle" o:gfxdata="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" fillcolor="#4472c4 [3204]" strokecolor="#1f3763 [1604]" strokeweight="1pt">
+                <v:oval id="Oval 12" o:spid="_x0000_s1102" style="position:absolute;left:19931;top:67809;width:12600;height:7016;visibility:visible;mso-wrap-style:square;v-text-anchor:middle" o:gfxdata="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" fillcolor="#4472c4 [3204]" strokecolor="#1f3763 [1604]" strokeweight="1pt">
                   <v:stroke joinstyle="miter"/>
                   <v:textbox>
                     <w:txbxContent>
@@ -4348,7 +4397,7 @@
                     </w:txbxContent>
                   </v:textbox>
                 </v:oval>
-                <v:oval id="Oval 13" o:spid="_x0000_s1103" style="position:absolute;left:9039;top:47472;width:10892;height:6130;visibility:visible;mso-wrap-style:square;v-text-anchor:middle" o:gfxdata="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" fillcolor="#4472c4 [3204]" strokecolor="#1f3763 [1604]" strokeweight="1pt">
+                <v:oval id="Oval 13" o:spid="_x0000_s1103" style="position:absolute;left:9039;top:47472;width:10892;height:6130;visibility:visible;mso-wrap-style:square;v-text-anchor:middle" o:gfxdata="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" fillcolor="#4472c4 [3204]" strokecolor="#1f3763 [1604]" strokeweight="1pt">
                   <v:stroke joinstyle="miter"/>
                   <v:textbox>
                     <w:txbxContent>
@@ -4357,18 +4406,42 @@
                           <w:jc w:val="center"/>
                         </w:pPr>
                         <w:r>
-                          <w:t xml:space="preserve">Total </w:t>
-                        </w:r>
-                        <w:r>
-                          <w:t>price</w:t>
+                          <w:t>Total price</w:t>
                         </w:r>
                       </w:p>
                     </w:txbxContent>
                   </v:textbox>
                 </v:oval>
-                <v:shape id="Straight Arrow Connector 15" o:spid="_x0000_s1104" type="#_x0000_t32" style="position:absolute;left:18714;top:52705;width:9917;height:6351;flip:x y;visibility:visible;mso-wrap-style:square" o:connectortype="straight" o:gfxdata="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" strokecolor="#4472c4 [3204]" strokeweight=".5pt">
+                <v:shape id="Straight Arrow Connector 15" o:spid="_x0000_s1104" type="#_x0000_t32" style="position:absolute;left:18714;top:52705;width:9917;height:6351;flip:x y;visibility:visible;mso-wrap-style:square" o:connectortype="straight" o:gfxdata="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" strokecolor="#4472c4 [3204]" strokeweight=".5pt">
                   <v:stroke endarrow="block" joinstyle="miter"/>
                 </v:shape>
+                <v:line id="Straight Connector 81" o:spid="_x0000_s1105" style="position:absolute;flip:x;visibility:visible;mso-wrap-style:square" from="57387,36423" to="60807,44776" o:connectortype="straight" o:gfxdata="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" strokecolor="#4472c4 [3204]" strokeweight=".5pt">
+                  <v:stroke joinstyle="miter"/>
+                </v:line>
+                <v:oval id="Oval 82" o:spid="_x0000_s1106" style="position:absolute;left:55673;top:28317;width:11576;height:8674;visibility:visible;mso-wrap-style:square;v-text-anchor:middle" o:gfxdata="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" fillcolor="#4472c4 [3204]" strokecolor="#1f3763 [1604]" strokeweight="1pt">
+                  <v:stroke joinstyle="miter"/>
+                  <v:textbox>
+                    <w:txbxContent>
+                      <w:p>
+                        <w:pPr>
+                          <w:spacing w:line="252" w:lineRule="auto"/>
+                          <w:jc w:val="center"/>
+                          <w:rPr>
+                            <w:sz w:val="24"/>
+                            <w:szCs w:val="24"/>
+                            <w:rtl/>
+                          </w:rPr>
+                        </w:pPr>
+                        <w:r>
+                          <w:rPr>
+                            <w:rFonts w:eastAsia="Calibri" w:cs="Arial" w:hint="cs"/>
+                          </w:rPr>
+                          <w:t>ID</w:t>
+                        </w:r>
+                      </w:p>
+                    </w:txbxContent>
+                  </v:textbox>
+                </v:oval>
                 <w10:wrap type="tight" anchorx="page" anchory="page"/>
               </v:group>
             </w:pict>
@@ -4392,7 +4465,7 @@
 </file>
 
 <file path=word/styles.xml><?xml version="1.0" encoding="utf-8"?>
-<w:styles xmlns:mc="http://schemas.openxmlformats.org/markup-compatibility/2006" xmlns:r="http://schemas.openxmlformats.org/officeDocument/2006/relationships" xmlns:w="http://schemas.openxmlformats.org/wordprocessingml/2006/main" xmlns:w14="http://schemas.microsoft.com/office/word/2010/wordml" xmlns:w15="http://schemas.microsoft.com/office/word/2012/wordml" xmlns:w16cid="http://schemas.microsoft.com/office/word/2016/wordml/cid" xmlns:w16se="http://schemas.microsoft.com/office/word/2015/wordml/symex" mc:Ignorable="w14 w15 w16se w16cid">
+<w:styles xmlns:mc="http://schemas.openxmlformats.org/markup-compatibility/2006" xmlns:r="http://schemas.openxmlformats.org/officeDocument/2006/relationships" xmlns:w="http://schemas.openxmlformats.org/wordprocessingml/2006/main" xmlns:w14="http://schemas.microsoft.com/office/word/2010/wordml" xmlns:w15="http://schemas.microsoft.com/office/word/2012/wordml" xmlns:w16cex="http://schemas.microsoft.com/office/word/2018/wordml/cex" xmlns:w16cid="http://schemas.microsoft.com/office/word/2016/wordml/cid" xmlns:w16="http://schemas.microsoft.com/office/word/2018/wordml" xmlns:w16se="http://schemas.microsoft.com/office/word/2015/wordml/symex" mc:Ignorable="w14 w15 w16se w16cid w16 w16cex">
   <w:docDefaults>
     <w:rPrDefault>
       <w:rPr>
@@ -5123,7 +5196,7 @@
 </file>
 
 <file path=customXml/itemProps1.xml><?xml version="1.0" encoding="utf-8"?>
-<ds:datastoreItem xmlns:ds="http://schemas.openxmlformats.org/officeDocument/2006/customXml" ds:itemID="{EBE41CE7-1F49-B64F-AD8B-0E7E74EC1989}">
+<ds:datastoreItem xmlns:ds="http://schemas.openxmlformats.org/officeDocument/2006/customXml" ds:itemID="{5DD193A4-5D3F-47B3-8641-3B720B95640B}">
   <ds:schemaRefs>
     <ds:schemaRef ds:uri="http://schemas.openxmlformats.org/officeDocument/2006/bibliography"/>
   </ds:schemaRefs>

</xml_diff>